<commit_message>
add the function of modifying form, "/view_form/?brief=kz084732" for test
</commit_message>
<xml_diff>
--- a/doc/系统方案-2015-04-12.docx
+++ b/doc/系统方案-2015-04-12.docx
@@ -5582,7 +5582,7 @@
           <w:p>
             <w:pPr>
               <w:rPr>
-                <w:rFonts w:ascii="微软雅黑" w:eastAsia="微软雅黑" w:hAnsi="微软雅黑" w:hint="eastAsia"/>
+                <w:rFonts w:ascii="微软雅黑" w:eastAsia="微软雅黑" w:hAnsi="微软雅黑"/>
                 <w:kern w:val="0"/>
                 <w:sz w:val="18"/>
                 <w:szCs w:val="18"/>
@@ -14321,6 +14321,7 @@
                 <w:szCs w:val="18"/>
               </w:rPr>
             </w:pPr>
+            <w:bookmarkStart w:id="1" w:name="_Hlk417915385"/>
             <w:r>
               <w:rPr>
                 <w:rFonts w:ascii="微软雅黑" w:eastAsia="微软雅黑" w:hAnsi="微软雅黑" w:hint="eastAsia"/>
@@ -14395,12 +14396,228 @@
           <w:p>
             <w:pPr>
               <w:rPr>
-                <w:rFonts w:ascii="微软雅黑" w:eastAsia="微软雅黑" w:hAnsi="微软雅黑"/>
-                <w:kern w:val="0"/>
-                <w:sz w:val="18"/>
-                <w:szCs w:val="18"/>
-              </w:rPr>
-            </w:pPr>
+                <w:rFonts w:ascii="微软雅黑" w:eastAsia="微软雅黑" w:hAnsi="微软雅黑" w:hint="eastAsia"/>
+                <w:kern w:val="0"/>
+                <w:sz w:val="18"/>
+                <w:szCs w:val="18"/>
+              </w:rPr>
+            </w:pPr>
+            <w:r>
+              <w:rPr>
+                <w:rFonts w:ascii="微软雅黑" w:eastAsia="微软雅黑" w:hAnsi="微软雅黑"/>
+                <w:kern w:val="0"/>
+                <w:sz w:val="18"/>
+                <w:szCs w:val="18"/>
+              </w:rPr>
+              <w:t>data</w:t>
+            </w:r>
+            <w:bookmarkStart w:id="2" w:name="_GoBack"/>
+            <w:bookmarkEnd w:id="2"/>
+            <w:r>
+              <w:rPr>
+                <w:rFonts w:ascii="微软雅黑" w:eastAsia="微软雅黑" w:hAnsi="微软雅黑"/>
+                <w:kern w:val="0"/>
+                <w:sz w:val="18"/>
+                <w:szCs w:val="18"/>
+              </w:rPr>
+              <w:t>t</w:t>
+            </w:r>
+            <w:r>
+              <w:rPr>
+                <w:rFonts w:ascii="微软雅黑" w:eastAsia="微软雅黑" w:hAnsi="微软雅黑" w:hint="eastAsia"/>
+                <w:kern w:val="0"/>
+                <w:sz w:val="18"/>
+                <w:szCs w:val="18"/>
+              </w:rPr>
+              <w:t>ype</w:t>
+            </w:r>
+          </w:p>
+        </w:tc>
+        <w:tc>
+          <w:tcPr>
+            <w:tcW w:w="2490" w:type="dxa"/>
+          </w:tcPr>
+          <w:p>
+            <w:pPr>
+              <w:rPr>
+                <w:rFonts w:ascii="微软雅黑" w:eastAsia="微软雅黑" w:hAnsi="微软雅黑" w:hint="eastAsia"/>
+                <w:kern w:val="0"/>
+                <w:sz w:val="18"/>
+                <w:szCs w:val="18"/>
+              </w:rPr>
+            </w:pPr>
+            <w:r>
+              <w:rPr>
+                <w:rFonts w:ascii="微软雅黑" w:eastAsia="微软雅黑" w:hAnsi="微软雅黑" w:hint="eastAsia"/>
+                <w:kern w:val="0"/>
+                <w:sz w:val="18"/>
+                <w:szCs w:val="18"/>
+              </w:rPr>
+              <w:t>表项</w:t>
+            </w:r>
+            <w:r>
+              <w:rPr>
+                <w:rFonts w:ascii="微软雅黑" w:eastAsia="微软雅黑" w:hAnsi="微软雅黑"/>
+                <w:kern w:val="0"/>
+                <w:sz w:val="18"/>
+                <w:szCs w:val="18"/>
+              </w:rPr>
+              <w:t>数据类型</w:t>
+            </w:r>
+          </w:p>
+        </w:tc>
+        <w:tc>
+          <w:tcPr>
+            <w:tcW w:w="2491" w:type="dxa"/>
+          </w:tcPr>
+          <w:p>
+            <w:pPr>
+              <w:rPr>
+                <w:rFonts w:ascii="微软雅黑" w:eastAsia="微软雅黑" w:hAnsi="微软雅黑"/>
+                <w:kern w:val="0"/>
+                <w:sz w:val="18"/>
+                <w:szCs w:val="18"/>
+              </w:rPr>
+            </w:pPr>
+          </w:p>
+        </w:tc>
+        <w:tc>
+          <w:tcPr>
+            <w:tcW w:w="2491" w:type="dxa"/>
+          </w:tcPr>
+          <w:p>
+            <w:pPr>
+              <w:rPr>
+                <w:rFonts w:ascii="微软雅黑" w:eastAsia="微软雅黑" w:hAnsi="微软雅黑" w:hint="eastAsia"/>
+                <w:kern w:val="0"/>
+                <w:sz w:val="18"/>
+                <w:szCs w:val="18"/>
+              </w:rPr>
+            </w:pPr>
+            <w:r>
+              <w:rPr>
+                <w:rFonts w:ascii="微软雅黑" w:eastAsia="微软雅黑" w:hAnsi="微软雅黑" w:hint="eastAsia"/>
+                <w:kern w:val="0"/>
+                <w:sz w:val="18"/>
+                <w:szCs w:val="18"/>
+              </w:rPr>
+              <w:t>数值</w:t>
+            </w:r>
+            <w:r>
+              <w:rPr>
+                <w:rFonts w:ascii="微软雅黑" w:eastAsia="微软雅黑" w:hAnsi="微软雅黑"/>
+                <w:kern w:val="0"/>
+                <w:sz w:val="18"/>
+                <w:szCs w:val="18"/>
+              </w:rPr>
+              <w:t>或选择</w:t>
+            </w:r>
+          </w:p>
+        </w:tc>
+      </w:tr>
+      <w:tr>
+        <w:tc>
+          <w:tcPr>
+            <w:tcW w:w="2490" w:type="dxa"/>
+          </w:tcPr>
+          <w:p>
+            <w:pPr>
+              <w:rPr>
+                <w:rFonts w:ascii="微软雅黑" w:eastAsia="微软雅黑" w:hAnsi="微软雅黑"/>
+                <w:kern w:val="0"/>
+                <w:sz w:val="18"/>
+                <w:szCs w:val="18"/>
+              </w:rPr>
+            </w:pPr>
+            <w:r>
+              <w:rPr>
+                <w:rFonts w:ascii="微软雅黑" w:eastAsia="微软雅黑" w:hAnsi="微软雅黑"/>
+                <w:kern w:val="0"/>
+                <w:sz w:val="18"/>
+                <w:szCs w:val="18"/>
+              </w:rPr>
+              <w:t>unit</w:t>
+            </w:r>
+          </w:p>
+        </w:tc>
+        <w:tc>
+          <w:tcPr>
+            <w:tcW w:w="2490" w:type="dxa"/>
+          </w:tcPr>
+          <w:p>
+            <w:pPr>
+              <w:rPr>
+                <w:rFonts w:ascii="微软雅黑" w:eastAsia="微软雅黑" w:hAnsi="微软雅黑"/>
+                <w:kern w:val="0"/>
+                <w:sz w:val="18"/>
+                <w:szCs w:val="18"/>
+              </w:rPr>
+            </w:pPr>
+            <w:r>
+              <w:rPr>
+                <w:rFonts w:ascii="微软雅黑" w:eastAsia="微软雅黑" w:hAnsi="微软雅黑" w:hint="eastAsia"/>
+                <w:kern w:val="0"/>
+                <w:sz w:val="18"/>
+                <w:szCs w:val="18"/>
+              </w:rPr>
+              <w:t>表项单位</w:t>
+            </w:r>
+          </w:p>
+        </w:tc>
+        <w:tc>
+          <w:tcPr>
+            <w:tcW w:w="2491" w:type="dxa"/>
+          </w:tcPr>
+          <w:p>
+            <w:pPr>
+              <w:rPr>
+                <w:rFonts w:ascii="微软雅黑" w:eastAsia="微软雅黑" w:hAnsi="微软雅黑"/>
+                <w:kern w:val="0"/>
+                <w:sz w:val="18"/>
+                <w:szCs w:val="18"/>
+              </w:rPr>
+            </w:pPr>
+          </w:p>
+        </w:tc>
+        <w:tc>
+          <w:tcPr>
+            <w:tcW w:w="2491" w:type="dxa"/>
+          </w:tcPr>
+          <w:p>
+            <w:pPr>
+              <w:rPr>
+                <w:rFonts w:ascii="微软雅黑" w:eastAsia="微软雅黑" w:hAnsi="微软雅黑"/>
+                <w:kern w:val="0"/>
+                <w:sz w:val="18"/>
+                <w:szCs w:val="18"/>
+              </w:rPr>
+            </w:pPr>
+          </w:p>
+        </w:tc>
+      </w:tr>
+      <w:tr>
+        <w:tc>
+          <w:tcPr>
+            <w:tcW w:w="2490" w:type="dxa"/>
+          </w:tcPr>
+          <w:p>
+            <w:pPr>
+              <w:rPr>
+                <w:rFonts w:ascii="微软雅黑" w:eastAsia="微软雅黑" w:hAnsi="微软雅黑" w:hint="eastAsia"/>
+                <w:kern w:val="0"/>
+                <w:sz w:val="18"/>
+                <w:szCs w:val="18"/>
+              </w:rPr>
+            </w:pPr>
+            <w:r>
+              <w:rPr>
+                <w:rFonts w:ascii="微软雅黑" w:eastAsia="微软雅黑" w:hAnsi="微软雅黑"/>
+                <w:kern w:val="0"/>
+                <w:sz w:val="18"/>
+                <w:szCs w:val="18"/>
+              </w:rPr>
+              <w:t>lower</w:t>
+            </w:r>
             <w:r>
               <w:rPr>
                 <w:rFonts w:ascii="微软雅黑" w:eastAsia="微软雅黑" w:hAnsi="微软雅黑" w:hint="eastAsia"/>
@@ -14419,7 +14636,7 @@
           <w:p>
             <w:pPr>
               <w:rPr>
-                <w:rFonts w:ascii="微软雅黑" w:eastAsia="微软雅黑" w:hAnsi="微软雅黑"/>
+                <w:rFonts w:ascii="微软雅黑" w:eastAsia="微软雅黑" w:hAnsi="微软雅黑" w:hint="eastAsia"/>
                 <w:kern w:val="0"/>
                 <w:sz w:val="18"/>
                 <w:szCs w:val="18"/>
@@ -14434,6 +14651,24 @@
               </w:rPr>
               <w:t>表项阈值</w:t>
             </w:r>
+            <w:r>
+              <w:rPr>
+                <w:rFonts w:ascii="微软雅黑" w:eastAsia="微软雅黑" w:hAnsi="微软雅黑" w:hint="eastAsia"/>
+                <w:kern w:val="0"/>
+                <w:sz w:val="18"/>
+                <w:szCs w:val="18"/>
+              </w:rPr>
+              <w:t>下限（x</w:t>
+            </w:r>
+            <w:r>
+              <w:rPr>
+                <w:rFonts w:ascii="微软雅黑" w:eastAsia="微软雅黑" w:hAnsi="微软雅黑"/>
+                <w:kern w:val="0"/>
+                <w:sz w:val="18"/>
+                <w:szCs w:val="18"/>
+              </w:rPr>
+              <w:t>表不限）</w:t>
+            </w:r>
           </w:p>
         </w:tc>
         <w:tc>
@@ -14467,6 +14702,348 @@
           </w:p>
         </w:tc>
       </w:tr>
+      <w:tr>
+        <w:tc>
+          <w:tcPr>
+            <w:tcW w:w="2490" w:type="dxa"/>
+          </w:tcPr>
+          <w:p>
+            <w:pPr>
+              <w:rPr>
+                <w:rFonts w:ascii="微软雅黑" w:eastAsia="微软雅黑" w:hAnsi="微软雅黑" w:hint="eastAsia"/>
+                <w:kern w:val="0"/>
+                <w:sz w:val="18"/>
+                <w:szCs w:val="18"/>
+              </w:rPr>
+            </w:pPr>
+            <w:r>
+              <w:rPr>
+                <w:rFonts w:ascii="微软雅黑" w:eastAsia="微软雅黑" w:hAnsi="微软雅黑" w:hint="eastAsia"/>
+                <w:kern w:val="0"/>
+                <w:sz w:val="18"/>
+                <w:szCs w:val="18"/>
+              </w:rPr>
+              <w:t>upperthreshold</w:t>
+            </w:r>
+          </w:p>
+        </w:tc>
+        <w:tc>
+          <w:tcPr>
+            <w:tcW w:w="2490" w:type="dxa"/>
+          </w:tcPr>
+          <w:p>
+            <w:pPr>
+              <w:rPr>
+                <w:rFonts w:ascii="微软雅黑" w:eastAsia="微软雅黑" w:hAnsi="微软雅黑" w:hint="eastAsia"/>
+                <w:kern w:val="0"/>
+                <w:sz w:val="18"/>
+                <w:szCs w:val="18"/>
+              </w:rPr>
+            </w:pPr>
+            <w:r>
+              <w:rPr>
+                <w:rFonts w:ascii="微软雅黑" w:eastAsia="微软雅黑" w:hAnsi="微软雅黑" w:hint="eastAsia"/>
+                <w:kern w:val="0"/>
+                <w:sz w:val="18"/>
+                <w:szCs w:val="18"/>
+              </w:rPr>
+              <w:t>表项阈值</w:t>
+            </w:r>
+            <w:r>
+              <w:rPr>
+                <w:rFonts w:ascii="微软雅黑" w:eastAsia="微软雅黑" w:hAnsi="微软雅黑" w:hint="eastAsia"/>
+                <w:kern w:val="0"/>
+                <w:sz w:val="18"/>
+                <w:szCs w:val="18"/>
+              </w:rPr>
+              <w:t>上</w:t>
+            </w:r>
+            <w:r>
+              <w:rPr>
+                <w:rFonts w:ascii="微软雅黑" w:eastAsia="微软雅黑" w:hAnsi="微软雅黑" w:hint="eastAsia"/>
+                <w:kern w:val="0"/>
+                <w:sz w:val="18"/>
+                <w:szCs w:val="18"/>
+              </w:rPr>
+              <w:t>限（x</w:t>
+            </w:r>
+            <w:r>
+              <w:rPr>
+                <w:rFonts w:ascii="微软雅黑" w:eastAsia="微软雅黑" w:hAnsi="微软雅黑"/>
+                <w:kern w:val="0"/>
+                <w:sz w:val="18"/>
+                <w:szCs w:val="18"/>
+              </w:rPr>
+              <w:t>表不限）</w:t>
+            </w:r>
+          </w:p>
+        </w:tc>
+        <w:tc>
+          <w:tcPr>
+            <w:tcW w:w="2491" w:type="dxa"/>
+          </w:tcPr>
+          <w:p>
+            <w:pPr>
+              <w:rPr>
+                <w:rFonts w:ascii="微软雅黑" w:eastAsia="微软雅黑" w:hAnsi="微软雅黑"/>
+                <w:kern w:val="0"/>
+                <w:sz w:val="18"/>
+                <w:szCs w:val="18"/>
+              </w:rPr>
+            </w:pPr>
+          </w:p>
+        </w:tc>
+        <w:tc>
+          <w:tcPr>
+            <w:tcW w:w="2491" w:type="dxa"/>
+          </w:tcPr>
+          <w:p>
+            <w:pPr>
+              <w:rPr>
+                <w:rFonts w:ascii="微软雅黑" w:eastAsia="微软雅黑" w:hAnsi="微软雅黑"/>
+                <w:kern w:val="0"/>
+                <w:sz w:val="18"/>
+                <w:szCs w:val="18"/>
+              </w:rPr>
+            </w:pPr>
+          </w:p>
+        </w:tc>
+      </w:tr>
+      <w:tr>
+        <w:tc>
+          <w:tcPr>
+            <w:tcW w:w="2490" w:type="dxa"/>
+          </w:tcPr>
+          <w:p>
+            <w:pPr>
+              <w:rPr>
+                <w:rFonts w:ascii="微软雅黑" w:eastAsia="微软雅黑" w:hAnsi="微软雅黑" w:hint="eastAsia"/>
+                <w:kern w:val="0"/>
+                <w:sz w:val="18"/>
+                <w:szCs w:val="18"/>
+              </w:rPr>
+            </w:pPr>
+            <w:r>
+              <w:rPr>
+                <w:rFonts w:ascii="微软雅黑" w:eastAsia="微软雅黑" w:hAnsi="微软雅黑" w:hint="eastAsia"/>
+                <w:kern w:val="0"/>
+                <w:sz w:val="18"/>
+                <w:szCs w:val="18"/>
+              </w:rPr>
+              <w:t>choices</w:t>
+            </w:r>
+          </w:p>
+        </w:tc>
+        <w:tc>
+          <w:tcPr>
+            <w:tcW w:w="2490" w:type="dxa"/>
+          </w:tcPr>
+          <w:p>
+            <w:pPr>
+              <w:rPr>
+                <w:rFonts w:ascii="微软雅黑" w:eastAsia="微软雅黑" w:hAnsi="微软雅黑" w:hint="eastAsia"/>
+                <w:kern w:val="0"/>
+                <w:sz w:val="18"/>
+                <w:szCs w:val="18"/>
+              </w:rPr>
+            </w:pPr>
+            <w:r>
+              <w:rPr>
+                <w:rFonts w:ascii="微软雅黑" w:eastAsia="微软雅黑" w:hAnsi="微软雅黑" w:hint="eastAsia"/>
+                <w:kern w:val="0"/>
+                <w:sz w:val="18"/>
+                <w:szCs w:val="18"/>
+              </w:rPr>
+              <w:t>表项</w:t>
+            </w:r>
+            <w:r>
+              <w:rPr>
+                <w:rFonts w:ascii="微软雅黑" w:eastAsia="微软雅黑" w:hAnsi="微软雅黑"/>
+                <w:kern w:val="0"/>
+                <w:sz w:val="18"/>
+                <w:szCs w:val="18"/>
+              </w:rPr>
+              <w:t>选择项定义</w:t>
+            </w:r>
+          </w:p>
+        </w:tc>
+        <w:tc>
+          <w:tcPr>
+            <w:tcW w:w="2491" w:type="dxa"/>
+          </w:tcPr>
+          <w:p>
+            <w:pPr>
+              <w:rPr>
+                <w:rFonts w:ascii="微软雅黑" w:eastAsia="微软雅黑" w:hAnsi="微软雅黑"/>
+                <w:kern w:val="0"/>
+                <w:sz w:val="18"/>
+                <w:szCs w:val="18"/>
+              </w:rPr>
+            </w:pPr>
+          </w:p>
+        </w:tc>
+        <w:tc>
+          <w:tcPr>
+            <w:tcW w:w="2491" w:type="dxa"/>
+          </w:tcPr>
+          <w:p>
+            <w:pPr>
+              <w:rPr>
+                <w:rFonts w:ascii="微软雅黑" w:eastAsia="微软雅黑" w:hAnsi="微软雅黑" w:hint="eastAsia"/>
+                <w:kern w:val="0"/>
+                <w:sz w:val="18"/>
+                <w:szCs w:val="18"/>
+              </w:rPr>
+            </w:pPr>
+            <w:r>
+              <w:rPr>
+                <w:rFonts w:ascii="微软雅黑" w:eastAsia="微软雅黑" w:hAnsi="微软雅黑" w:hint="eastAsia"/>
+                <w:kern w:val="0"/>
+                <w:sz w:val="18"/>
+                <w:szCs w:val="18"/>
+              </w:rPr>
+              <w:t>正斜杠</w:t>
+            </w:r>
+            <w:r>
+              <w:rPr>
+                <w:rFonts w:ascii="微软雅黑" w:eastAsia="微软雅黑" w:hAnsi="微软雅黑"/>
+                <w:kern w:val="0"/>
+                <w:sz w:val="18"/>
+                <w:szCs w:val="18"/>
+              </w:rPr>
+              <w:t>隔开，如</w:t>
+            </w:r>
+            <w:r>
+              <w:rPr>
+                <w:rFonts w:ascii="微软雅黑" w:eastAsia="微软雅黑" w:hAnsi="微软雅黑" w:hint="eastAsia"/>
+                <w:kern w:val="0"/>
+                <w:sz w:val="18"/>
+                <w:szCs w:val="18"/>
+              </w:rPr>
+              <w:t>：</w:t>
+            </w:r>
+            <w:r>
+              <w:rPr>
+                <w:rFonts w:ascii="微软雅黑" w:eastAsia="微软雅黑" w:hAnsi="微软雅黑"/>
+                <w:kern w:val="0"/>
+                <w:sz w:val="18"/>
+                <w:szCs w:val="18"/>
+              </w:rPr>
+              <w:t>是</w:t>
+            </w:r>
+            <w:bookmarkStart w:id="3" w:name="OLE_LINK5"/>
+            <w:r>
+              <w:rPr>
+                <w:rFonts w:ascii="微软雅黑" w:eastAsia="微软雅黑" w:hAnsi="微软雅黑"/>
+                <w:kern w:val="0"/>
+                <w:sz w:val="18"/>
+                <w:szCs w:val="18"/>
+              </w:rPr>
+              <w:t>/</w:t>
+            </w:r>
+            <w:bookmarkEnd w:id="3"/>
+            <w:r>
+              <w:rPr>
+                <w:rFonts w:ascii="微软雅黑" w:eastAsia="微软雅黑" w:hAnsi="微软雅黑"/>
+                <w:kern w:val="0"/>
+                <w:sz w:val="18"/>
+                <w:szCs w:val="18"/>
+              </w:rPr>
+              <w:t>否</w:t>
+            </w:r>
+          </w:p>
+        </w:tc>
+      </w:tr>
+      <w:tr>
+        <w:tc>
+          <w:tcPr>
+            <w:tcW w:w="2490" w:type="dxa"/>
+          </w:tcPr>
+          <w:p>
+            <w:pPr>
+              <w:rPr>
+                <w:rFonts w:ascii="微软雅黑" w:eastAsia="微软雅黑" w:hAnsi="微软雅黑" w:hint="eastAsia"/>
+                <w:kern w:val="0"/>
+                <w:sz w:val="18"/>
+                <w:szCs w:val="18"/>
+              </w:rPr>
+            </w:pPr>
+            <w:r>
+              <w:rPr>
+                <w:rFonts w:ascii="微软雅黑" w:eastAsia="微软雅黑" w:hAnsi="微软雅黑"/>
+                <w:kern w:val="0"/>
+                <w:sz w:val="18"/>
+                <w:szCs w:val="18"/>
+              </w:rPr>
+              <w:t>m</w:t>
+            </w:r>
+            <w:r>
+              <w:rPr>
+                <w:rFonts w:ascii="微软雅黑" w:eastAsia="微软雅黑" w:hAnsi="微软雅黑" w:hint="eastAsia"/>
+                <w:kern w:val="0"/>
+                <w:sz w:val="18"/>
+                <w:szCs w:val="18"/>
+              </w:rPr>
+              <w:t>emo</w:t>
+            </w:r>
+          </w:p>
+        </w:tc>
+        <w:tc>
+          <w:tcPr>
+            <w:tcW w:w="2490" w:type="dxa"/>
+          </w:tcPr>
+          <w:p>
+            <w:pPr>
+              <w:rPr>
+                <w:rFonts w:ascii="微软雅黑" w:eastAsia="微软雅黑" w:hAnsi="微软雅黑" w:hint="eastAsia"/>
+                <w:kern w:val="0"/>
+                <w:sz w:val="18"/>
+                <w:szCs w:val="18"/>
+              </w:rPr>
+            </w:pPr>
+            <w:r>
+              <w:rPr>
+                <w:rFonts w:ascii="微软雅黑" w:eastAsia="微软雅黑" w:hAnsi="微软雅黑" w:hint="eastAsia"/>
+                <w:kern w:val="0"/>
+                <w:sz w:val="18"/>
+                <w:szCs w:val="18"/>
+              </w:rPr>
+              <w:t>备注</w:t>
+            </w:r>
+          </w:p>
+        </w:tc>
+        <w:tc>
+          <w:tcPr>
+            <w:tcW w:w="2491" w:type="dxa"/>
+          </w:tcPr>
+          <w:p>
+            <w:pPr>
+              <w:rPr>
+                <w:rFonts w:ascii="微软雅黑" w:eastAsia="微软雅黑" w:hAnsi="微软雅黑"/>
+                <w:kern w:val="0"/>
+                <w:sz w:val="18"/>
+                <w:szCs w:val="18"/>
+              </w:rPr>
+            </w:pPr>
+          </w:p>
+        </w:tc>
+        <w:tc>
+          <w:tcPr>
+            <w:tcW w:w="2491" w:type="dxa"/>
+          </w:tcPr>
+          <w:p>
+            <w:pPr>
+              <w:rPr>
+                <w:rFonts w:ascii="微软雅黑" w:eastAsia="微软雅黑" w:hAnsi="微软雅黑" w:hint="eastAsia"/>
+                <w:kern w:val="0"/>
+                <w:sz w:val="18"/>
+                <w:szCs w:val="18"/>
+              </w:rPr>
+            </w:pPr>
+          </w:p>
+        </w:tc>
+      </w:tr>
+      <w:bookmarkEnd w:id="1"/>
       <w:tr>
         <w:tc>
           <w:tcPr>
@@ -16307,6 +16884,7 @@
                 <w:sz w:val="18"/>
                 <w:szCs w:val="18"/>
               </w:rPr>
+              <w:lastRenderedPageBreak/>
               <w:t>字段</w:t>
             </w:r>
           </w:p>
@@ -16748,20 +17326,19 @@
           <w:p>
             <w:pPr>
               <w:rPr>
-                <w:rFonts w:ascii="微软雅黑" w:eastAsia="微软雅黑" w:hAnsi="微软雅黑" w:hint="eastAsia"/>
-                <w:kern w:val="0"/>
-                <w:sz w:val="18"/>
-                <w:szCs w:val="18"/>
-              </w:rPr>
-            </w:pPr>
-            <w:r>
-              <w:rPr>
-                <w:rFonts w:ascii="微软雅黑" w:eastAsia="微软雅黑" w:hAnsi="微软雅黑" w:hint="eastAsia"/>
-                <w:kern w:val="0"/>
-                <w:sz w:val="18"/>
-                <w:szCs w:val="18"/>
-              </w:rPr>
-              <w:lastRenderedPageBreak/>
+                <w:rFonts w:ascii="微软雅黑" w:eastAsia="微软雅黑" w:hAnsi="微软雅黑"/>
+                <w:kern w:val="0"/>
+                <w:sz w:val="18"/>
+                <w:szCs w:val="18"/>
+              </w:rPr>
+            </w:pPr>
+            <w:r>
+              <w:rPr>
+                <w:rFonts w:ascii="微软雅黑" w:eastAsia="微软雅黑" w:hAnsi="微软雅黑" w:hint="eastAsia"/>
+                <w:kern w:val="0"/>
+                <w:sz w:val="18"/>
+                <w:szCs w:val="18"/>
+              </w:rPr>
               <w:t>starttime</w:t>
             </w:r>
           </w:p>
@@ -16773,7 +17350,7 @@
           <w:p>
             <w:pPr>
               <w:rPr>
-                <w:rFonts w:ascii="微软雅黑" w:eastAsia="微软雅黑" w:hAnsi="微软雅黑" w:hint="eastAsia"/>
+                <w:rFonts w:ascii="微软雅黑" w:eastAsia="微软雅黑" w:hAnsi="微软雅黑"/>
                 <w:kern w:val="0"/>
                 <w:sz w:val="18"/>
                 <w:szCs w:val="18"/>
@@ -17508,7 +18085,7 @@
         </w:rPr>
         <w:t>表</w:t>
       </w:r>
-      <w:bookmarkStart w:id="1" w:name="OLE_LINK4"/>
+      <w:bookmarkStart w:id="4" w:name="OLE_LINK4"/>
       <w:r>
         <w:rPr>
           <w:rFonts w:ascii="微软雅黑" w:eastAsia="微软雅黑" w:hAnsi="微软雅黑"/>
@@ -17517,7 +18094,7 @@
         </w:rPr>
         <w:t>k_meter</w:t>
       </w:r>
-      <w:bookmarkEnd w:id="1"/>
+      <w:bookmarkEnd w:id="4"/>
       <w:r>
         <w:rPr>
           <w:rFonts w:ascii="微软雅黑" w:eastAsia="微软雅黑" w:hAnsi="微软雅黑"/>
@@ -18199,7 +18776,7 @@
           <w:p>
             <w:pPr>
               <w:rPr>
-                <w:rFonts w:ascii="微软雅黑" w:eastAsia="微软雅黑" w:hAnsi="微软雅黑" w:hint="eastAsia"/>
+                <w:rFonts w:ascii="微软雅黑" w:eastAsia="微软雅黑" w:hAnsi="微软雅黑"/>
                 <w:kern w:val="0"/>
                 <w:sz w:val="18"/>
                 <w:szCs w:val="18"/>
@@ -18232,7 +18809,7 @@
           <w:p>
             <w:pPr>
               <w:rPr>
-                <w:rFonts w:ascii="微软雅黑" w:eastAsia="微软雅黑" w:hAnsi="微软雅黑" w:hint="eastAsia"/>
+                <w:rFonts w:ascii="微软雅黑" w:eastAsia="微软雅黑" w:hAnsi="微软雅黑"/>
                 <w:kern w:val="0"/>
                 <w:sz w:val="18"/>
                 <w:szCs w:val="18"/>
@@ -18330,7 +18907,7 @@
           <w:p>
             <w:pPr>
               <w:rPr>
-                <w:rFonts w:ascii="微软雅黑" w:eastAsia="微软雅黑" w:hAnsi="微软雅黑" w:hint="eastAsia"/>
+                <w:rFonts w:ascii="微软雅黑" w:eastAsia="微软雅黑" w:hAnsi="微软雅黑"/>
                 <w:kern w:val="0"/>
                 <w:sz w:val="18"/>
                 <w:szCs w:val="18"/>
@@ -18345,8 +18922,6 @@
               </w:rPr>
               <w:t>抄表时间</w:t>
             </w:r>
-            <w:bookmarkStart w:id="2" w:name="_GoBack"/>
-            <w:bookmarkEnd w:id="2"/>
           </w:p>
         </w:tc>
         <w:tc>
@@ -18388,7 +18963,7 @@
           <w:p>
             <w:pPr>
               <w:rPr>
-                <w:rFonts w:ascii="微软雅黑" w:eastAsia="微软雅黑" w:hAnsi="微软雅黑" w:hint="eastAsia"/>
+                <w:rFonts w:ascii="微软雅黑" w:eastAsia="微软雅黑" w:hAnsi="微软雅黑"/>
                 <w:kern w:val="0"/>
                 <w:sz w:val="18"/>
                 <w:szCs w:val="18"/>
@@ -18412,7 +18987,7 @@
           <w:p>
             <w:pPr>
               <w:rPr>
-                <w:rFonts w:ascii="微软雅黑" w:eastAsia="微软雅黑" w:hAnsi="微软雅黑" w:hint="eastAsia"/>
+                <w:rFonts w:ascii="微软雅黑" w:eastAsia="微软雅黑" w:hAnsi="微软雅黑"/>
                 <w:kern w:val="0"/>
                 <w:sz w:val="18"/>
                 <w:szCs w:val="18"/>
@@ -19051,7 +19626,7 @@
           <w:szCs w:val="18"/>
         </w:rPr>
       </w:pPr>
-      <w:bookmarkStart w:id="3" w:name="OLE_LINK2"/>
+      <w:bookmarkStart w:id="5" w:name="OLE_LINK2"/>
       <w:r>
         <w:rPr>
           <w:rFonts w:ascii="微软雅黑" w:eastAsia="微软雅黑" w:hAnsi="微软雅黑"/>
@@ -19506,6 +20081,7 @@
                 <w:sz w:val="18"/>
                 <w:szCs w:val="18"/>
               </w:rPr>
+              <w:lastRenderedPageBreak/>
               <w:t>title</w:t>
             </w:r>
           </w:p>
@@ -19924,7 +20500,6 @@
                 <w:sz w:val="18"/>
                 <w:szCs w:val="18"/>
               </w:rPr>
-              <w:lastRenderedPageBreak/>
               <w:t>f</w:t>
             </w:r>
             <w:r>
@@ -20945,7 +21520,7 @@
           </w:p>
         </w:tc>
       </w:tr>
-      <w:bookmarkEnd w:id="3"/>
+      <w:bookmarkEnd w:id="5"/>
     </w:tbl>
     <w:p>
       <w:pPr>
@@ -23124,17 +23699,7 @@
                 <w:sz w:val="18"/>
                 <w:szCs w:val="18"/>
               </w:rPr>
-              <w:t>完</w:t>
-            </w:r>
-            <w:r>
-              <w:rPr>
-                <w:rFonts w:ascii="微软雅黑" w:eastAsia="微软雅黑" w:hAnsi="微软雅黑"/>
-                <w:kern w:val="0"/>
-                <w:sz w:val="18"/>
-                <w:szCs w:val="18"/>
-              </w:rPr>
-              <w:lastRenderedPageBreak/>
-              <w:t>成，4审核完成</w:t>
+              <w:t>完成，4审核完成</w:t>
             </w:r>
           </w:p>
         </w:tc>
@@ -23160,7 +23725,6 @@
                 <w:sz w:val="18"/>
                 <w:szCs w:val="18"/>
               </w:rPr>
-              <w:lastRenderedPageBreak/>
               <w:t>title</w:t>
             </w:r>
           </w:p>
@@ -25650,6 +26214,7 @@
                 <w:sz w:val="18"/>
                 <w:szCs w:val="18"/>
               </w:rPr>
+              <w:lastRenderedPageBreak/>
               <w:t>editorid</w:t>
             </w:r>
           </w:p>
@@ -26033,17 +26598,7 @@
                 <w:sz w:val="18"/>
                 <w:szCs w:val="18"/>
               </w:rPr>
-              <w:t>0删除，1有效，2审核未通</w:t>
-            </w:r>
-            <w:r>
-              <w:rPr>
-                <w:rFonts w:ascii="微软雅黑" w:eastAsia="微软雅黑" w:hAnsi="微软雅黑"/>
-                <w:kern w:val="0"/>
-                <w:sz w:val="18"/>
-                <w:szCs w:val="18"/>
-              </w:rPr>
-              <w:lastRenderedPageBreak/>
-              <w:t>过，3审核通过</w:t>
+              <w:t>0删除，1有效，2审核未通过，3审核通过</w:t>
             </w:r>
           </w:p>
         </w:tc>
@@ -26069,7 +26624,6 @@
                 <w:sz w:val="18"/>
                 <w:szCs w:val="18"/>
               </w:rPr>
-              <w:lastRenderedPageBreak/>
               <w:t>ownerid</w:t>
             </w:r>
           </w:p>
@@ -27934,7 +28488,7 @@
               </w:rPr>
               <w:t>1</w:t>
             </w:r>
-            <w:bookmarkStart w:id="4" w:name="OLE_LINK3"/>
+            <w:bookmarkStart w:id="6" w:name="OLE_LINK3"/>
             <w:r>
               <w:rPr>
                 <w:rFonts w:ascii="微软雅黑" w:eastAsia="微软雅黑" w:hAnsi="微软雅黑" w:hint="eastAsia"/>
@@ -27944,7 +28498,7 @@
               </w:rPr>
               <w:t>采购入库，2领用退回，3对账入库，4采购退货，5领用出库，6对账出库</w:t>
             </w:r>
-            <w:bookmarkEnd w:id="4"/>
+            <w:bookmarkEnd w:id="6"/>
           </w:p>
         </w:tc>
       </w:tr>
@@ -28474,7 +29028,6 @@
                 <w:sz w:val="18"/>
                 <w:szCs w:val="18"/>
               </w:rPr>
-              <w:lastRenderedPageBreak/>
               <w:t>i</w:t>
             </w:r>
             <w:r>
@@ -31391,6 +31944,7 @@
                 <w:sz w:val="18"/>
                 <w:szCs w:val="18"/>
               </w:rPr>
+              <w:lastRenderedPageBreak/>
               <w:t>state</w:t>
             </w:r>
           </w:p>
@@ -31649,7 +32203,6 @@
                 <w:sz w:val="18"/>
                 <w:szCs w:val="18"/>
               </w:rPr>
-              <w:lastRenderedPageBreak/>
               <w:t>creatorid</w:t>
             </w:r>
           </w:p>
@@ -34050,6 +34603,7 @@
           <w:sz w:val="18"/>
           <w:szCs w:val="18"/>
         </w:rPr>
+        <w:lastRenderedPageBreak/>
         <w:t>表</w:t>
       </w:r>
       <w:r>
@@ -34568,7 +35122,6 @@
                 <w:sz w:val="18"/>
                 <w:szCs w:val="18"/>
               </w:rPr>
-              <w:lastRenderedPageBreak/>
               <w:t>checkout</w:t>
             </w:r>
           </w:p>
@@ -57414,7 +57967,7 @@
 </file>
 
 <file path=customXml/itemProps2.xml><?xml version="1.0" encoding="utf-8"?>
-<ds:datastoreItem xmlns:ds="http://schemas.openxmlformats.org/officeDocument/2006/customXml" ds:itemID="{09332D2A-F012-4676-A968-22CA5AE75498}">
+<ds:datastoreItem xmlns:ds="http://schemas.openxmlformats.org/officeDocument/2006/customXml" ds:itemID="{1A2E6AAC-ABC6-4625-AFDA-ACCCF6977A5E}">
   <ds:schemaRefs>
     <ds:schemaRef ds:uri="http://schemas.openxmlformats.org/officeDocument/2006/bibliography"/>
   </ds:schemaRefs>

</xml_diff>

<commit_message>
add models "add maintenance" and "view maintenance"
</commit_message>
<xml_diff>
--- a/doc/系统方案-2015-04-12.docx
+++ b/doc/系统方案-2015-04-12.docx
@@ -14396,7 +14396,7 @@
           <w:p>
             <w:pPr>
               <w:rPr>
-                <w:rFonts w:ascii="微软雅黑" w:eastAsia="微软雅黑" w:hAnsi="微软雅黑" w:hint="eastAsia"/>
+                <w:rFonts w:ascii="微软雅黑" w:eastAsia="微软雅黑" w:hAnsi="微软雅黑"/>
                 <w:kern w:val="0"/>
                 <w:sz w:val="18"/>
                 <w:szCs w:val="18"/>
@@ -14411,8 +14411,6 @@
               </w:rPr>
               <w:t>data</w:t>
             </w:r>
-            <w:bookmarkStart w:id="2" w:name="_GoBack"/>
-            <w:bookmarkEnd w:id="2"/>
             <w:r>
               <w:rPr>
                 <w:rFonts w:ascii="微软雅黑" w:eastAsia="微软雅黑" w:hAnsi="微软雅黑"/>
@@ -14440,7 +14438,7 @@
           <w:p>
             <w:pPr>
               <w:rPr>
-                <w:rFonts w:ascii="微软雅黑" w:eastAsia="微软雅黑" w:hAnsi="微软雅黑" w:hint="eastAsia"/>
+                <w:rFonts w:ascii="微软雅黑" w:eastAsia="微软雅黑" w:hAnsi="微软雅黑"/>
                 <w:kern w:val="0"/>
                 <w:sz w:val="18"/>
                 <w:szCs w:val="18"/>
@@ -14488,7 +14486,7 @@
           <w:p>
             <w:pPr>
               <w:rPr>
-                <w:rFonts w:ascii="微软雅黑" w:eastAsia="微软雅黑" w:hAnsi="微软雅黑" w:hint="eastAsia"/>
+                <w:rFonts w:ascii="微软雅黑" w:eastAsia="微软雅黑" w:hAnsi="微软雅黑"/>
                 <w:kern w:val="0"/>
                 <w:sz w:val="18"/>
                 <w:szCs w:val="18"/>
@@ -14603,7 +14601,7 @@
           <w:p>
             <w:pPr>
               <w:rPr>
-                <w:rFonts w:ascii="微软雅黑" w:eastAsia="微软雅黑" w:hAnsi="微软雅黑" w:hint="eastAsia"/>
+                <w:rFonts w:ascii="微软雅黑" w:eastAsia="微软雅黑" w:hAnsi="微软雅黑"/>
                 <w:kern w:val="0"/>
                 <w:sz w:val="18"/>
                 <w:szCs w:val="18"/>
@@ -14636,29 +14634,20 @@
           <w:p>
             <w:pPr>
               <w:rPr>
-                <w:rFonts w:ascii="微软雅黑" w:eastAsia="微软雅黑" w:hAnsi="微软雅黑" w:hint="eastAsia"/>
-                <w:kern w:val="0"/>
-                <w:sz w:val="18"/>
-                <w:szCs w:val="18"/>
-              </w:rPr>
-            </w:pPr>
-            <w:r>
-              <w:rPr>
-                <w:rFonts w:ascii="微软雅黑" w:eastAsia="微软雅黑" w:hAnsi="微软雅黑" w:hint="eastAsia"/>
-                <w:kern w:val="0"/>
-                <w:sz w:val="18"/>
-                <w:szCs w:val="18"/>
-              </w:rPr>
-              <w:t>表项阈值</w:t>
-            </w:r>
-            <w:r>
-              <w:rPr>
-                <w:rFonts w:ascii="微软雅黑" w:eastAsia="微软雅黑" w:hAnsi="微软雅黑" w:hint="eastAsia"/>
-                <w:kern w:val="0"/>
-                <w:sz w:val="18"/>
-                <w:szCs w:val="18"/>
-              </w:rPr>
-              <w:t>下限（x</w:t>
+                <w:rFonts w:ascii="微软雅黑" w:eastAsia="微软雅黑" w:hAnsi="微软雅黑"/>
+                <w:kern w:val="0"/>
+                <w:sz w:val="18"/>
+                <w:szCs w:val="18"/>
+              </w:rPr>
+            </w:pPr>
+            <w:r>
+              <w:rPr>
+                <w:rFonts w:ascii="微软雅黑" w:eastAsia="微软雅黑" w:hAnsi="微软雅黑" w:hint="eastAsia"/>
+                <w:kern w:val="0"/>
+                <w:sz w:val="18"/>
+                <w:szCs w:val="18"/>
+              </w:rPr>
+              <w:t>表项阈值下限（x</w:t>
             </w:r>
             <w:r>
               <w:rPr>
@@ -14710,7 +14699,7 @@
           <w:p>
             <w:pPr>
               <w:rPr>
-                <w:rFonts w:ascii="微软雅黑" w:eastAsia="微软雅黑" w:hAnsi="微软雅黑" w:hint="eastAsia"/>
+                <w:rFonts w:ascii="微软雅黑" w:eastAsia="微软雅黑" w:hAnsi="微软雅黑"/>
                 <w:kern w:val="0"/>
                 <w:sz w:val="18"/>
                 <w:szCs w:val="18"/>
@@ -14734,38 +14723,20 @@
           <w:p>
             <w:pPr>
               <w:rPr>
-                <w:rFonts w:ascii="微软雅黑" w:eastAsia="微软雅黑" w:hAnsi="微软雅黑" w:hint="eastAsia"/>
-                <w:kern w:val="0"/>
-                <w:sz w:val="18"/>
-                <w:szCs w:val="18"/>
-              </w:rPr>
-            </w:pPr>
-            <w:r>
-              <w:rPr>
-                <w:rFonts w:ascii="微软雅黑" w:eastAsia="微软雅黑" w:hAnsi="微软雅黑" w:hint="eastAsia"/>
-                <w:kern w:val="0"/>
-                <w:sz w:val="18"/>
-                <w:szCs w:val="18"/>
-              </w:rPr>
-              <w:t>表项阈值</w:t>
-            </w:r>
-            <w:r>
-              <w:rPr>
-                <w:rFonts w:ascii="微软雅黑" w:eastAsia="微软雅黑" w:hAnsi="微软雅黑" w:hint="eastAsia"/>
-                <w:kern w:val="0"/>
-                <w:sz w:val="18"/>
-                <w:szCs w:val="18"/>
-              </w:rPr>
-              <w:t>上</w:t>
-            </w:r>
-            <w:r>
-              <w:rPr>
-                <w:rFonts w:ascii="微软雅黑" w:eastAsia="微软雅黑" w:hAnsi="微软雅黑" w:hint="eastAsia"/>
-                <w:kern w:val="0"/>
-                <w:sz w:val="18"/>
-                <w:szCs w:val="18"/>
-              </w:rPr>
-              <w:t>限（x</w:t>
+                <w:rFonts w:ascii="微软雅黑" w:eastAsia="微软雅黑" w:hAnsi="微软雅黑"/>
+                <w:kern w:val="0"/>
+                <w:sz w:val="18"/>
+                <w:szCs w:val="18"/>
+              </w:rPr>
+            </w:pPr>
+            <w:r>
+              <w:rPr>
+                <w:rFonts w:ascii="微软雅黑" w:eastAsia="微软雅黑" w:hAnsi="微软雅黑" w:hint="eastAsia"/>
+                <w:kern w:val="0"/>
+                <w:sz w:val="18"/>
+                <w:szCs w:val="18"/>
+              </w:rPr>
+              <w:t>表项阈值上限（x</w:t>
             </w:r>
             <w:r>
               <w:rPr>
@@ -14817,7 +14788,7 @@
           <w:p>
             <w:pPr>
               <w:rPr>
-                <w:rFonts w:ascii="微软雅黑" w:eastAsia="微软雅黑" w:hAnsi="微软雅黑" w:hint="eastAsia"/>
+                <w:rFonts w:ascii="微软雅黑" w:eastAsia="微软雅黑" w:hAnsi="微软雅黑"/>
                 <w:kern w:val="0"/>
                 <w:sz w:val="18"/>
                 <w:szCs w:val="18"/>
@@ -14841,7 +14812,7 @@
           <w:p>
             <w:pPr>
               <w:rPr>
-                <w:rFonts w:ascii="微软雅黑" w:eastAsia="微软雅黑" w:hAnsi="微软雅黑" w:hint="eastAsia"/>
+                <w:rFonts w:ascii="微软雅黑" w:eastAsia="微软雅黑" w:hAnsi="微软雅黑"/>
                 <w:kern w:val="0"/>
                 <w:sz w:val="18"/>
                 <w:szCs w:val="18"/>
@@ -14889,7 +14860,7 @@
           <w:p>
             <w:pPr>
               <w:rPr>
-                <w:rFonts w:ascii="微软雅黑" w:eastAsia="微软雅黑" w:hAnsi="微软雅黑" w:hint="eastAsia"/>
+                <w:rFonts w:ascii="微软雅黑" w:eastAsia="微软雅黑" w:hAnsi="微软雅黑"/>
                 <w:kern w:val="0"/>
                 <w:sz w:val="18"/>
                 <w:szCs w:val="18"/>
@@ -14931,7 +14902,7 @@
               </w:rPr>
               <w:t>是</w:t>
             </w:r>
-            <w:bookmarkStart w:id="3" w:name="OLE_LINK5"/>
+            <w:bookmarkStart w:id="2" w:name="OLE_LINK5"/>
             <w:r>
               <w:rPr>
                 <w:rFonts w:ascii="微软雅黑" w:eastAsia="微软雅黑" w:hAnsi="微软雅黑"/>
@@ -14941,7 +14912,7 @@
               </w:rPr>
               <w:t>/</w:t>
             </w:r>
-            <w:bookmarkEnd w:id="3"/>
+            <w:bookmarkEnd w:id="2"/>
             <w:r>
               <w:rPr>
                 <w:rFonts w:ascii="微软雅黑" w:eastAsia="微软雅黑" w:hAnsi="微软雅黑"/>
@@ -14962,7 +14933,7 @@
           <w:p>
             <w:pPr>
               <w:rPr>
-                <w:rFonts w:ascii="微软雅黑" w:eastAsia="微软雅黑" w:hAnsi="微软雅黑" w:hint="eastAsia"/>
+                <w:rFonts w:ascii="微软雅黑" w:eastAsia="微软雅黑" w:hAnsi="微软雅黑"/>
                 <w:kern w:val="0"/>
                 <w:sz w:val="18"/>
                 <w:szCs w:val="18"/>
@@ -14995,7 +14966,7 @@
           <w:p>
             <w:pPr>
               <w:rPr>
-                <w:rFonts w:ascii="微软雅黑" w:eastAsia="微软雅黑" w:hAnsi="微软雅黑" w:hint="eastAsia"/>
+                <w:rFonts w:ascii="微软雅黑" w:eastAsia="微软雅黑" w:hAnsi="微软雅黑"/>
                 <w:kern w:val="0"/>
                 <w:sz w:val="18"/>
                 <w:szCs w:val="18"/>
@@ -15034,7 +15005,7 @@
           <w:p>
             <w:pPr>
               <w:rPr>
-                <w:rFonts w:ascii="微软雅黑" w:eastAsia="微软雅黑" w:hAnsi="微软雅黑" w:hint="eastAsia"/>
+                <w:rFonts w:ascii="微软雅黑" w:eastAsia="微软雅黑" w:hAnsi="微软雅黑"/>
                 <w:kern w:val="0"/>
                 <w:sz w:val="18"/>
                 <w:szCs w:val="18"/>
@@ -18085,7 +18056,7 @@
         </w:rPr>
         <w:t>表</w:t>
       </w:r>
-      <w:bookmarkStart w:id="4" w:name="OLE_LINK4"/>
+      <w:bookmarkStart w:id="3" w:name="OLE_LINK4"/>
       <w:r>
         <w:rPr>
           <w:rFonts w:ascii="微软雅黑" w:eastAsia="微软雅黑" w:hAnsi="微软雅黑"/>
@@ -18094,7 +18065,7 @@
         </w:rPr>
         <w:t>k_meter</w:t>
       </w:r>
-      <w:bookmarkEnd w:id="4"/>
+      <w:bookmarkEnd w:id="3"/>
       <w:r>
         <w:rPr>
           <w:rFonts w:ascii="微软雅黑" w:eastAsia="微软雅黑" w:hAnsi="微软雅黑"/>
@@ -19626,7 +19597,7 @@
           <w:szCs w:val="18"/>
         </w:rPr>
       </w:pPr>
-      <w:bookmarkStart w:id="5" w:name="OLE_LINK2"/>
+      <w:bookmarkStart w:id="4" w:name="OLE_LINK2"/>
       <w:r>
         <w:rPr>
           <w:rFonts w:ascii="微软雅黑" w:eastAsia="微软雅黑" w:hAnsi="微软雅黑"/>
@@ -20055,7 +20026,91 @@
                 <w:sz w:val="18"/>
                 <w:szCs w:val="18"/>
               </w:rPr>
-              <w:t>1计划，2维修中，3维修完成，4审核完成</w:t>
+              <w:t>1</w:t>
+            </w:r>
+            <w:r>
+              <w:rPr>
+                <w:rFonts w:ascii="微软雅黑" w:eastAsia="微软雅黑" w:hAnsi="微软雅黑" w:hint="eastAsia"/>
+                <w:kern w:val="0"/>
+                <w:sz w:val="18"/>
+                <w:szCs w:val="18"/>
+              </w:rPr>
+              <w:t>未指派</w:t>
+            </w:r>
+            <w:r>
+              <w:rPr>
+                <w:rFonts w:ascii="微软雅黑" w:eastAsia="微软雅黑" w:hAnsi="微软雅黑" w:hint="eastAsia"/>
+                <w:kern w:val="0"/>
+                <w:sz w:val="18"/>
+                <w:szCs w:val="18"/>
+              </w:rPr>
+              <w:t>执行者</w:t>
+            </w:r>
+            <w:r>
+              <w:rPr>
+                <w:rFonts w:ascii="微软雅黑" w:eastAsia="微软雅黑" w:hAnsi="微软雅黑"/>
+                <w:kern w:val="0"/>
+                <w:sz w:val="18"/>
+                <w:szCs w:val="18"/>
+              </w:rPr>
+              <w:t>，2</w:t>
+            </w:r>
+            <w:r>
+              <w:rPr>
+                <w:rFonts w:ascii="微软雅黑" w:eastAsia="微软雅黑" w:hAnsi="微软雅黑" w:hint="eastAsia"/>
+                <w:kern w:val="0"/>
+                <w:sz w:val="18"/>
+                <w:szCs w:val="18"/>
+              </w:rPr>
+              <w:t>已指派</w:t>
+            </w:r>
+            <w:r>
+              <w:rPr>
+                <w:rFonts w:ascii="微软雅黑" w:eastAsia="微软雅黑" w:hAnsi="微软雅黑" w:hint="eastAsia"/>
+                <w:kern w:val="0"/>
+                <w:sz w:val="18"/>
+                <w:szCs w:val="18"/>
+              </w:rPr>
+              <w:t>执行者</w:t>
+            </w:r>
+            <w:r>
+              <w:rPr>
+                <w:rFonts w:ascii="微软雅黑" w:eastAsia="微软雅黑" w:hAnsi="微软雅黑"/>
+                <w:kern w:val="0"/>
+                <w:sz w:val="18"/>
+                <w:szCs w:val="18"/>
+              </w:rPr>
+              <w:t>，3</w:t>
+            </w:r>
+            <w:r>
+              <w:rPr>
+                <w:rFonts w:ascii="微软雅黑" w:eastAsia="微软雅黑" w:hAnsi="微软雅黑" w:hint="eastAsia"/>
+                <w:kern w:val="0"/>
+                <w:sz w:val="18"/>
+                <w:szCs w:val="18"/>
+              </w:rPr>
+              <w:t>执行</w:t>
+            </w:r>
+            <w:bookmarkStart w:id="5" w:name="_GoBack"/>
+            <w:bookmarkEnd w:id="5"/>
+            <w:r>
+              <w:rPr>
+                <w:rFonts w:ascii="微软雅黑" w:eastAsia="微软雅黑" w:hAnsi="微软雅黑"/>
+                <w:kern w:val="0"/>
+                <w:sz w:val="18"/>
+                <w:szCs w:val="18"/>
+              </w:rPr>
+              <w:t>完成，4审核完</w:t>
+            </w:r>
+            <w:r>
+              <w:rPr>
+                <w:rFonts w:ascii="微软雅黑" w:eastAsia="微软雅黑" w:hAnsi="微软雅黑"/>
+                <w:kern w:val="0"/>
+                <w:sz w:val="18"/>
+                <w:szCs w:val="18"/>
+              </w:rPr>
+              <w:lastRenderedPageBreak/>
+              <w:t>成</w:t>
             </w:r>
           </w:p>
         </w:tc>
@@ -20181,6 +20236,24 @@
             </w:pPr>
             <w:r>
               <w:rPr>
+                <w:rFonts w:ascii="微软雅黑" w:eastAsia="微软雅黑" w:hAnsi="微软雅黑" w:hint="eastAsia"/>
+                <w:kern w:val="0"/>
+                <w:sz w:val="18"/>
+                <w:szCs w:val="18"/>
+              </w:rPr>
+              <w:t>故障</w:t>
+            </w:r>
+            <w:r>
+              <w:rPr>
+                <w:rFonts w:ascii="微软雅黑" w:eastAsia="微软雅黑" w:hAnsi="微软雅黑"/>
+                <w:kern w:val="0"/>
+                <w:sz w:val="18"/>
+                <w:szCs w:val="18"/>
+              </w:rPr>
+              <w:t>或</w:t>
+            </w:r>
+            <w:r>
+              <w:rPr>
                 <w:rFonts w:ascii="微软雅黑" w:eastAsia="微软雅黑" w:hAnsi="微软雅黑"/>
                 <w:kern w:val="0"/>
                 <w:sz w:val="18"/>
@@ -20251,31 +20324,40 @@
                 <w:sz w:val="18"/>
                 <w:szCs w:val="18"/>
               </w:rPr>
-              <w:t>editcontent</w:t>
-            </w:r>
-          </w:p>
-        </w:tc>
-        <w:tc>
-          <w:tcPr>
-            <w:tcW w:w="2490" w:type="dxa"/>
-          </w:tcPr>
-          <w:p>
-            <w:pPr>
-              <w:rPr>
-                <w:rFonts w:ascii="微软雅黑" w:eastAsia="微软雅黑" w:hAnsi="微软雅黑"/>
-                <w:kern w:val="0"/>
-                <w:sz w:val="18"/>
-                <w:szCs w:val="18"/>
-              </w:rPr>
-            </w:pPr>
-            <w:r>
-              <w:rPr>
-                <w:rFonts w:ascii="微软雅黑" w:eastAsia="微软雅黑" w:hAnsi="微软雅黑"/>
-                <w:kern w:val="0"/>
-                <w:sz w:val="18"/>
-                <w:szCs w:val="18"/>
-              </w:rPr>
-              <w:t>执行描述</w:t>
+              <w:t>i</w:t>
+            </w:r>
+            <w:r>
+              <w:rPr>
+                <w:rFonts w:ascii="微软雅黑" w:eastAsia="微软雅黑" w:hAnsi="微软雅黑" w:hint="eastAsia"/>
+                <w:kern w:val="0"/>
+                <w:sz w:val="18"/>
+                <w:szCs w:val="18"/>
+              </w:rPr>
+              <w:t>mage</w:t>
+            </w:r>
+          </w:p>
+        </w:tc>
+        <w:tc>
+          <w:tcPr>
+            <w:tcW w:w="2490" w:type="dxa"/>
+          </w:tcPr>
+          <w:p>
+            <w:pPr>
+              <w:rPr>
+                <w:rFonts w:ascii="微软雅黑" w:eastAsia="微软雅黑" w:hAnsi="微软雅黑"/>
+                <w:kern w:val="0"/>
+                <w:sz w:val="18"/>
+                <w:szCs w:val="18"/>
+              </w:rPr>
+            </w:pPr>
+            <w:r>
+              <w:rPr>
+                <w:rFonts w:ascii="微软雅黑" w:eastAsia="微软雅黑" w:hAnsi="微软雅黑" w:hint="eastAsia"/>
+                <w:kern w:val="0"/>
+                <w:sz w:val="18"/>
+                <w:szCs w:val="18"/>
+              </w:rPr>
+              <w:t>上传图片</w:t>
             </w:r>
           </w:p>
         </w:tc>
@@ -20331,31 +20413,40 @@
                 <w:sz w:val="18"/>
                 <w:szCs w:val="18"/>
               </w:rPr>
-              <w:t>auditcontent</w:t>
-            </w:r>
-          </w:p>
-        </w:tc>
-        <w:tc>
-          <w:tcPr>
-            <w:tcW w:w="2490" w:type="dxa"/>
-          </w:tcPr>
-          <w:p>
-            <w:pPr>
-              <w:rPr>
-                <w:rFonts w:ascii="微软雅黑" w:eastAsia="微软雅黑" w:hAnsi="微软雅黑"/>
-                <w:kern w:val="0"/>
-                <w:sz w:val="18"/>
-                <w:szCs w:val="18"/>
-              </w:rPr>
-            </w:pPr>
-            <w:r>
-              <w:rPr>
-                <w:rFonts w:ascii="微软雅黑" w:eastAsia="微软雅黑" w:hAnsi="微软雅黑"/>
-                <w:kern w:val="0"/>
-                <w:sz w:val="18"/>
-                <w:szCs w:val="18"/>
-              </w:rPr>
-              <w:t>审核描述</w:t>
+              <w:t>editcontent</w:t>
+            </w:r>
+          </w:p>
+        </w:tc>
+        <w:tc>
+          <w:tcPr>
+            <w:tcW w:w="2490" w:type="dxa"/>
+          </w:tcPr>
+          <w:p>
+            <w:pPr>
+              <w:rPr>
+                <w:rFonts w:ascii="微软雅黑" w:eastAsia="微软雅黑" w:hAnsi="微软雅黑"/>
+                <w:kern w:val="0"/>
+                <w:sz w:val="18"/>
+                <w:szCs w:val="18"/>
+              </w:rPr>
+            </w:pPr>
+            <w:r>
+              <w:rPr>
+                <w:rFonts w:ascii="微软雅黑" w:eastAsia="微软雅黑" w:hAnsi="微软雅黑" w:hint="eastAsia"/>
+                <w:kern w:val="0"/>
+                <w:sz w:val="18"/>
+                <w:szCs w:val="18"/>
+              </w:rPr>
+              <w:t>结论</w:t>
+            </w:r>
+            <w:r>
+              <w:rPr>
+                <w:rFonts w:ascii="微软雅黑" w:eastAsia="微软雅黑" w:hAnsi="微软雅黑"/>
+                <w:kern w:val="0"/>
+                <w:sz w:val="18"/>
+                <w:szCs w:val="18"/>
+              </w:rPr>
+              <w:t>描述</w:t>
             </w:r>
           </w:p>
         </w:tc>
@@ -20411,71 +20502,89 @@
                 <w:sz w:val="18"/>
                 <w:szCs w:val="18"/>
               </w:rPr>
-              <w:t>i</w:t>
-            </w:r>
-            <w:r>
-              <w:rPr>
-                <w:rFonts w:ascii="微软雅黑" w:eastAsia="微软雅黑" w:hAnsi="微软雅黑" w:hint="eastAsia"/>
-                <w:kern w:val="0"/>
-                <w:sz w:val="18"/>
-                <w:szCs w:val="18"/>
-              </w:rPr>
-              <w:t>mage</w:t>
-            </w:r>
-          </w:p>
-        </w:tc>
-        <w:tc>
-          <w:tcPr>
-            <w:tcW w:w="2490" w:type="dxa"/>
-          </w:tcPr>
-          <w:p>
-            <w:pPr>
-              <w:rPr>
-                <w:rFonts w:ascii="微软雅黑" w:eastAsia="微软雅黑" w:hAnsi="微软雅黑"/>
-                <w:kern w:val="0"/>
-                <w:sz w:val="18"/>
-                <w:szCs w:val="18"/>
-              </w:rPr>
-            </w:pPr>
-            <w:r>
-              <w:rPr>
-                <w:rFonts w:ascii="微软雅黑" w:eastAsia="微软雅黑" w:hAnsi="微软雅黑" w:hint="eastAsia"/>
-                <w:kern w:val="0"/>
-                <w:sz w:val="18"/>
-                <w:szCs w:val="18"/>
-              </w:rPr>
-              <w:t>上传图片</w:t>
-            </w:r>
-          </w:p>
-        </w:tc>
-        <w:tc>
-          <w:tcPr>
-            <w:tcW w:w="2491" w:type="dxa"/>
-          </w:tcPr>
-          <w:p>
-            <w:pPr>
-              <w:rPr>
-                <w:rFonts w:ascii="微软雅黑" w:eastAsia="微软雅黑" w:hAnsi="微软雅黑"/>
-                <w:kern w:val="0"/>
-                <w:sz w:val="18"/>
-                <w:szCs w:val="18"/>
-              </w:rPr>
-            </w:pPr>
-          </w:p>
-        </w:tc>
-        <w:tc>
-          <w:tcPr>
-            <w:tcW w:w="2491" w:type="dxa"/>
-          </w:tcPr>
-          <w:p>
-            <w:pPr>
-              <w:rPr>
-                <w:rFonts w:ascii="微软雅黑" w:eastAsia="微软雅黑" w:hAnsi="微软雅黑"/>
-                <w:kern w:val="0"/>
-                <w:sz w:val="18"/>
-                <w:szCs w:val="18"/>
-              </w:rPr>
-            </w:pPr>
+              <w:t>f</w:t>
+            </w:r>
+            <w:r>
+              <w:rPr>
+                <w:rFonts w:ascii="微软雅黑" w:eastAsia="微软雅黑" w:hAnsi="微软雅黑" w:hint="eastAsia"/>
+                <w:kern w:val="0"/>
+                <w:sz w:val="18"/>
+                <w:szCs w:val="18"/>
+              </w:rPr>
+              <w:t>actor</w:t>
+            </w:r>
+          </w:p>
+        </w:tc>
+        <w:tc>
+          <w:tcPr>
+            <w:tcW w:w="2490" w:type="dxa"/>
+          </w:tcPr>
+          <w:p>
+            <w:pPr>
+              <w:rPr>
+                <w:rFonts w:ascii="微软雅黑" w:eastAsia="微软雅黑" w:hAnsi="微软雅黑"/>
+                <w:kern w:val="0"/>
+                <w:sz w:val="18"/>
+                <w:szCs w:val="18"/>
+              </w:rPr>
+            </w:pPr>
+            <w:r>
+              <w:rPr>
+                <w:rFonts w:ascii="微软雅黑" w:eastAsia="微软雅黑" w:hAnsi="微软雅黑" w:hint="eastAsia"/>
+                <w:kern w:val="0"/>
+                <w:sz w:val="18"/>
+                <w:szCs w:val="18"/>
+              </w:rPr>
+              <w:t>给分系数</w:t>
+            </w:r>
+          </w:p>
+        </w:tc>
+        <w:tc>
+          <w:tcPr>
+            <w:tcW w:w="2491" w:type="dxa"/>
+          </w:tcPr>
+          <w:p>
+            <w:pPr>
+              <w:rPr>
+                <w:rFonts w:ascii="微软雅黑" w:eastAsia="微软雅黑" w:hAnsi="微软雅黑"/>
+                <w:kern w:val="0"/>
+                <w:sz w:val="18"/>
+                <w:szCs w:val="18"/>
+              </w:rPr>
+            </w:pPr>
+          </w:p>
+        </w:tc>
+        <w:tc>
+          <w:tcPr>
+            <w:tcW w:w="2491" w:type="dxa"/>
+          </w:tcPr>
+          <w:p>
+            <w:pPr>
+              <w:rPr>
+                <w:rFonts w:ascii="微软雅黑" w:eastAsia="微软雅黑" w:hAnsi="微软雅黑"/>
+                <w:kern w:val="0"/>
+                <w:sz w:val="18"/>
+                <w:szCs w:val="18"/>
+              </w:rPr>
+            </w:pPr>
+            <w:r>
+              <w:rPr>
+                <w:rFonts w:ascii="微软雅黑" w:eastAsia="微软雅黑" w:hAnsi="微软雅黑" w:hint="eastAsia"/>
+                <w:kern w:val="0"/>
+                <w:sz w:val="18"/>
+                <w:szCs w:val="18"/>
+              </w:rPr>
+              <w:t>0</w:t>
+            </w:r>
+            <w:r>
+              <w:rPr>
+                <w:rFonts w:ascii="微软雅黑" w:eastAsia="微软雅黑" w:hAnsi="微软雅黑"/>
+                <w:kern w:val="0"/>
+                <w:sz w:val="18"/>
+                <w:szCs w:val="18"/>
+              </w:rPr>
+              <w:t>~5</w:t>
+            </w:r>
           </w:p>
         </w:tc>
       </w:tr>
@@ -20500,89 +20609,62 @@
                 <w:sz w:val="18"/>
                 <w:szCs w:val="18"/>
               </w:rPr>
-              <w:t>f</w:t>
-            </w:r>
-            <w:r>
-              <w:rPr>
-                <w:rFonts w:ascii="微软雅黑" w:eastAsia="微软雅黑" w:hAnsi="微软雅黑" w:hint="eastAsia"/>
-                <w:kern w:val="0"/>
-                <w:sz w:val="18"/>
-                <w:szCs w:val="18"/>
-              </w:rPr>
-              <w:t>actor</w:t>
-            </w:r>
-          </w:p>
-        </w:tc>
-        <w:tc>
-          <w:tcPr>
-            <w:tcW w:w="2490" w:type="dxa"/>
-          </w:tcPr>
-          <w:p>
-            <w:pPr>
-              <w:rPr>
-                <w:rFonts w:ascii="微软雅黑" w:eastAsia="微软雅黑" w:hAnsi="微软雅黑"/>
-                <w:kern w:val="0"/>
-                <w:sz w:val="18"/>
-                <w:szCs w:val="18"/>
-              </w:rPr>
-            </w:pPr>
-            <w:r>
-              <w:rPr>
-                <w:rFonts w:ascii="微软雅黑" w:eastAsia="微软雅黑" w:hAnsi="微软雅黑" w:hint="eastAsia"/>
-                <w:kern w:val="0"/>
-                <w:sz w:val="18"/>
-                <w:szCs w:val="18"/>
-              </w:rPr>
-              <w:t>给分系数</w:t>
-            </w:r>
-          </w:p>
-        </w:tc>
-        <w:tc>
-          <w:tcPr>
-            <w:tcW w:w="2491" w:type="dxa"/>
-          </w:tcPr>
-          <w:p>
-            <w:pPr>
-              <w:rPr>
-                <w:rFonts w:ascii="微软雅黑" w:eastAsia="微软雅黑" w:hAnsi="微软雅黑"/>
-                <w:kern w:val="0"/>
-                <w:sz w:val="18"/>
-                <w:szCs w:val="18"/>
-              </w:rPr>
-            </w:pPr>
-          </w:p>
-        </w:tc>
-        <w:tc>
-          <w:tcPr>
-            <w:tcW w:w="2491" w:type="dxa"/>
-          </w:tcPr>
-          <w:p>
-            <w:pPr>
-              <w:rPr>
-                <w:rFonts w:ascii="微软雅黑" w:eastAsia="微软雅黑" w:hAnsi="微软雅黑"/>
-                <w:kern w:val="0"/>
-                <w:sz w:val="18"/>
-                <w:szCs w:val="18"/>
-              </w:rPr>
-            </w:pPr>
-            <w:r>
-              <w:rPr>
-                <w:rFonts w:ascii="微软雅黑" w:eastAsia="微软雅黑" w:hAnsi="微软雅黑" w:hint="eastAsia"/>
-                <w:kern w:val="0"/>
-                <w:sz w:val="18"/>
-                <w:szCs w:val="18"/>
-              </w:rPr>
-              <w:t>0</w:t>
-            </w:r>
-            <w:r>
-              <w:rPr>
-                <w:rFonts w:ascii="微软雅黑" w:eastAsia="微软雅黑" w:hAnsi="微软雅黑"/>
-                <w:kern w:val="0"/>
-                <w:sz w:val="18"/>
-                <w:szCs w:val="18"/>
-              </w:rPr>
-              <w:t>~5</w:t>
-            </w:r>
+              <w:t>memo</w:t>
+            </w:r>
+          </w:p>
+        </w:tc>
+        <w:tc>
+          <w:tcPr>
+            <w:tcW w:w="2490" w:type="dxa"/>
+          </w:tcPr>
+          <w:p>
+            <w:pPr>
+              <w:rPr>
+                <w:rFonts w:ascii="微软雅黑" w:eastAsia="微软雅黑" w:hAnsi="微软雅黑"/>
+                <w:kern w:val="0"/>
+                <w:sz w:val="18"/>
+                <w:szCs w:val="18"/>
+              </w:rPr>
+            </w:pPr>
+            <w:r>
+              <w:rPr>
+                <w:rFonts w:ascii="微软雅黑" w:eastAsia="微软雅黑" w:hAnsi="微软雅黑"/>
+                <w:kern w:val="0"/>
+                <w:sz w:val="18"/>
+                <w:szCs w:val="18"/>
+              </w:rPr>
+              <w:t>备注</w:t>
+            </w:r>
+          </w:p>
+        </w:tc>
+        <w:tc>
+          <w:tcPr>
+            <w:tcW w:w="2491" w:type="dxa"/>
+          </w:tcPr>
+          <w:p>
+            <w:pPr>
+              <w:rPr>
+                <w:rFonts w:ascii="微软雅黑" w:eastAsia="微软雅黑" w:hAnsi="微软雅黑"/>
+                <w:kern w:val="0"/>
+                <w:sz w:val="18"/>
+                <w:szCs w:val="18"/>
+              </w:rPr>
+            </w:pPr>
+          </w:p>
+        </w:tc>
+        <w:tc>
+          <w:tcPr>
+            <w:tcW w:w="2491" w:type="dxa"/>
+          </w:tcPr>
+          <w:p>
+            <w:pPr>
+              <w:rPr>
+                <w:rFonts w:ascii="微软雅黑" w:eastAsia="微软雅黑" w:hAnsi="微软雅黑"/>
+                <w:kern w:val="0"/>
+                <w:sz w:val="18"/>
+                <w:szCs w:val="18"/>
+              </w:rPr>
+            </w:pPr>
           </w:p>
         </w:tc>
       </w:tr>
@@ -20607,62 +20689,71 @@
                 <w:sz w:val="18"/>
                 <w:szCs w:val="18"/>
               </w:rPr>
-              <w:t>memo</w:t>
-            </w:r>
-          </w:p>
-        </w:tc>
-        <w:tc>
-          <w:tcPr>
-            <w:tcW w:w="2490" w:type="dxa"/>
-          </w:tcPr>
-          <w:p>
-            <w:pPr>
-              <w:rPr>
-                <w:rFonts w:ascii="微软雅黑" w:eastAsia="微软雅黑" w:hAnsi="微软雅黑"/>
-                <w:kern w:val="0"/>
-                <w:sz w:val="18"/>
-                <w:szCs w:val="18"/>
-              </w:rPr>
-            </w:pPr>
-            <w:r>
-              <w:rPr>
-                <w:rFonts w:ascii="微软雅黑" w:eastAsia="微软雅黑" w:hAnsi="微软雅黑"/>
-                <w:kern w:val="0"/>
-                <w:sz w:val="18"/>
-                <w:szCs w:val="18"/>
-              </w:rPr>
-              <w:t>备注</w:t>
-            </w:r>
-          </w:p>
-        </w:tc>
-        <w:tc>
-          <w:tcPr>
-            <w:tcW w:w="2491" w:type="dxa"/>
-          </w:tcPr>
-          <w:p>
-            <w:pPr>
-              <w:rPr>
-                <w:rFonts w:ascii="微软雅黑" w:eastAsia="微软雅黑" w:hAnsi="微软雅黑"/>
-                <w:kern w:val="0"/>
-                <w:sz w:val="18"/>
-                <w:szCs w:val="18"/>
-              </w:rPr>
-            </w:pPr>
-          </w:p>
-        </w:tc>
-        <w:tc>
-          <w:tcPr>
-            <w:tcW w:w="2491" w:type="dxa"/>
-          </w:tcPr>
-          <w:p>
-            <w:pPr>
-              <w:rPr>
-                <w:rFonts w:ascii="微软雅黑" w:eastAsia="微软雅黑" w:hAnsi="微软雅黑"/>
-                <w:kern w:val="0"/>
-                <w:sz w:val="18"/>
-                <w:szCs w:val="18"/>
-              </w:rPr>
-            </w:pPr>
+              <w:t>mtype</w:t>
+            </w:r>
+          </w:p>
+        </w:tc>
+        <w:tc>
+          <w:tcPr>
+            <w:tcW w:w="2490" w:type="dxa"/>
+          </w:tcPr>
+          <w:p>
+            <w:pPr>
+              <w:rPr>
+                <w:rFonts w:ascii="微软雅黑" w:eastAsia="微软雅黑" w:hAnsi="微软雅黑"/>
+                <w:kern w:val="0"/>
+                <w:sz w:val="18"/>
+                <w:szCs w:val="18"/>
+              </w:rPr>
+            </w:pPr>
+            <w:r>
+              <w:rPr>
+                <w:rFonts w:ascii="微软雅黑" w:eastAsia="微软雅黑" w:hAnsi="微软雅黑"/>
+                <w:kern w:val="0"/>
+                <w:sz w:val="18"/>
+                <w:szCs w:val="18"/>
+              </w:rPr>
+              <w:t>类型</w:t>
+            </w:r>
+          </w:p>
+        </w:tc>
+        <w:tc>
+          <w:tcPr>
+            <w:tcW w:w="2491" w:type="dxa"/>
+          </w:tcPr>
+          <w:p>
+            <w:pPr>
+              <w:rPr>
+                <w:rFonts w:ascii="微软雅黑" w:eastAsia="微软雅黑" w:hAnsi="微软雅黑"/>
+                <w:kern w:val="0"/>
+                <w:sz w:val="18"/>
+                <w:szCs w:val="18"/>
+              </w:rPr>
+            </w:pPr>
+          </w:p>
+        </w:tc>
+        <w:tc>
+          <w:tcPr>
+            <w:tcW w:w="2491" w:type="dxa"/>
+          </w:tcPr>
+          <w:p>
+            <w:pPr>
+              <w:rPr>
+                <w:rFonts w:ascii="微软雅黑" w:eastAsia="微软雅黑" w:hAnsi="微软雅黑"/>
+                <w:kern w:val="0"/>
+                <w:sz w:val="18"/>
+                <w:szCs w:val="18"/>
+              </w:rPr>
+            </w:pPr>
+            <w:r>
+              <w:rPr>
+                <w:rFonts w:ascii="微软雅黑" w:eastAsia="微软雅黑" w:hAnsi="微软雅黑"/>
+                <w:kern w:val="0"/>
+                <w:sz w:val="18"/>
+                <w:szCs w:val="18"/>
+              </w:rPr>
+              <w:t>1保养，2维修</w:t>
+            </w:r>
           </w:p>
         </w:tc>
       </w:tr>
@@ -20687,79 +20778,70 @@
                 <w:sz w:val="18"/>
                 <w:szCs w:val="18"/>
               </w:rPr>
-              <w:t>m</w:t>
-            </w:r>
-            <w:r>
-              <w:rPr>
-                <w:rFonts w:ascii="微软雅黑" w:eastAsia="微软雅黑" w:hAnsi="微软雅黑"/>
-                <w:kern w:val="0"/>
-                <w:sz w:val="18"/>
-                <w:szCs w:val="18"/>
-              </w:rPr>
-              <w:t>type</w:t>
-            </w:r>
-          </w:p>
-        </w:tc>
-        <w:tc>
-          <w:tcPr>
-            <w:tcW w:w="2490" w:type="dxa"/>
-          </w:tcPr>
-          <w:p>
-            <w:pPr>
-              <w:rPr>
-                <w:rFonts w:ascii="微软雅黑" w:eastAsia="微软雅黑" w:hAnsi="微软雅黑"/>
-                <w:kern w:val="0"/>
-                <w:sz w:val="18"/>
-                <w:szCs w:val="18"/>
-              </w:rPr>
-            </w:pPr>
-            <w:r>
-              <w:rPr>
-                <w:rFonts w:ascii="微软雅黑" w:eastAsia="微软雅黑" w:hAnsi="微软雅黑"/>
-                <w:kern w:val="0"/>
-                <w:sz w:val="18"/>
-                <w:szCs w:val="18"/>
-              </w:rPr>
-              <w:t>类型</w:t>
-            </w:r>
-          </w:p>
-        </w:tc>
-        <w:tc>
-          <w:tcPr>
-            <w:tcW w:w="2491" w:type="dxa"/>
-          </w:tcPr>
-          <w:p>
-            <w:pPr>
-              <w:rPr>
-                <w:rFonts w:ascii="微软雅黑" w:eastAsia="微软雅黑" w:hAnsi="微软雅黑"/>
-                <w:kern w:val="0"/>
-                <w:sz w:val="18"/>
-                <w:szCs w:val="18"/>
-              </w:rPr>
-            </w:pPr>
-          </w:p>
-        </w:tc>
-        <w:tc>
-          <w:tcPr>
-            <w:tcW w:w="2491" w:type="dxa"/>
-          </w:tcPr>
-          <w:p>
-            <w:pPr>
-              <w:rPr>
-                <w:rFonts w:ascii="微软雅黑" w:eastAsia="微软雅黑" w:hAnsi="微软雅黑"/>
-                <w:kern w:val="0"/>
-                <w:sz w:val="18"/>
-                <w:szCs w:val="18"/>
-              </w:rPr>
-            </w:pPr>
-            <w:r>
-              <w:rPr>
-                <w:rFonts w:ascii="微软雅黑" w:eastAsia="微软雅黑" w:hAnsi="微软雅黑"/>
-                <w:kern w:val="0"/>
-                <w:sz w:val="18"/>
-                <w:szCs w:val="18"/>
-              </w:rPr>
-              <w:t>1保养，2维修</w:t>
+              <w:t>priority</w:t>
+            </w:r>
+          </w:p>
+        </w:tc>
+        <w:tc>
+          <w:tcPr>
+            <w:tcW w:w="2490" w:type="dxa"/>
+          </w:tcPr>
+          <w:p>
+            <w:pPr>
+              <w:rPr>
+                <w:rFonts w:ascii="微软雅黑" w:eastAsia="微软雅黑" w:hAnsi="微软雅黑"/>
+                <w:kern w:val="0"/>
+                <w:sz w:val="18"/>
+                <w:szCs w:val="18"/>
+              </w:rPr>
+            </w:pPr>
+            <w:r>
+              <w:rPr>
+                <w:rFonts w:ascii="微软雅黑" w:eastAsia="微软雅黑" w:hAnsi="微软雅黑"/>
+                <w:kern w:val="0"/>
+                <w:sz w:val="18"/>
+                <w:szCs w:val="18"/>
+              </w:rPr>
+              <w:t>优先级</w:t>
+            </w:r>
+          </w:p>
+        </w:tc>
+        <w:tc>
+          <w:tcPr>
+            <w:tcW w:w="2491" w:type="dxa"/>
+          </w:tcPr>
+          <w:p>
+            <w:pPr>
+              <w:rPr>
+                <w:rFonts w:ascii="微软雅黑" w:eastAsia="微软雅黑" w:hAnsi="微软雅黑"/>
+                <w:kern w:val="0"/>
+                <w:sz w:val="18"/>
+                <w:szCs w:val="18"/>
+              </w:rPr>
+            </w:pPr>
+          </w:p>
+        </w:tc>
+        <w:tc>
+          <w:tcPr>
+            <w:tcW w:w="2491" w:type="dxa"/>
+          </w:tcPr>
+          <w:p>
+            <w:pPr>
+              <w:rPr>
+                <w:rFonts w:ascii="微软雅黑" w:eastAsia="微软雅黑" w:hAnsi="微软雅黑"/>
+                <w:kern w:val="0"/>
+                <w:sz w:val="18"/>
+                <w:szCs w:val="18"/>
+              </w:rPr>
+            </w:pPr>
+            <w:r>
+              <w:rPr>
+                <w:rFonts w:ascii="微软雅黑" w:eastAsia="微软雅黑" w:hAnsi="微软雅黑"/>
+                <w:kern w:val="0"/>
+                <w:sz w:val="18"/>
+                <w:szCs w:val="18"/>
+              </w:rPr>
+              <w:t>js枚举，重要，紧急等</w:t>
             </w:r>
           </w:p>
         </w:tc>
@@ -20785,70 +20867,79 @@
                 <w:sz w:val="18"/>
                 <w:szCs w:val="18"/>
               </w:rPr>
-              <w:t>priority</w:t>
-            </w:r>
-          </w:p>
-        </w:tc>
-        <w:tc>
-          <w:tcPr>
-            <w:tcW w:w="2490" w:type="dxa"/>
-          </w:tcPr>
-          <w:p>
-            <w:pPr>
-              <w:rPr>
-                <w:rFonts w:ascii="微软雅黑" w:eastAsia="微软雅黑" w:hAnsi="微软雅黑"/>
-                <w:kern w:val="0"/>
-                <w:sz w:val="18"/>
-                <w:szCs w:val="18"/>
-              </w:rPr>
-            </w:pPr>
-            <w:r>
-              <w:rPr>
-                <w:rFonts w:ascii="微软雅黑" w:eastAsia="微软雅黑" w:hAnsi="微软雅黑"/>
-                <w:kern w:val="0"/>
-                <w:sz w:val="18"/>
-                <w:szCs w:val="18"/>
-              </w:rPr>
-              <w:t>优先级</w:t>
-            </w:r>
-          </w:p>
-        </w:tc>
-        <w:tc>
-          <w:tcPr>
-            <w:tcW w:w="2491" w:type="dxa"/>
-          </w:tcPr>
-          <w:p>
-            <w:pPr>
-              <w:rPr>
-                <w:rFonts w:ascii="微软雅黑" w:eastAsia="微软雅黑" w:hAnsi="微软雅黑"/>
-                <w:kern w:val="0"/>
-                <w:sz w:val="18"/>
-                <w:szCs w:val="18"/>
-              </w:rPr>
-            </w:pPr>
-          </w:p>
-        </w:tc>
-        <w:tc>
-          <w:tcPr>
-            <w:tcW w:w="2491" w:type="dxa"/>
-          </w:tcPr>
-          <w:p>
-            <w:pPr>
-              <w:rPr>
-                <w:rFonts w:ascii="微软雅黑" w:eastAsia="微软雅黑" w:hAnsi="微软雅黑"/>
-                <w:kern w:val="0"/>
-                <w:sz w:val="18"/>
-                <w:szCs w:val="18"/>
-              </w:rPr>
-            </w:pPr>
-            <w:r>
-              <w:rPr>
-                <w:rFonts w:ascii="微软雅黑" w:eastAsia="微软雅黑" w:hAnsi="微软雅黑"/>
-                <w:kern w:val="0"/>
-                <w:sz w:val="18"/>
-                <w:szCs w:val="18"/>
-              </w:rPr>
-              <w:t>js枚举，重要，紧急等</w:t>
+              <w:t>creatorid</w:t>
+            </w:r>
+          </w:p>
+        </w:tc>
+        <w:tc>
+          <w:tcPr>
+            <w:tcW w:w="2490" w:type="dxa"/>
+          </w:tcPr>
+          <w:p>
+            <w:pPr>
+              <w:rPr>
+                <w:rFonts w:ascii="微软雅黑" w:eastAsia="微软雅黑" w:hAnsi="微软雅黑"/>
+                <w:kern w:val="0"/>
+                <w:sz w:val="18"/>
+                <w:szCs w:val="18"/>
+              </w:rPr>
+            </w:pPr>
+            <w:r>
+              <w:rPr>
+                <w:rFonts w:ascii="微软雅黑" w:eastAsia="微软雅黑" w:hAnsi="微软雅黑"/>
+                <w:kern w:val="0"/>
+                <w:sz w:val="18"/>
+                <w:szCs w:val="18"/>
+              </w:rPr>
+              <w:t>记录创建人编号</w:t>
+            </w:r>
+          </w:p>
+        </w:tc>
+        <w:tc>
+          <w:tcPr>
+            <w:tcW w:w="2491" w:type="dxa"/>
+          </w:tcPr>
+          <w:p>
+            <w:pPr>
+              <w:rPr>
+                <w:rFonts w:ascii="微软雅黑" w:eastAsia="微软雅黑" w:hAnsi="微软雅黑"/>
+                <w:kern w:val="0"/>
+                <w:sz w:val="18"/>
+                <w:szCs w:val="18"/>
+              </w:rPr>
+            </w:pPr>
+          </w:p>
+        </w:tc>
+        <w:tc>
+          <w:tcPr>
+            <w:tcW w:w="2491" w:type="dxa"/>
+          </w:tcPr>
+          <w:p>
+            <w:pPr>
+              <w:rPr>
+                <w:rFonts w:ascii="微软雅黑" w:eastAsia="微软雅黑" w:hAnsi="微软雅黑"/>
+                <w:kern w:val="0"/>
+                <w:sz w:val="18"/>
+                <w:szCs w:val="18"/>
+              </w:rPr>
+            </w:pPr>
+            <w:r>
+              <w:rPr>
+                <w:rFonts w:ascii="微软雅黑" w:eastAsia="微软雅黑" w:hAnsi="微软雅黑" w:hint="eastAsia"/>
+                <w:kern w:val="0"/>
+                <w:sz w:val="18"/>
+                <w:szCs w:val="18"/>
+              </w:rPr>
+              <w:t>需</w:t>
+            </w:r>
+            <w:r>
+              <w:rPr>
+                <w:rFonts w:ascii="微软雅黑" w:eastAsia="微软雅黑" w:hAnsi="微软雅黑"/>
+                <w:kern w:val="0"/>
+                <w:sz w:val="18"/>
+                <w:szCs w:val="18"/>
+              </w:rPr>
+              <w:t>指派人为保养或维修者</w:t>
             </w:r>
           </w:p>
         </w:tc>
@@ -20874,80 +20965,62 @@
                 <w:sz w:val="18"/>
                 <w:szCs w:val="18"/>
               </w:rPr>
-              <w:t>creatorid</w:t>
-            </w:r>
-          </w:p>
-        </w:tc>
-        <w:tc>
-          <w:tcPr>
-            <w:tcW w:w="2490" w:type="dxa"/>
-          </w:tcPr>
-          <w:p>
-            <w:pPr>
-              <w:rPr>
-                <w:rFonts w:ascii="微软雅黑" w:eastAsia="微软雅黑" w:hAnsi="微软雅黑"/>
-                <w:kern w:val="0"/>
-                <w:sz w:val="18"/>
-                <w:szCs w:val="18"/>
-              </w:rPr>
-            </w:pPr>
-            <w:r>
-              <w:rPr>
-                <w:rFonts w:ascii="微软雅黑" w:eastAsia="微软雅黑" w:hAnsi="微软雅黑"/>
-                <w:kern w:val="0"/>
-                <w:sz w:val="18"/>
-                <w:szCs w:val="18"/>
-              </w:rPr>
-              <w:t>记录创建人编号</w:t>
-            </w:r>
-          </w:p>
-        </w:tc>
-        <w:tc>
-          <w:tcPr>
-            <w:tcW w:w="2491" w:type="dxa"/>
-          </w:tcPr>
-          <w:p>
-            <w:pPr>
-              <w:rPr>
-                <w:rFonts w:ascii="微软雅黑" w:eastAsia="微软雅黑" w:hAnsi="微软雅黑"/>
-                <w:kern w:val="0"/>
-                <w:sz w:val="18"/>
-                <w:szCs w:val="18"/>
-              </w:rPr>
-            </w:pPr>
-          </w:p>
-        </w:tc>
-        <w:tc>
-          <w:tcPr>
-            <w:tcW w:w="2491" w:type="dxa"/>
-          </w:tcPr>
-          <w:p>
-            <w:pPr>
-              <w:rPr>
-                <w:rFonts w:ascii="微软雅黑" w:eastAsia="微软雅黑" w:hAnsi="微软雅黑"/>
-                <w:kern w:val="0"/>
-                <w:sz w:val="18"/>
-                <w:szCs w:val="18"/>
-              </w:rPr>
-            </w:pPr>
-            <w:r>
-              <w:rPr>
-                <w:rFonts w:ascii="微软雅黑" w:eastAsia="微软雅黑" w:hAnsi="微软雅黑" w:hint="eastAsia"/>
-                <w:kern w:val="0"/>
-                <w:sz w:val="18"/>
-                <w:szCs w:val="18"/>
-              </w:rPr>
-              <w:t>需</w:t>
-            </w:r>
-            <w:r>
-              <w:rPr>
-                <w:rFonts w:ascii="微软雅黑" w:eastAsia="微软雅黑" w:hAnsi="微软雅黑"/>
-                <w:kern w:val="0"/>
-                <w:sz w:val="18"/>
-                <w:szCs w:val="18"/>
-              </w:rPr>
-              <w:t>指派人为保养或维修者</w:t>
-            </w:r>
+              <w:t>createdatetime</w:t>
+            </w:r>
+          </w:p>
+        </w:tc>
+        <w:tc>
+          <w:tcPr>
+            <w:tcW w:w="2490" w:type="dxa"/>
+          </w:tcPr>
+          <w:p>
+            <w:pPr>
+              <w:rPr>
+                <w:rFonts w:ascii="微软雅黑" w:eastAsia="微软雅黑" w:hAnsi="微软雅黑"/>
+                <w:kern w:val="0"/>
+                <w:sz w:val="18"/>
+                <w:szCs w:val="18"/>
+              </w:rPr>
+            </w:pPr>
+            <w:r>
+              <w:rPr>
+                <w:rFonts w:ascii="微软雅黑" w:eastAsia="微软雅黑" w:hAnsi="微软雅黑"/>
+                <w:kern w:val="0"/>
+                <w:sz w:val="18"/>
+                <w:szCs w:val="18"/>
+              </w:rPr>
+              <w:t>记录创建时间</w:t>
+            </w:r>
+          </w:p>
+        </w:tc>
+        <w:tc>
+          <w:tcPr>
+            <w:tcW w:w="2491" w:type="dxa"/>
+          </w:tcPr>
+          <w:p>
+            <w:pPr>
+              <w:rPr>
+                <w:rFonts w:ascii="微软雅黑" w:eastAsia="微软雅黑" w:hAnsi="微软雅黑"/>
+                <w:kern w:val="0"/>
+                <w:sz w:val="18"/>
+                <w:szCs w:val="18"/>
+              </w:rPr>
+            </w:pPr>
+          </w:p>
+        </w:tc>
+        <w:tc>
+          <w:tcPr>
+            <w:tcW w:w="2491" w:type="dxa"/>
+          </w:tcPr>
+          <w:p>
+            <w:pPr>
+              <w:rPr>
+                <w:rFonts w:ascii="微软雅黑" w:eastAsia="微软雅黑" w:hAnsi="微软雅黑"/>
+                <w:kern w:val="0"/>
+                <w:sz w:val="18"/>
+                <w:szCs w:val="18"/>
+              </w:rPr>
+            </w:pPr>
           </w:p>
         </w:tc>
       </w:tr>
@@ -20959,44 +21032,53 @@
           <w:p>
             <w:pPr>
               <w:rPr>
-                <w:rFonts w:ascii="微软雅黑" w:eastAsia="微软雅黑" w:hAnsi="微软雅黑"/>
-                <w:kern w:val="0"/>
-                <w:sz w:val="18"/>
-                <w:szCs w:val="18"/>
-              </w:rPr>
-            </w:pPr>
-            <w:r>
-              <w:rPr>
-                <w:rFonts w:ascii="微软雅黑" w:eastAsia="微软雅黑" w:hAnsi="微软雅黑"/>
-                <w:kern w:val="0"/>
-                <w:sz w:val="18"/>
-                <w:szCs w:val="18"/>
-              </w:rPr>
-              <w:t>createdatetime</w:t>
-            </w:r>
-          </w:p>
-        </w:tc>
-        <w:tc>
-          <w:tcPr>
-            <w:tcW w:w="2490" w:type="dxa"/>
-          </w:tcPr>
-          <w:p>
-            <w:pPr>
-              <w:rPr>
-                <w:rFonts w:ascii="微软雅黑" w:eastAsia="微软雅黑" w:hAnsi="微软雅黑"/>
-                <w:kern w:val="0"/>
-                <w:sz w:val="18"/>
-                <w:szCs w:val="18"/>
-              </w:rPr>
-            </w:pPr>
-            <w:r>
-              <w:rPr>
-                <w:rFonts w:ascii="微软雅黑" w:eastAsia="微软雅黑" w:hAnsi="微软雅黑"/>
-                <w:kern w:val="0"/>
-                <w:sz w:val="18"/>
-                <w:szCs w:val="18"/>
-              </w:rPr>
-              <w:t>记录创建时间</w:t>
+                <w:rFonts w:ascii="微软雅黑" w:eastAsia="微软雅黑" w:hAnsi="微软雅黑" w:hint="eastAsia"/>
+                <w:kern w:val="0"/>
+                <w:sz w:val="18"/>
+                <w:szCs w:val="18"/>
+              </w:rPr>
+            </w:pPr>
+            <w:r>
+              <w:rPr>
+                <w:rFonts w:ascii="微软雅黑" w:eastAsia="微软雅黑" w:hAnsi="微软雅黑" w:hint="eastAsia"/>
+                <w:kern w:val="0"/>
+                <w:sz w:val="18"/>
+                <w:szCs w:val="18"/>
+              </w:rPr>
+              <w:t>assignorid</w:t>
+            </w:r>
+          </w:p>
+        </w:tc>
+        <w:tc>
+          <w:tcPr>
+            <w:tcW w:w="2490" w:type="dxa"/>
+          </w:tcPr>
+          <w:p>
+            <w:pPr>
+              <w:rPr>
+                <w:rFonts w:ascii="微软雅黑" w:eastAsia="微软雅黑" w:hAnsi="微软雅黑" w:hint="eastAsia"/>
+                <w:kern w:val="0"/>
+                <w:sz w:val="18"/>
+                <w:szCs w:val="18"/>
+              </w:rPr>
+            </w:pPr>
+            <w:r>
+              <w:rPr>
+                <w:rFonts w:ascii="微软雅黑" w:eastAsia="微软雅黑" w:hAnsi="微软雅黑" w:hint="eastAsia"/>
+                <w:kern w:val="0"/>
+                <w:sz w:val="18"/>
+                <w:szCs w:val="18"/>
+              </w:rPr>
+              <w:t>负责人</w:t>
+            </w:r>
+            <w:r>
+              <w:rPr>
+                <w:rFonts w:ascii="微软雅黑" w:eastAsia="微软雅黑" w:hAnsi="微软雅黑"/>
+                <w:kern w:val="0"/>
+                <w:sz w:val="18"/>
+                <w:szCs w:val="18"/>
+              </w:rPr>
+              <w:t>编号</w:t>
             </w:r>
           </w:p>
         </w:tc>
@@ -21047,36 +21129,45 @@
             </w:pPr>
             <w:r>
               <w:rPr>
-                <w:rFonts w:ascii="微软雅黑" w:eastAsia="微软雅黑" w:hAnsi="微软雅黑"/>
-                <w:kern w:val="0"/>
-                <w:sz w:val="18"/>
-                <w:szCs w:val="18"/>
-              </w:rPr>
-              <w:t>editorid</w:t>
-            </w:r>
-          </w:p>
-        </w:tc>
-        <w:tc>
-          <w:tcPr>
-            <w:tcW w:w="2490" w:type="dxa"/>
-          </w:tcPr>
-          <w:p>
-            <w:pPr>
-              <w:rPr>
-                <w:rFonts w:ascii="微软雅黑" w:eastAsia="微软雅黑" w:hAnsi="微软雅黑"/>
-                <w:kern w:val="0"/>
-                <w:sz w:val="18"/>
-                <w:szCs w:val="18"/>
-              </w:rPr>
-            </w:pPr>
-            <w:r>
-              <w:rPr>
-                <w:rFonts w:ascii="微软雅黑" w:eastAsia="微软雅黑" w:hAnsi="微软雅黑"/>
-                <w:kern w:val="0"/>
-                <w:sz w:val="18"/>
-                <w:szCs w:val="18"/>
-              </w:rPr>
-              <w:t>保养或维修者</w:t>
+                <w:rFonts w:ascii="微软雅黑" w:eastAsia="微软雅黑" w:hAnsi="微软雅黑" w:hint="eastAsia"/>
+                <w:kern w:val="0"/>
+                <w:sz w:val="18"/>
+                <w:szCs w:val="18"/>
+              </w:rPr>
+              <w:t>assigndatetime</w:t>
+            </w:r>
+          </w:p>
+        </w:tc>
+        <w:tc>
+          <w:tcPr>
+            <w:tcW w:w="2490" w:type="dxa"/>
+          </w:tcPr>
+          <w:p>
+            <w:pPr>
+              <w:rPr>
+                <w:rFonts w:ascii="微软雅黑" w:eastAsia="微软雅黑" w:hAnsi="微软雅黑" w:hint="eastAsia"/>
+                <w:kern w:val="0"/>
+                <w:sz w:val="18"/>
+                <w:szCs w:val="18"/>
+              </w:rPr>
+            </w:pPr>
+            <w:r>
+              <w:rPr>
+                <w:rFonts w:ascii="微软雅黑" w:eastAsia="微软雅黑" w:hAnsi="微软雅黑" w:hint="eastAsia"/>
+                <w:kern w:val="0"/>
+                <w:sz w:val="18"/>
+                <w:szCs w:val="18"/>
+              </w:rPr>
+              <w:t>指派</w:t>
+            </w:r>
+            <w:r>
+              <w:rPr>
+                <w:rFonts w:ascii="微软雅黑" w:eastAsia="微软雅黑" w:hAnsi="微软雅黑"/>
+                <w:kern w:val="0"/>
+                <w:sz w:val="18"/>
+                <w:szCs w:val="18"/>
+              </w:rPr>
+              <w:t>时间</w:t>
             </w:r>
           </w:p>
         </w:tc>
@@ -21132,31 +21223,31 @@
                 <w:sz w:val="18"/>
                 <w:szCs w:val="18"/>
               </w:rPr>
-              <w:t>editdatetime</w:t>
-            </w:r>
-          </w:p>
-        </w:tc>
-        <w:tc>
-          <w:tcPr>
-            <w:tcW w:w="2490" w:type="dxa"/>
-          </w:tcPr>
-          <w:p>
-            <w:pPr>
-              <w:rPr>
-                <w:rFonts w:ascii="微软雅黑" w:eastAsia="微软雅黑" w:hAnsi="微软雅黑"/>
-                <w:kern w:val="0"/>
-                <w:sz w:val="18"/>
-                <w:szCs w:val="18"/>
-              </w:rPr>
-            </w:pPr>
-            <w:r>
-              <w:rPr>
-                <w:rFonts w:ascii="微软雅黑" w:eastAsia="微软雅黑" w:hAnsi="微软雅黑"/>
-                <w:kern w:val="0"/>
-                <w:sz w:val="18"/>
-                <w:szCs w:val="18"/>
-              </w:rPr>
-              <w:t>保养或维修时间</w:t>
+              <w:t>editorid</w:t>
+            </w:r>
+          </w:p>
+        </w:tc>
+        <w:tc>
+          <w:tcPr>
+            <w:tcW w:w="2490" w:type="dxa"/>
+          </w:tcPr>
+          <w:p>
+            <w:pPr>
+              <w:rPr>
+                <w:rFonts w:ascii="微软雅黑" w:eastAsia="微软雅黑" w:hAnsi="微软雅黑"/>
+                <w:kern w:val="0"/>
+                <w:sz w:val="18"/>
+                <w:szCs w:val="18"/>
+              </w:rPr>
+            </w:pPr>
+            <w:r>
+              <w:rPr>
+                <w:rFonts w:ascii="微软雅黑" w:eastAsia="微软雅黑" w:hAnsi="微软雅黑"/>
+                <w:kern w:val="0"/>
+                <w:sz w:val="18"/>
+                <w:szCs w:val="18"/>
+              </w:rPr>
+              <w:t>保养或维修者</w:t>
             </w:r>
           </w:p>
         </w:tc>
@@ -21212,31 +21303,31 @@
                 <w:sz w:val="18"/>
                 <w:szCs w:val="18"/>
               </w:rPr>
-              <w:t>auditorid</w:t>
-            </w:r>
-          </w:p>
-        </w:tc>
-        <w:tc>
-          <w:tcPr>
-            <w:tcW w:w="2490" w:type="dxa"/>
-          </w:tcPr>
-          <w:p>
-            <w:pPr>
-              <w:rPr>
-                <w:rFonts w:ascii="微软雅黑" w:eastAsia="微软雅黑" w:hAnsi="微软雅黑"/>
-                <w:kern w:val="0"/>
-                <w:sz w:val="18"/>
-                <w:szCs w:val="18"/>
-              </w:rPr>
-            </w:pPr>
-            <w:r>
-              <w:rPr>
-                <w:rFonts w:ascii="微软雅黑" w:eastAsia="微软雅黑" w:hAnsi="微软雅黑"/>
-                <w:kern w:val="0"/>
-                <w:sz w:val="18"/>
-                <w:szCs w:val="18"/>
-              </w:rPr>
-              <w:t>审核人</w:t>
+              <w:t>editdatetime</w:t>
+            </w:r>
+          </w:p>
+        </w:tc>
+        <w:tc>
+          <w:tcPr>
+            <w:tcW w:w="2490" w:type="dxa"/>
+          </w:tcPr>
+          <w:p>
+            <w:pPr>
+              <w:rPr>
+                <w:rFonts w:ascii="微软雅黑" w:eastAsia="微软雅黑" w:hAnsi="微软雅黑"/>
+                <w:kern w:val="0"/>
+                <w:sz w:val="18"/>
+                <w:szCs w:val="18"/>
+              </w:rPr>
+            </w:pPr>
+            <w:r>
+              <w:rPr>
+                <w:rFonts w:ascii="微软雅黑" w:eastAsia="微软雅黑" w:hAnsi="微软雅黑"/>
+                <w:kern w:val="0"/>
+                <w:sz w:val="18"/>
+                <w:szCs w:val="18"/>
+              </w:rPr>
+              <w:t>保养或维修时间</w:t>
             </w:r>
           </w:p>
         </w:tc>
@@ -21292,31 +21383,31 @@
                 <w:sz w:val="18"/>
                 <w:szCs w:val="18"/>
               </w:rPr>
-              <w:t>auditordatetime</w:t>
-            </w:r>
-          </w:p>
-        </w:tc>
-        <w:tc>
-          <w:tcPr>
-            <w:tcW w:w="2490" w:type="dxa"/>
-          </w:tcPr>
-          <w:p>
-            <w:pPr>
-              <w:rPr>
-                <w:rFonts w:ascii="微软雅黑" w:eastAsia="微软雅黑" w:hAnsi="微软雅黑"/>
-                <w:kern w:val="0"/>
-                <w:sz w:val="18"/>
-                <w:szCs w:val="18"/>
-              </w:rPr>
-            </w:pPr>
-            <w:r>
-              <w:rPr>
-                <w:rFonts w:ascii="微软雅黑" w:eastAsia="微软雅黑" w:hAnsi="微软雅黑"/>
-                <w:kern w:val="0"/>
-                <w:sz w:val="18"/>
-                <w:szCs w:val="18"/>
-              </w:rPr>
-              <w:t>审核时间</w:t>
+              <w:t>auditorid</w:t>
+            </w:r>
+          </w:p>
+        </w:tc>
+        <w:tc>
+          <w:tcPr>
+            <w:tcW w:w="2490" w:type="dxa"/>
+          </w:tcPr>
+          <w:p>
+            <w:pPr>
+              <w:rPr>
+                <w:rFonts w:ascii="微软雅黑" w:eastAsia="微软雅黑" w:hAnsi="微软雅黑"/>
+                <w:kern w:val="0"/>
+                <w:sz w:val="18"/>
+                <w:szCs w:val="18"/>
+              </w:rPr>
+            </w:pPr>
+            <w:r>
+              <w:rPr>
+                <w:rFonts w:ascii="微软雅黑" w:eastAsia="微软雅黑" w:hAnsi="微软雅黑"/>
+                <w:kern w:val="0"/>
+                <w:sz w:val="18"/>
+                <w:szCs w:val="18"/>
+              </w:rPr>
+              <w:t>审核人</w:t>
             </w:r>
           </w:p>
         </w:tc>
@@ -21372,71 +21463,62 @@
                 <w:sz w:val="18"/>
                 <w:szCs w:val="18"/>
               </w:rPr>
-              <w:t>status</w:t>
-            </w:r>
-          </w:p>
-        </w:tc>
-        <w:tc>
-          <w:tcPr>
-            <w:tcW w:w="2490" w:type="dxa"/>
-          </w:tcPr>
-          <w:p>
-            <w:pPr>
-              <w:rPr>
-                <w:rFonts w:ascii="微软雅黑" w:eastAsia="微软雅黑" w:hAnsi="微软雅黑"/>
-                <w:kern w:val="0"/>
-                <w:sz w:val="18"/>
-                <w:szCs w:val="18"/>
-              </w:rPr>
-            </w:pPr>
-            <w:r>
-              <w:rPr>
-                <w:rFonts w:ascii="微软雅黑" w:eastAsia="微软雅黑" w:hAnsi="微软雅黑"/>
-                <w:kern w:val="0"/>
-                <w:sz w:val="18"/>
-                <w:szCs w:val="18"/>
-              </w:rPr>
-              <w:t>状态</w:t>
-            </w:r>
-          </w:p>
-        </w:tc>
-        <w:tc>
-          <w:tcPr>
-            <w:tcW w:w="2491" w:type="dxa"/>
-          </w:tcPr>
-          <w:p>
-            <w:pPr>
-              <w:rPr>
-                <w:rFonts w:ascii="微软雅黑" w:eastAsia="微软雅黑" w:hAnsi="微软雅黑"/>
-                <w:kern w:val="0"/>
-                <w:sz w:val="18"/>
-                <w:szCs w:val="18"/>
-              </w:rPr>
-            </w:pPr>
-          </w:p>
-        </w:tc>
-        <w:tc>
-          <w:tcPr>
-            <w:tcW w:w="2491" w:type="dxa"/>
-          </w:tcPr>
-          <w:p>
-            <w:pPr>
-              <w:rPr>
-                <w:rFonts w:ascii="微软雅黑" w:eastAsia="微软雅黑" w:hAnsi="微软雅黑"/>
-                <w:kern w:val="0"/>
-                <w:sz w:val="18"/>
-                <w:szCs w:val="18"/>
-              </w:rPr>
-            </w:pPr>
-            <w:r>
-              <w:rPr>
-                <w:rFonts w:ascii="微软雅黑" w:eastAsia="微软雅黑" w:hAnsi="微软雅黑"/>
-                <w:kern w:val="0"/>
-                <w:sz w:val="18"/>
-                <w:szCs w:val="18"/>
-              </w:rPr>
-              <w:t>0删除，1有效，2审核未通过，3审核通过</w:t>
-            </w:r>
+              <w:t>auditordatetime</w:t>
+            </w:r>
+          </w:p>
+        </w:tc>
+        <w:tc>
+          <w:tcPr>
+            <w:tcW w:w="2490" w:type="dxa"/>
+          </w:tcPr>
+          <w:p>
+            <w:pPr>
+              <w:rPr>
+                <w:rFonts w:ascii="微软雅黑" w:eastAsia="微软雅黑" w:hAnsi="微软雅黑"/>
+                <w:kern w:val="0"/>
+                <w:sz w:val="18"/>
+                <w:szCs w:val="18"/>
+              </w:rPr>
+            </w:pPr>
+            <w:r>
+              <w:rPr>
+                <w:rFonts w:ascii="微软雅黑" w:eastAsia="微软雅黑" w:hAnsi="微软雅黑"/>
+                <w:kern w:val="0"/>
+                <w:sz w:val="18"/>
+                <w:szCs w:val="18"/>
+              </w:rPr>
+              <w:t>审核时间</w:t>
+            </w:r>
+          </w:p>
+        </w:tc>
+        <w:tc>
+          <w:tcPr>
+            <w:tcW w:w="2491" w:type="dxa"/>
+          </w:tcPr>
+          <w:p>
+            <w:pPr>
+              <w:rPr>
+                <w:rFonts w:ascii="微软雅黑" w:eastAsia="微软雅黑" w:hAnsi="微软雅黑"/>
+                <w:kern w:val="0"/>
+                <w:sz w:val="18"/>
+                <w:szCs w:val="18"/>
+              </w:rPr>
+            </w:pPr>
+          </w:p>
+        </w:tc>
+        <w:tc>
+          <w:tcPr>
+            <w:tcW w:w="2491" w:type="dxa"/>
+          </w:tcPr>
+          <w:p>
+            <w:pPr>
+              <w:rPr>
+                <w:rFonts w:ascii="微软雅黑" w:eastAsia="微软雅黑" w:hAnsi="微软雅黑"/>
+                <w:kern w:val="0"/>
+                <w:sz w:val="18"/>
+                <w:szCs w:val="18"/>
+              </w:rPr>
+            </w:pPr>
           </w:p>
         </w:tc>
       </w:tr>
@@ -21461,66 +21543,75 @@
                 <w:sz w:val="18"/>
                 <w:szCs w:val="18"/>
               </w:rPr>
-              <w:t>statelog</w:t>
-            </w:r>
-          </w:p>
-        </w:tc>
-        <w:tc>
-          <w:tcPr>
-            <w:tcW w:w="2490" w:type="dxa"/>
-          </w:tcPr>
-          <w:p>
-            <w:pPr>
-              <w:rPr>
-                <w:rFonts w:ascii="微软雅黑" w:eastAsia="微软雅黑" w:hAnsi="微软雅黑"/>
-                <w:kern w:val="0"/>
-                <w:sz w:val="18"/>
-                <w:szCs w:val="18"/>
-              </w:rPr>
-            </w:pPr>
-            <w:r>
-              <w:rPr>
-                <w:rFonts w:ascii="微软雅黑" w:eastAsia="微软雅黑" w:hAnsi="微软雅黑"/>
-                <w:kern w:val="0"/>
-                <w:sz w:val="18"/>
-                <w:szCs w:val="18"/>
-              </w:rPr>
-              <w:t>状态日志</w:t>
-            </w:r>
-          </w:p>
-        </w:tc>
-        <w:tc>
-          <w:tcPr>
-            <w:tcW w:w="2491" w:type="dxa"/>
-          </w:tcPr>
-          <w:p>
-            <w:pPr>
-              <w:rPr>
-                <w:rFonts w:ascii="微软雅黑" w:eastAsia="微软雅黑" w:hAnsi="微软雅黑"/>
-                <w:kern w:val="0"/>
-                <w:sz w:val="18"/>
-                <w:szCs w:val="18"/>
-              </w:rPr>
-            </w:pPr>
-          </w:p>
-        </w:tc>
-        <w:tc>
-          <w:tcPr>
-            <w:tcW w:w="2491" w:type="dxa"/>
-          </w:tcPr>
-          <w:p>
-            <w:pPr>
-              <w:rPr>
-                <w:rFonts w:ascii="微软雅黑" w:eastAsia="微软雅黑" w:hAnsi="微软雅黑"/>
-                <w:kern w:val="0"/>
-                <w:sz w:val="18"/>
-                <w:szCs w:val="18"/>
-              </w:rPr>
-            </w:pPr>
+              <w:t>status</w:t>
+            </w:r>
+          </w:p>
+        </w:tc>
+        <w:tc>
+          <w:tcPr>
+            <w:tcW w:w="2490" w:type="dxa"/>
+          </w:tcPr>
+          <w:p>
+            <w:pPr>
+              <w:rPr>
+                <w:rFonts w:ascii="微软雅黑" w:eastAsia="微软雅黑" w:hAnsi="微软雅黑"/>
+                <w:kern w:val="0"/>
+                <w:sz w:val="18"/>
+                <w:szCs w:val="18"/>
+              </w:rPr>
+            </w:pPr>
+            <w:r>
+              <w:rPr>
+                <w:rFonts w:ascii="微软雅黑" w:eastAsia="微软雅黑" w:hAnsi="微软雅黑"/>
+                <w:kern w:val="0"/>
+                <w:sz w:val="18"/>
+                <w:szCs w:val="18"/>
+              </w:rPr>
+              <w:t>状态</w:t>
+            </w:r>
+          </w:p>
+        </w:tc>
+        <w:tc>
+          <w:tcPr>
+            <w:tcW w:w="2491" w:type="dxa"/>
+          </w:tcPr>
+          <w:p>
+            <w:pPr>
+              <w:rPr>
+                <w:rFonts w:ascii="微软雅黑" w:eastAsia="微软雅黑" w:hAnsi="微软雅黑"/>
+                <w:kern w:val="0"/>
+                <w:sz w:val="18"/>
+                <w:szCs w:val="18"/>
+              </w:rPr>
+            </w:pPr>
+          </w:p>
+        </w:tc>
+        <w:tc>
+          <w:tcPr>
+            <w:tcW w:w="2491" w:type="dxa"/>
+          </w:tcPr>
+          <w:p>
+            <w:pPr>
+              <w:rPr>
+                <w:rFonts w:ascii="微软雅黑" w:eastAsia="微软雅黑" w:hAnsi="微软雅黑"/>
+                <w:kern w:val="0"/>
+                <w:sz w:val="18"/>
+                <w:szCs w:val="18"/>
+              </w:rPr>
+            </w:pPr>
+            <w:r>
+              <w:rPr>
+                <w:rFonts w:ascii="微软雅黑" w:eastAsia="微软雅黑" w:hAnsi="微软雅黑"/>
+                <w:kern w:val="0"/>
+                <w:sz w:val="18"/>
+                <w:szCs w:val="18"/>
+              </w:rPr>
+              <w:t>0删除，1有效，2审核未通过，3审核通过</w:t>
+            </w:r>
           </w:p>
         </w:tc>
       </w:tr>
-      <w:bookmarkEnd w:id="5"/>
+      <w:bookmarkEnd w:id="4"/>
     </w:tbl>
     <w:p>
       <w:pPr>
@@ -23287,7 +23378,17 @@
                 <w:sz w:val="18"/>
                 <w:szCs w:val="18"/>
               </w:rPr>
-              <w:t>0删除，1有效，2审核未通过，3审核通过</w:t>
+              <w:t>0删除，1有效，2审核未通</w:t>
+            </w:r>
+            <w:r>
+              <w:rPr>
+                <w:rFonts w:ascii="微软雅黑" w:eastAsia="微软雅黑" w:hAnsi="微软雅黑"/>
+                <w:kern w:val="0"/>
+                <w:sz w:val="18"/>
+                <w:szCs w:val="18"/>
+              </w:rPr>
+              <w:lastRenderedPageBreak/>
+              <w:t>过，3审核通过</w:t>
             </w:r>
           </w:p>
         </w:tc>
@@ -26134,6 +26235,7 @@
                 <w:sz w:val="18"/>
                 <w:szCs w:val="18"/>
               </w:rPr>
+              <w:lastRenderedPageBreak/>
               <w:t>createdatetime</w:t>
             </w:r>
           </w:p>
@@ -26214,7 +26316,6 @@
                 <w:sz w:val="18"/>
                 <w:szCs w:val="18"/>
               </w:rPr>
-              <w:lastRenderedPageBreak/>
               <w:t>editorid</w:t>
             </w:r>
           </w:p>
@@ -28763,6 +28864,7 @@
                 <w:sz w:val="18"/>
                 <w:szCs w:val="18"/>
               </w:rPr>
+              <w:lastRenderedPageBreak/>
               <w:t>status</w:t>
             </w:r>
           </w:p>
@@ -31855,6 +31957,7 @@
                 <w:sz w:val="18"/>
                 <w:szCs w:val="18"/>
               </w:rPr>
+              <w:lastRenderedPageBreak/>
               <w:t>count</w:t>
             </w:r>
           </w:p>
@@ -31944,7 +32047,6 @@
                 <w:sz w:val="18"/>
                 <w:szCs w:val="18"/>
               </w:rPr>
-              <w:lastRenderedPageBreak/>
               <w:t>state</w:t>
             </w:r>
           </w:p>
@@ -34603,7 +34705,6 @@
           <w:sz w:val="18"/>
           <w:szCs w:val="18"/>
         </w:rPr>
-        <w:lastRenderedPageBreak/>
         <w:t>表</w:t>
       </w:r>
       <w:r>
@@ -56617,7 +56718,7 @@
                 <w:bCs/>
                 <w:noProof/>
               </w:rPr>
-              <w:t>19</w:t>
+              <w:t>8</w:t>
             </w:r>
             <w:r>
               <w:rPr>
@@ -57967,7 +58068,7 @@
 </file>
 
 <file path=customXml/itemProps2.xml><?xml version="1.0" encoding="utf-8"?>
-<ds:datastoreItem xmlns:ds="http://schemas.openxmlformats.org/officeDocument/2006/customXml" ds:itemID="{1A2E6AAC-ABC6-4625-AFDA-ACCCF6977A5E}">
+<ds:datastoreItem xmlns:ds="http://schemas.openxmlformats.org/officeDocument/2006/customXml" ds:itemID="{5981E34B-74C3-4032-8156-16751AB83361}">
   <ds:schemaRefs>
     <ds:schemaRef ds:uri="http://schemas.openxmlformats.org/officeDocument/2006/bibliography"/>
   </ds:schemaRefs>

</xml_diff>

<commit_message>
update k_supplier and k_producer
</commit_message>
<xml_diff>
--- a/doc/系统方案-2015-04-12.docx
+++ b/doc/系统方案-2015-04-12.docx
@@ -1,6 +1,6 @@
 
 <file path=word/document.xml><?xml version="1.0" encoding="utf-8"?>
-<w:document xmlns:wpc="http://schemas.microsoft.com/office/word/2010/wordprocessingCanvas" xmlns:mc="http://schemas.openxmlformats.org/markup-compatibility/2006" xmlns:o="urn:schemas-microsoft-com:office:office" xmlns:r="http://schemas.openxmlformats.org/officeDocument/2006/relationships" xmlns:m="http://schemas.openxmlformats.org/officeDocument/2006/math" xmlns:v="urn:schemas-microsoft-com:vml" xmlns:wp14="http://schemas.microsoft.com/office/word/2010/wordprocessingDrawing" xmlns:wp="http://schemas.openxmlformats.org/drawingml/2006/wordprocessingDrawing" xmlns:w10="urn:schemas-microsoft-com:office:word" xmlns:w="http://schemas.openxmlformats.org/wordprocessingml/2006/main" xmlns:w14="http://schemas.microsoft.com/office/word/2010/wordml" xmlns:w15="http://schemas.microsoft.com/office/word/2012/wordml" xmlns:wpg="http://schemas.microsoft.com/office/word/2010/wordprocessingGroup" xmlns:wpi="http://schemas.microsoft.com/office/word/2010/wordprocessingInk" xmlns:wne="http://schemas.microsoft.com/office/word/2006/wordml" xmlns:wps="http://schemas.microsoft.com/office/word/2010/wordprocessingShape" mc:Ignorable="w14 w15 wp14">
+<w:document xmlns:ve="http://schemas.openxmlformats.org/markup-compatibility/2006" xmlns:o="urn:schemas-microsoft-com:office:office" xmlns:r="http://schemas.openxmlformats.org/officeDocument/2006/relationships" xmlns:m="http://schemas.openxmlformats.org/officeDocument/2006/math" xmlns:v="urn:schemas-microsoft-com:vml" xmlns:wp="http://schemas.openxmlformats.org/drawingml/2006/wordprocessingDrawing" xmlns:w10="urn:schemas-microsoft-com:office:word" xmlns:w="http://schemas.openxmlformats.org/wordprocessingml/2006/main" xmlns:wne="http://schemas.microsoft.com/office/word/2006/wordml">
   <w:body>
     <w:p>
       <w:pPr>
@@ -163,7 +163,7 @@
           <w:insideV w:val="single" w:sz="4" w:space="0" w:color="auto"/>
         </w:tblBorders>
         <w:tblLayout w:type="fixed"/>
-        <w:tblLook w:val="04A0" w:firstRow="1" w:lastRow="0" w:firstColumn="1" w:lastColumn="0" w:noHBand="0" w:noVBand="1"/>
+        <w:tblLook w:val="04A0"/>
       </w:tblPr>
       <w:tblGrid>
         <w:gridCol w:w="2445"/>
@@ -2306,7 +2306,7 @@
           <w:insideV w:val="single" w:sz="4" w:space="0" w:color="auto"/>
         </w:tblBorders>
         <w:tblLayout w:type="fixed"/>
-        <w:tblLook w:val="04A0" w:firstRow="1" w:lastRow="0" w:firstColumn="1" w:lastColumn="0" w:noHBand="0" w:noVBand="1"/>
+        <w:tblLook w:val="04A0"/>
       </w:tblPr>
       <w:tblGrid>
         <w:gridCol w:w="2445"/>
@@ -3559,7 +3559,7 @@
           <w:insideV w:val="single" w:sz="4" w:space="0" w:color="auto"/>
         </w:tblBorders>
         <w:tblLayout w:type="fixed"/>
-        <w:tblLook w:val="04A0" w:firstRow="1" w:lastRow="0" w:firstColumn="1" w:lastColumn="0" w:noHBand="0" w:noVBand="1"/>
+        <w:tblLook w:val="04A0"/>
       </w:tblPr>
       <w:tblGrid>
         <w:gridCol w:w="2445"/>
@@ -4784,7 +4784,7 @@
           <w:insideV w:val="single" w:sz="4" w:space="0" w:color="auto"/>
         </w:tblBorders>
         <w:tblLayout w:type="fixed"/>
-        <w:tblLook w:val="04A0" w:firstRow="1" w:lastRow="0" w:firstColumn="1" w:lastColumn="0" w:noHBand="0" w:noVBand="1"/>
+        <w:tblLook w:val="04A0"/>
       </w:tblPr>
       <w:tblGrid>
         <w:gridCol w:w="2490"/>
@@ -7681,7 +7681,7 @@
           <w:insideV w:val="single" w:sz="4" w:space="0" w:color="auto"/>
         </w:tblBorders>
         <w:tblLayout w:type="fixed"/>
-        <w:tblLook w:val="04A0" w:firstRow="1" w:lastRow="0" w:firstColumn="1" w:lastColumn="0" w:noHBand="0" w:noVBand="1"/>
+        <w:tblLook w:val="04A0"/>
       </w:tblPr>
       <w:tblGrid>
         <w:gridCol w:w="2490"/>
@@ -9040,7 +9040,7 @@
           <w:insideV w:val="single" w:sz="4" w:space="0" w:color="auto"/>
         </w:tblBorders>
         <w:tblLayout w:type="fixed"/>
-        <w:tblLook w:val="04A0" w:firstRow="1" w:lastRow="0" w:firstColumn="1" w:lastColumn="0" w:noHBand="0" w:noVBand="1"/>
+        <w:tblLook w:val="04A0"/>
       </w:tblPr>
       <w:tblGrid>
         <w:gridCol w:w="2490"/>
@@ -9432,6 +9432,166 @@
                 <w:szCs w:val="18"/>
               </w:rPr>
               <w:t>公司地址</w:t>
+            </w:r>
+          </w:p>
+        </w:tc>
+        <w:tc>
+          <w:tcPr>
+            <w:tcW w:w="2491" w:type="dxa"/>
+          </w:tcPr>
+          <w:p>
+            <w:pPr>
+              <w:rPr>
+                <w:rFonts w:ascii="微软雅黑" w:eastAsia="微软雅黑" w:hAnsi="微软雅黑"/>
+                <w:kern w:val="0"/>
+                <w:sz w:val="18"/>
+                <w:szCs w:val="18"/>
+              </w:rPr>
+            </w:pPr>
+          </w:p>
+        </w:tc>
+        <w:tc>
+          <w:tcPr>
+            <w:tcW w:w="2491" w:type="dxa"/>
+          </w:tcPr>
+          <w:p>
+            <w:pPr>
+              <w:rPr>
+                <w:rFonts w:ascii="微软雅黑" w:eastAsia="微软雅黑" w:hAnsi="微软雅黑"/>
+                <w:kern w:val="0"/>
+                <w:sz w:val="18"/>
+                <w:szCs w:val="18"/>
+              </w:rPr>
+            </w:pPr>
+          </w:p>
+        </w:tc>
+      </w:tr>
+      <w:tr>
+        <w:tc>
+          <w:tcPr>
+            <w:tcW w:w="2490" w:type="dxa"/>
+          </w:tcPr>
+          <w:p>
+            <w:pPr>
+              <w:rPr>
+                <w:rFonts w:ascii="微软雅黑" w:eastAsia="微软雅黑" w:hAnsi="微软雅黑" w:hint="eastAsia"/>
+                <w:kern w:val="0"/>
+                <w:sz w:val="18"/>
+                <w:szCs w:val="18"/>
+              </w:rPr>
+            </w:pPr>
+            <w:r>
+              <w:rPr>
+                <w:rFonts w:ascii="微软雅黑" w:eastAsia="微软雅黑" w:hAnsi="微软雅黑" w:hint="eastAsia"/>
+                <w:kern w:val="0"/>
+                <w:sz w:val="18"/>
+                <w:szCs w:val="18"/>
+              </w:rPr>
+              <w:t>linkman</w:t>
+            </w:r>
+          </w:p>
+        </w:tc>
+        <w:tc>
+          <w:tcPr>
+            <w:tcW w:w="2490" w:type="dxa"/>
+          </w:tcPr>
+          <w:p>
+            <w:pPr>
+              <w:rPr>
+                <w:rFonts w:ascii="微软雅黑" w:eastAsia="微软雅黑" w:hAnsi="微软雅黑" w:hint="eastAsia"/>
+                <w:kern w:val="0"/>
+                <w:sz w:val="18"/>
+                <w:szCs w:val="18"/>
+              </w:rPr>
+            </w:pPr>
+            <w:r>
+              <w:rPr>
+                <w:rFonts w:ascii="微软雅黑" w:eastAsia="微软雅黑" w:hAnsi="微软雅黑" w:hint="eastAsia"/>
+                <w:kern w:val="0"/>
+                <w:sz w:val="18"/>
+                <w:szCs w:val="18"/>
+              </w:rPr>
+              <w:t>联系人</w:t>
+            </w:r>
+          </w:p>
+        </w:tc>
+        <w:tc>
+          <w:tcPr>
+            <w:tcW w:w="2491" w:type="dxa"/>
+          </w:tcPr>
+          <w:p>
+            <w:pPr>
+              <w:rPr>
+                <w:rFonts w:ascii="微软雅黑" w:eastAsia="微软雅黑" w:hAnsi="微软雅黑"/>
+                <w:kern w:val="0"/>
+                <w:sz w:val="18"/>
+                <w:szCs w:val="18"/>
+              </w:rPr>
+            </w:pPr>
+          </w:p>
+        </w:tc>
+        <w:tc>
+          <w:tcPr>
+            <w:tcW w:w="2491" w:type="dxa"/>
+          </w:tcPr>
+          <w:p>
+            <w:pPr>
+              <w:rPr>
+                <w:rFonts w:ascii="微软雅黑" w:eastAsia="微软雅黑" w:hAnsi="微软雅黑"/>
+                <w:kern w:val="0"/>
+                <w:sz w:val="18"/>
+                <w:szCs w:val="18"/>
+              </w:rPr>
+            </w:pPr>
+          </w:p>
+        </w:tc>
+      </w:tr>
+      <w:tr>
+        <w:tc>
+          <w:tcPr>
+            <w:tcW w:w="2490" w:type="dxa"/>
+          </w:tcPr>
+          <w:p>
+            <w:pPr>
+              <w:rPr>
+                <w:rFonts w:ascii="微软雅黑" w:eastAsia="微软雅黑" w:hAnsi="微软雅黑" w:hint="eastAsia"/>
+                <w:kern w:val="0"/>
+                <w:sz w:val="18"/>
+                <w:szCs w:val="18"/>
+              </w:rPr>
+            </w:pPr>
+            <w:r>
+              <w:rPr>
+                <w:rFonts w:ascii="微软雅黑" w:eastAsia="微软雅黑" w:hAnsi="微软雅黑" w:hint="eastAsia"/>
+                <w:kern w:val="0"/>
+                <w:sz w:val="18"/>
+                <w:szCs w:val="18"/>
+              </w:rPr>
+              <w:t>mobile</w:t>
+            </w:r>
+          </w:p>
+        </w:tc>
+        <w:tc>
+          <w:tcPr>
+            <w:tcW w:w="2490" w:type="dxa"/>
+          </w:tcPr>
+          <w:p>
+            <w:pPr>
+              <w:rPr>
+                <w:rFonts w:ascii="微软雅黑" w:eastAsia="微软雅黑" w:hAnsi="微软雅黑" w:hint="eastAsia"/>
+                <w:kern w:val="0"/>
+                <w:sz w:val="18"/>
+                <w:szCs w:val="18"/>
+              </w:rPr>
+            </w:pPr>
+            <w:r>
+              <w:rPr>
+                <w:rFonts w:ascii="微软雅黑" w:eastAsia="微软雅黑" w:hAnsi="微软雅黑" w:hint="eastAsia"/>
+                <w:kern w:val="0"/>
+                <w:sz w:val="18"/>
+                <w:szCs w:val="18"/>
+              </w:rPr>
+              <w:t>联系人联系方式</w:t>
             </w:r>
           </w:p>
         </w:tc>
@@ -9932,7 +10092,7 @@
           <w:insideV w:val="single" w:sz="4" w:space="0" w:color="auto"/>
         </w:tblBorders>
         <w:tblLayout w:type="fixed"/>
-        <w:tblLook w:val="04A0" w:firstRow="1" w:lastRow="0" w:firstColumn="1" w:lastColumn="0" w:noHBand="0" w:noVBand="1"/>
+        <w:tblLook w:val="04A0"/>
       </w:tblPr>
       <w:tblGrid>
         <w:gridCol w:w="2490"/>
@@ -10366,6 +10526,166 @@
           <w:p>
             <w:pPr>
               <w:rPr>
+                <w:rFonts w:ascii="微软雅黑" w:eastAsia="微软雅黑" w:hAnsi="微软雅黑" w:hint="eastAsia"/>
+                <w:kern w:val="0"/>
+                <w:sz w:val="18"/>
+                <w:szCs w:val="18"/>
+              </w:rPr>
+            </w:pPr>
+            <w:r>
+              <w:rPr>
+                <w:rFonts w:ascii="微软雅黑" w:eastAsia="微软雅黑" w:hAnsi="微软雅黑" w:hint="eastAsia"/>
+                <w:kern w:val="0"/>
+                <w:sz w:val="18"/>
+                <w:szCs w:val="18"/>
+              </w:rPr>
+              <w:t>linkman</w:t>
+            </w:r>
+          </w:p>
+        </w:tc>
+        <w:tc>
+          <w:tcPr>
+            <w:tcW w:w="2490" w:type="dxa"/>
+          </w:tcPr>
+          <w:p>
+            <w:pPr>
+              <w:rPr>
+                <w:rFonts w:ascii="微软雅黑" w:eastAsia="微软雅黑" w:hAnsi="微软雅黑" w:hint="eastAsia"/>
+                <w:kern w:val="0"/>
+                <w:sz w:val="18"/>
+                <w:szCs w:val="18"/>
+              </w:rPr>
+            </w:pPr>
+            <w:r>
+              <w:rPr>
+                <w:rFonts w:ascii="微软雅黑" w:eastAsia="微软雅黑" w:hAnsi="微软雅黑" w:hint="eastAsia"/>
+                <w:kern w:val="0"/>
+                <w:sz w:val="18"/>
+                <w:szCs w:val="18"/>
+              </w:rPr>
+              <w:t>联系人</w:t>
+            </w:r>
+          </w:p>
+        </w:tc>
+        <w:tc>
+          <w:tcPr>
+            <w:tcW w:w="2491" w:type="dxa"/>
+          </w:tcPr>
+          <w:p>
+            <w:pPr>
+              <w:rPr>
+                <w:rFonts w:ascii="微软雅黑" w:eastAsia="微软雅黑" w:hAnsi="微软雅黑"/>
+                <w:kern w:val="0"/>
+                <w:sz w:val="18"/>
+                <w:szCs w:val="18"/>
+              </w:rPr>
+            </w:pPr>
+          </w:p>
+        </w:tc>
+        <w:tc>
+          <w:tcPr>
+            <w:tcW w:w="2491" w:type="dxa"/>
+          </w:tcPr>
+          <w:p>
+            <w:pPr>
+              <w:rPr>
+                <w:rFonts w:ascii="微软雅黑" w:eastAsia="微软雅黑" w:hAnsi="微软雅黑"/>
+                <w:kern w:val="0"/>
+                <w:sz w:val="18"/>
+                <w:szCs w:val="18"/>
+              </w:rPr>
+            </w:pPr>
+          </w:p>
+        </w:tc>
+      </w:tr>
+      <w:tr>
+        <w:tc>
+          <w:tcPr>
+            <w:tcW w:w="2490" w:type="dxa"/>
+          </w:tcPr>
+          <w:p>
+            <w:pPr>
+              <w:rPr>
+                <w:rFonts w:ascii="微软雅黑" w:eastAsia="微软雅黑" w:hAnsi="微软雅黑" w:hint="eastAsia"/>
+                <w:kern w:val="0"/>
+                <w:sz w:val="18"/>
+                <w:szCs w:val="18"/>
+              </w:rPr>
+            </w:pPr>
+            <w:r>
+              <w:rPr>
+                <w:rFonts w:ascii="微软雅黑" w:eastAsia="微软雅黑" w:hAnsi="微软雅黑" w:hint="eastAsia"/>
+                <w:kern w:val="0"/>
+                <w:sz w:val="18"/>
+                <w:szCs w:val="18"/>
+              </w:rPr>
+              <w:t>mobile</w:t>
+            </w:r>
+          </w:p>
+        </w:tc>
+        <w:tc>
+          <w:tcPr>
+            <w:tcW w:w="2490" w:type="dxa"/>
+          </w:tcPr>
+          <w:p>
+            <w:pPr>
+              <w:rPr>
+                <w:rFonts w:ascii="微软雅黑" w:eastAsia="微软雅黑" w:hAnsi="微软雅黑" w:hint="eastAsia"/>
+                <w:kern w:val="0"/>
+                <w:sz w:val="18"/>
+                <w:szCs w:val="18"/>
+              </w:rPr>
+            </w:pPr>
+            <w:r>
+              <w:rPr>
+                <w:rFonts w:ascii="微软雅黑" w:eastAsia="微软雅黑" w:hAnsi="微软雅黑" w:hint="eastAsia"/>
+                <w:kern w:val="0"/>
+                <w:sz w:val="18"/>
+                <w:szCs w:val="18"/>
+              </w:rPr>
+              <w:t>联系人联系方式</w:t>
+            </w:r>
+          </w:p>
+        </w:tc>
+        <w:tc>
+          <w:tcPr>
+            <w:tcW w:w="2491" w:type="dxa"/>
+          </w:tcPr>
+          <w:p>
+            <w:pPr>
+              <w:rPr>
+                <w:rFonts w:ascii="微软雅黑" w:eastAsia="微软雅黑" w:hAnsi="微软雅黑"/>
+                <w:kern w:val="0"/>
+                <w:sz w:val="18"/>
+                <w:szCs w:val="18"/>
+              </w:rPr>
+            </w:pPr>
+          </w:p>
+        </w:tc>
+        <w:tc>
+          <w:tcPr>
+            <w:tcW w:w="2491" w:type="dxa"/>
+          </w:tcPr>
+          <w:p>
+            <w:pPr>
+              <w:rPr>
+                <w:rFonts w:ascii="微软雅黑" w:eastAsia="微软雅黑" w:hAnsi="微软雅黑"/>
+                <w:kern w:val="0"/>
+                <w:sz w:val="18"/>
+                <w:szCs w:val="18"/>
+              </w:rPr>
+            </w:pPr>
+          </w:p>
+        </w:tc>
+      </w:tr>
+      <w:tr>
+        <w:tc>
+          <w:tcPr>
+            <w:tcW w:w="2490" w:type="dxa"/>
+          </w:tcPr>
+          <w:p>
+            <w:pPr>
+              <w:rPr>
                 <w:rFonts w:ascii="微软雅黑" w:eastAsia="微软雅黑" w:hAnsi="微软雅黑"/>
                 <w:kern w:val="0"/>
                 <w:sz w:val="18"/>
@@ -10747,6 +11067,7 @@
                 <w:sz w:val="18"/>
                 <w:szCs w:val="18"/>
               </w:rPr>
+              <w:lastRenderedPageBreak/>
               <w:t>editdatetime</w:t>
             </w:r>
           </w:p>
@@ -10894,7 +11215,7 @@
           <w:insideV w:val="single" w:sz="4" w:space="0" w:color="auto"/>
         </w:tblBorders>
         <w:tblLayout w:type="fixed"/>
-        <w:tblLook w:val="04A0" w:firstRow="1" w:lastRow="0" w:firstColumn="1" w:lastColumn="0" w:noHBand="0" w:noVBand="1"/>
+        <w:tblLook w:val="04A0"/>
       </w:tblPr>
       <w:tblGrid>
         <w:gridCol w:w="2490"/>
@@ -11021,7 +11342,6 @@
                 <w:sz w:val="18"/>
                 <w:szCs w:val="18"/>
               </w:rPr>
-              <w:lastRenderedPageBreak/>
               <w:t>id</w:t>
             </w:r>
           </w:p>
@@ -13915,7 +14235,7 @@
           <w:insideV w:val="single" w:sz="4" w:space="0" w:color="auto"/>
         </w:tblBorders>
         <w:tblLayout w:type="fixed"/>
-        <w:tblLook w:val="04A0" w:firstRow="1" w:lastRow="0" w:firstColumn="1" w:lastColumn="0" w:noHBand="0" w:noVBand="1"/>
+        <w:tblLook w:val="04A0"/>
       </w:tblPr>
       <w:tblGrid>
         <w:gridCol w:w="2490"/>
@@ -13944,7 +14264,6 @@
                 <w:sz w:val="18"/>
                 <w:szCs w:val="18"/>
               </w:rPr>
-              <w:lastRenderedPageBreak/>
               <w:t>字段</w:t>
             </w:r>
           </w:p>
@@ -15636,7 +15955,7 @@
           <w:insideV w:val="single" w:sz="4" w:space="0" w:color="auto"/>
         </w:tblBorders>
         <w:tblLayout w:type="fixed"/>
-        <w:tblLook w:val="04A0" w:firstRow="1" w:lastRow="0" w:firstColumn="1" w:lastColumn="0" w:noHBand="0" w:noVBand="1"/>
+        <w:tblLook w:val="04A0"/>
       </w:tblPr>
       <w:tblGrid>
         <w:gridCol w:w="2490"/>
@@ -16826,7 +17145,7 @@
           <w:insideV w:val="single" w:sz="4" w:space="0" w:color="auto"/>
         </w:tblBorders>
         <w:tblLayout w:type="fixed"/>
-        <w:tblLook w:val="04A0" w:firstRow="1" w:lastRow="0" w:firstColumn="1" w:lastColumn="0" w:noHBand="0" w:noVBand="1"/>
+        <w:tblLook w:val="04A0"/>
       </w:tblPr>
       <w:tblGrid>
         <w:gridCol w:w="2490"/>
@@ -16855,7 +17174,6 @@
                 <w:sz w:val="18"/>
                 <w:szCs w:val="18"/>
               </w:rPr>
-              <w:lastRenderedPageBreak/>
               <w:t>字段</w:t>
             </w:r>
           </w:p>
@@ -18144,7 +18462,7 @@
           <w:insideV w:val="single" w:sz="4" w:space="0" w:color="auto"/>
         </w:tblBorders>
         <w:tblLayout w:type="fixed"/>
-        <w:tblLook w:val="04A0" w:firstRow="1" w:lastRow="0" w:firstColumn="1" w:lastColumn="0" w:noHBand="0" w:noVBand="1"/>
+        <w:tblLook w:val="04A0"/>
       </w:tblPr>
       <w:tblGrid>
         <w:gridCol w:w="2490"/>
@@ -19676,7 +19994,7 @@
           <w:insideV w:val="single" w:sz="4" w:space="0" w:color="auto"/>
         </w:tblBorders>
         <w:tblLayout w:type="fixed"/>
-        <w:tblLook w:val="04A0" w:firstRow="1" w:lastRow="0" w:firstColumn="1" w:lastColumn="0" w:noHBand="0" w:noVBand="1"/>
+        <w:tblLook w:val="04A0"/>
       </w:tblPr>
       <w:tblGrid>
         <w:gridCol w:w="2490"/>
@@ -19803,6 +20121,7 @@
                 <w:sz w:val="18"/>
                 <w:szCs w:val="18"/>
               </w:rPr>
+              <w:lastRenderedPageBreak/>
               <w:t>id</w:t>
             </w:r>
           </w:p>
@@ -20100,17 +20419,7 @@
                 <w:sz w:val="18"/>
                 <w:szCs w:val="18"/>
               </w:rPr>
-              <w:t>完成，4审核完</w:t>
-            </w:r>
-            <w:r>
-              <w:rPr>
-                <w:rFonts w:ascii="微软雅黑" w:eastAsia="微软雅黑" w:hAnsi="微软雅黑"/>
-                <w:kern w:val="0"/>
-                <w:sz w:val="18"/>
-                <w:szCs w:val="18"/>
-              </w:rPr>
-              <w:lastRenderedPageBreak/>
-              <w:t>成</w:t>
+              <w:t>完成，4审核完成</w:t>
             </w:r>
           </w:p>
         </w:tc>
@@ -20136,7 +20445,6 @@
                 <w:sz w:val="18"/>
                 <w:szCs w:val="18"/>
               </w:rPr>
-              <w:lastRenderedPageBreak/>
               <w:t>title</w:t>
             </w:r>
           </w:p>
@@ -21032,7 +21340,7 @@
           <w:p>
             <w:pPr>
               <w:rPr>
-                <w:rFonts w:ascii="微软雅黑" w:eastAsia="微软雅黑" w:hAnsi="微软雅黑" w:hint="eastAsia"/>
+                <w:rFonts w:ascii="微软雅黑" w:eastAsia="微软雅黑" w:hAnsi="微软雅黑"/>
                 <w:kern w:val="0"/>
                 <w:sz w:val="18"/>
                 <w:szCs w:val="18"/>
@@ -21056,7 +21364,7 @@
           <w:p>
             <w:pPr>
               <w:rPr>
-                <w:rFonts w:ascii="微软雅黑" w:eastAsia="微软雅黑" w:hAnsi="微软雅黑" w:hint="eastAsia"/>
+                <w:rFonts w:ascii="微软雅黑" w:eastAsia="微软雅黑" w:hAnsi="微软雅黑"/>
                 <w:kern w:val="0"/>
                 <w:sz w:val="18"/>
                 <w:szCs w:val="18"/>
@@ -21145,7 +21453,7 @@
           <w:p>
             <w:pPr>
               <w:rPr>
-                <w:rFonts w:ascii="微软雅黑" w:eastAsia="微软雅黑" w:hAnsi="微软雅黑" w:hint="eastAsia"/>
+                <w:rFonts w:ascii="微软雅黑" w:eastAsia="微软雅黑" w:hAnsi="微软雅黑"/>
                 <w:kern w:val="0"/>
                 <w:sz w:val="18"/>
                 <w:szCs w:val="18"/>
@@ -21746,7 +22054,7 @@
           <w:insideV w:val="single" w:sz="4" w:space="0" w:color="auto"/>
         </w:tblBorders>
         <w:tblLayout w:type="fixed"/>
-        <w:tblLook w:val="04A0" w:firstRow="1" w:lastRow="0" w:firstColumn="1" w:lastColumn="0" w:noHBand="0" w:noVBand="1"/>
+        <w:tblLook w:val="04A0"/>
       </w:tblPr>
       <w:tblGrid>
         <w:gridCol w:w="2490"/>
@@ -23066,6 +23374,7 @@
                 <w:sz w:val="18"/>
                 <w:szCs w:val="18"/>
               </w:rPr>
+              <w:lastRenderedPageBreak/>
               <w:t>editdatetime</w:t>
             </w:r>
           </w:p>
@@ -23378,17 +23687,7 @@
                 <w:sz w:val="18"/>
                 <w:szCs w:val="18"/>
               </w:rPr>
-              <w:t>0删除，1有效，2审核未通</w:t>
-            </w:r>
-            <w:r>
-              <w:rPr>
-                <w:rFonts w:ascii="微软雅黑" w:eastAsia="微软雅黑" w:hAnsi="微软雅黑"/>
-                <w:kern w:val="0"/>
-                <w:sz w:val="18"/>
-                <w:szCs w:val="18"/>
-              </w:rPr>
-              <w:lastRenderedPageBreak/>
-              <w:t>过，3审核通过</w:t>
+              <w:t>0删除，1有效，2审核未通过，3审核通过</w:t>
             </w:r>
           </w:p>
         </w:tc>
@@ -23485,7 +23784,7 @@
           <w:insideV w:val="single" w:sz="4" w:space="0" w:color="auto"/>
         </w:tblBorders>
         <w:tblLayout w:type="fixed"/>
-        <w:tblLook w:val="04A0" w:firstRow="1" w:lastRow="0" w:firstColumn="1" w:lastColumn="0" w:noHBand="0" w:noVBand="1"/>
+        <w:tblLook w:val="04A0"/>
       </w:tblPr>
       <w:tblGrid>
         <w:gridCol w:w="2490"/>
@@ -24880,7 +25179,7 @@
           <w:insideV w:val="single" w:sz="4" w:space="0" w:color="auto"/>
         </w:tblBorders>
         <w:tblLayout w:type="fixed"/>
-        <w:tblLook w:val="04A0" w:firstRow="1" w:lastRow="0" w:firstColumn="1" w:lastColumn="0" w:noHBand="0" w:noVBand="1"/>
+        <w:tblLook w:val="04A0"/>
       </w:tblPr>
       <w:tblGrid>
         <w:gridCol w:w="2490"/>
@@ -25906,6 +26205,7 @@
                 <w:sz w:val="18"/>
                 <w:szCs w:val="18"/>
               </w:rPr>
+              <w:lastRenderedPageBreak/>
               <w:t>memo</w:t>
             </w:r>
           </w:p>
@@ -26235,7 +26535,6 @@
                 <w:sz w:val="18"/>
                 <w:szCs w:val="18"/>
               </w:rPr>
-              <w:lastRenderedPageBreak/>
               <w:t>createdatetime</w:t>
             </w:r>
           </w:p>
@@ -26925,7 +27224,7 @@
           <w:insideV w:val="single" w:sz="4" w:space="0" w:color="auto"/>
         </w:tblBorders>
         <w:tblLayout w:type="fixed"/>
-        <w:tblLook w:val="04A0" w:firstRow="1" w:lastRow="0" w:firstColumn="1" w:lastColumn="0" w:noHBand="0" w:noVBand="1"/>
+        <w:tblLook w:val="04A0"/>
       </w:tblPr>
       <w:tblGrid>
         <w:gridCol w:w="2490"/>
@@ -27848,7 +28147,7 @@
           <w:insideV w:val="single" w:sz="4" w:space="0" w:color="auto"/>
         </w:tblBorders>
         <w:tblLayout w:type="fixed"/>
-        <w:tblLook w:val="04A0" w:firstRow="1" w:lastRow="0" w:firstColumn="1" w:lastColumn="0" w:noHBand="0" w:noVBand="1"/>
+        <w:tblLook w:val="04A0"/>
       </w:tblPr>
       <w:tblGrid>
         <w:gridCol w:w="2490"/>
@@ -28597,7 +28896,17 @@
                 <w:sz w:val="18"/>
                 <w:szCs w:val="18"/>
               </w:rPr>
-              <w:t>采购入库，2领用退回，3对账入库，4采购退货，5领用出库，6对账出库</w:t>
+              <w:t>采购入库，2领用退回，3对账入库，4采购退货，5领</w:t>
+            </w:r>
+            <w:r>
+              <w:rPr>
+                <w:rFonts w:ascii="微软雅黑" w:eastAsia="微软雅黑" w:hAnsi="微软雅黑" w:hint="eastAsia"/>
+                <w:kern w:val="0"/>
+                <w:sz w:val="18"/>
+                <w:szCs w:val="18"/>
+              </w:rPr>
+              <w:lastRenderedPageBreak/>
+              <w:t>用出库，6对账出库</w:t>
             </w:r>
             <w:bookmarkEnd w:id="6"/>
           </w:p>
@@ -28624,6 +28933,7 @@
                 <w:sz w:val="18"/>
                 <w:szCs w:val="18"/>
               </w:rPr>
+              <w:lastRenderedPageBreak/>
               <w:t>memo</w:t>
             </w:r>
           </w:p>
@@ -28864,7 +29174,6 @@
                 <w:sz w:val="18"/>
                 <w:szCs w:val="18"/>
               </w:rPr>
-              <w:lastRenderedPageBreak/>
               <w:t>status</w:t>
             </w:r>
           </w:p>
@@ -29003,7 +29312,7 @@
           <w:insideV w:val="single" w:sz="4" w:space="0" w:color="auto"/>
         </w:tblBorders>
         <w:tblLayout w:type="fixed"/>
-        <w:tblLook w:val="04A0" w:firstRow="1" w:lastRow="0" w:firstColumn="1" w:lastColumn="0" w:noHBand="0" w:noVBand="1"/>
+        <w:tblLook w:val="04A0"/>
       </w:tblPr>
       <w:tblGrid>
         <w:gridCol w:w="2490"/>
@@ -30900,7 +31209,7 @@
           <w:insideV w:val="single" w:sz="4" w:space="0" w:color="auto"/>
         </w:tblBorders>
         <w:tblLayout w:type="fixed"/>
-        <w:tblLook w:val="04A0" w:firstRow="1" w:lastRow="0" w:firstColumn="1" w:lastColumn="0" w:noHBand="0" w:noVBand="1"/>
+        <w:tblLook w:val="04A0"/>
       </w:tblPr>
       <w:tblGrid>
         <w:gridCol w:w="2490"/>
@@ -31554,7 +31863,7 @@
           <w:insideV w:val="single" w:sz="4" w:space="0" w:color="auto"/>
         </w:tblBorders>
         <w:tblLayout w:type="fixed"/>
-        <w:tblLook w:val="04A0" w:firstRow="1" w:lastRow="0" w:firstColumn="1" w:lastColumn="0" w:noHBand="0" w:noVBand="1"/>
+        <w:tblLook w:val="04A0"/>
       </w:tblPr>
       <w:tblGrid>
         <w:gridCol w:w="2490"/>
@@ -31583,6 +31892,7 @@
                 <w:sz w:val="18"/>
                 <w:szCs w:val="18"/>
               </w:rPr>
+              <w:lastRenderedPageBreak/>
               <w:t>字段</w:t>
             </w:r>
           </w:p>
@@ -31957,7 +32267,6 @@
                 <w:sz w:val="18"/>
                 <w:szCs w:val="18"/>
               </w:rPr>
-              <w:lastRenderedPageBreak/>
               <w:t>count</w:t>
             </w:r>
           </w:p>
@@ -32996,7 +33305,7 @@
           <w:insideV w:val="single" w:sz="4" w:space="0" w:color="auto"/>
         </w:tblBorders>
         <w:tblLayout w:type="fixed"/>
-        <w:tblLook w:val="04A0" w:firstRow="1" w:lastRow="0" w:firstColumn="1" w:lastColumn="0" w:noHBand="0" w:noVBand="1"/>
+        <w:tblLook w:val="04A0"/>
       </w:tblPr>
       <w:tblGrid>
         <w:gridCol w:w="2490"/>
@@ -33797,7 +34106,7 @@
           <w:insideV w:val="single" w:sz="4" w:space="0" w:color="auto"/>
         </w:tblBorders>
         <w:tblLayout w:type="fixed"/>
-        <w:tblLook w:val="04A0" w:firstRow="1" w:lastRow="0" w:firstColumn="1" w:lastColumn="0" w:noHBand="0" w:noVBand="1"/>
+        <w:tblLook w:val="04A0"/>
       </w:tblPr>
       <w:tblGrid>
         <w:gridCol w:w="2490"/>
@@ -34418,6 +34727,7 @@
                 <w:sz w:val="18"/>
                 <w:szCs w:val="18"/>
               </w:rPr>
+              <w:lastRenderedPageBreak/>
               <w:t>按</w:t>
             </w:r>
             <w:r>
@@ -34462,6 +34772,7 @@
                 <w:sz w:val="18"/>
                 <w:szCs w:val="18"/>
               </w:rPr>
+              <w:lastRenderedPageBreak/>
               <w:t>memo</w:t>
             </w:r>
           </w:p>
@@ -34793,7 +35104,7 @@
           <w:insideV w:val="single" w:sz="4" w:space="0" w:color="auto"/>
         </w:tblBorders>
         <w:tblLayout w:type="fixed"/>
-        <w:tblLook w:val="04A0" w:firstRow="1" w:lastRow="0" w:firstColumn="1" w:lastColumn="0" w:noHBand="0" w:noVBand="1"/>
+        <w:tblLook w:val="04A0"/>
       </w:tblPr>
       <w:tblGrid>
         <w:gridCol w:w="2490"/>
@@ -35479,7 +35790,7 @@
           <w:insideV w:val="single" w:sz="4" w:space="0" w:color="auto"/>
         </w:tblBorders>
         <w:tblLayout w:type="fixed"/>
-        <w:tblLook w:val="04A0" w:firstRow="1" w:lastRow="0" w:firstColumn="1" w:lastColumn="0" w:noHBand="0" w:noVBand="1"/>
+        <w:tblLook w:val="04A0"/>
       </w:tblPr>
       <w:tblGrid>
         <w:gridCol w:w="2490"/>
@@ -36145,7 +36456,7 @@
           <w:insideV w:val="single" w:sz="4" w:space="0" w:color="auto"/>
         </w:tblBorders>
         <w:tblLayout w:type="fixed"/>
-        <w:tblLook w:val="04A0" w:firstRow="1" w:lastRow="0" w:firstColumn="1" w:lastColumn="0" w:noHBand="0" w:noVBand="1"/>
+        <w:tblLook w:val="04A0"/>
       </w:tblPr>
       <w:tblGrid>
         <w:gridCol w:w="2490"/>
@@ -36764,7 +37075,7 @@
           <w:insideV w:val="single" w:sz="4" w:space="0" w:color="auto"/>
         </w:tblBorders>
         <w:tblLayout w:type="fixed"/>
-        <w:tblLook w:val="04A0" w:firstRow="1" w:lastRow="0" w:firstColumn="1" w:lastColumn="0" w:noHBand="0" w:noVBand="1"/>
+        <w:tblLook w:val="04A0"/>
       </w:tblPr>
       <w:tblGrid>
         <w:gridCol w:w="2490"/>
@@ -37259,7 +37570,7 @@
           <w:insideV w:val="single" w:sz="4" w:space="0" w:color="auto"/>
         </w:tblBorders>
         <w:tblLayout w:type="fixed"/>
-        <w:tblLook w:val="04A0" w:firstRow="1" w:lastRow="0" w:firstColumn="1" w:lastColumn="0" w:noHBand="0" w:noVBand="1"/>
+        <w:tblLook w:val="04A0"/>
       </w:tblPr>
       <w:tblGrid>
         <w:gridCol w:w="1134"/>
@@ -54655,7 +54966,7 @@
           <w:insideV w:val="single" w:sz="4" w:space="0" w:color="auto"/>
         </w:tblBorders>
         <w:tblLayout w:type="fixed"/>
-        <w:tblLook w:val="04A0" w:firstRow="1" w:lastRow="0" w:firstColumn="1" w:lastColumn="0" w:noHBand="0" w:noVBand="1"/>
+        <w:tblLook w:val="04A0"/>
       </w:tblPr>
       <w:tblGrid>
         <w:gridCol w:w="1585"/>
@@ -56636,7 +56947,7 @@
 </file>
 
 <file path=word/endnotes.xml><?xml version="1.0" encoding="utf-8"?>
-<w:endnotes xmlns:wpc="http://schemas.microsoft.com/office/word/2010/wordprocessingCanvas" xmlns:mc="http://schemas.openxmlformats.org/markup-compatibility/2006" xmlns:o="urn:schemas-microsoft-com:office:office" xmlns:r="http://schemas.openxmlformats.org/officeDocument/2006/relationships" xmlns:m="http://schemas.openxmlformats.org/officeDocument/2006/math" xmlns:v="urn:schemas-microsoft-com:vml" xmlns:wp14="http://schemas.microsoft.com/office/word/2010/wordprocessingDrawing" xmlns:wp="http://schemas.openxmlformats.org/drawingml/2006/wordprocessingDrawing" xmlns:w10="urn:schemas-microsoft-com:office:word" xmlns:w="http://schemas.openxmlformats.org/wordprocessingml/2006/main" xmlns:w14="http://schemas.microsoft.com/office/word/2010/wordml" xmlns:w15="http://schemas.microsoft.com/office/word/2012/wordml" xmlns:wpg="http://schemas.microsoft.com/office/word/2010/wordprocessingGroup" xmlns:wpi="http://schemas.microsoft.com/office/word/2010/wordprocessingInk" xmlns:wne="http://schemas.microsoft.com/office/word/2006/wordml" xmlns:wps="http://schemas.microsoft.com/office/word/2010/wordprocessingShape" mc:Ignorable="w14 w15 wp14">
+<w:endnotes xmlns:ve="http://schemas.openxmlformats.org/markup-compatibility/2006" xmlns:o="urn:schemas-microsoft-com:office:office" xmlns:r="http://schemas.openxmlformats.org/officeDocument/2006/relationships" xmlns:m="http://schemas.openxmlformats.org/officeDocument/2006/math" xmlns:v="urn:schemas-microsoft-com:vml" xmlns:wp="http://schemas.openxmlformats.org/drawingml/2006/wordprocessingDrawing" xmlns:w10="urn:schemas-microsoft-com:office:word" xmlns:w="http://schemas.openxmlformats.org/wordprocessingml/2006/main" xmlns:wne="http://schemas.microsoft.com/office/word/2006/wordml">
   <w:endnote w:type="separator" w:id="-1">
     <w:p>
       <w:r>
@@ -56655,7 +56966,7 @@
 </file>
 
 <file path=word/footer1.xml><?xml version="1.0" encoding="utf-8"?>
-<w:ftr xmlns:wpc="http://schemas.microsoft.com/office/word/2010/wordprocessingCanvas" xmlns:mc="http://schemas.openxmlformats.org/markup-compatibility/2006" xmlns:o="urn:schemas-microsoft-com:office:office" xmlns:r="http://schemas.openxmlformats.org/officeDocument/2006/relationships" xmlns:m="http://schemas.openxmlformats.org/officeDocument/2006/math" xmlns:v="urn:schemas-microsoft-com:vml" xmlns:wp14="http://schemas.microsoft.com/office/word/2010/wordprocessingDrawing" xmlns:wp="http://schemas.openxmlformats.org/drawingml/2006/wordprocessingDrawing" xmlns:w10="urn:schemas-microsoft-com:office:word" xmlns:w="http://schemas.openxmlformats.org/wordprocessingml/2006/main" xmlns:w14="http://schemas.microsoft.com/office/word/2010/wordml" xmlns:w15="http://schemas.microsoft.com/office/word/2012/wordml" xmlns:wpg="http://schemas.microsoft.com/office/word/2010/wordprocessingGroup" xmlns:wpi="http://schemas.microsoft.com/office/word/2010/wordprocessingInk" xmlns:wne="http://schemas.microsoft.com/office/word/2006/wordml" xmlns:wps="http://schemas.microsoft.com/office/word/2010/wordprocessingShape" mc:Ignorable="w14 w15 wp14">
+<w:ftr xmlns:ve="http://schemas.openxmlformats.org/markup-compatibility/2006" xmlns:o="urn:schemas-microsoft-com:office:office" xmlns:r="http://schemas.openxmlformats.org/officeDocument/2006/relationships" xmlns:m="http://schemas.openxmlformats.org/officeDocument/2006/math" xmlns:v="urn:schemas-microsoft-com:vml" xmlns:wp="http://schemas.openxmlformats.org/drawingml/2006/wordprocessingDrawing" xmlns:w10="urn:schemas-microsoft-com:office:word" xmlns:w="http://schemas.openxmlformats.org/wordprocessingml/2006/main" xmlns:wne="http://schemas.microsoft.com/office/word/2006/wordml">
   <w:sdt>
     <w:sdtPr>
       <w:id w:val="892388657"/>
@@ -56664,7 +56975,6 @@
         <w:docPartUnique/>
       </w:docPartObj>
     </w:sdtPr>
-    <w:sdtEndPr/>
     <w:sdtContent>
       <w:sdt>
         <w:sdtPr>
@@ -56674,7 +56984,6 @@
             <w:docPartUnique/>
           </w:docPartObj>
         </w:sdtPr>
-        <w:sdtEndPr/>
         <w:sdtContent>
           <w:p>
             <w:pPr>
@@ -56718,7 +57027,7 @@
                 <w:bCs/>
                 <w:noProof/>
               </w:rPr>
-              <w:t>8</w:t>
+              <w:t>4</w:t>
             </w:r>
             <w:r>
               <w:rPr>
@@ -56799,7 +57108,7 @@
 </file>
 
 <file path=word/footnotes.xml><?xml version="1.0" encoding="utf-8"?>
-<w:footnotes xmlns:wpc="http://schemas.microsoft.com/office/word/2010/wordprocessingCanvas" xmlns:mc="http://schemas.openxmlformats.org/markup-compatibility/2006" xmlns:o="urn:schemas-microsoft-com:office:office" xmlns:r="http://schemas.openxmlformats.org/officeDocument/2006/relationships" xmlns:m="http://schemas.openxmlformats.org/officeDocument/2006/math" xmlns:v="urn:schemas-microsoft-com:vml" xmlns:wp14="http://schemas.microsoft.com/office/word/2010/wordprocessingDrawing" xmlns:wp="http://schemas.openxmlformats.org/drawingml/2006/wordprocessingDrawing" xmlns:w10="urn:schemas-microsoft-com:office:word" xmlns:w="http://schemas.openxmlformats.org/wordprocessingml/2006/main" xmlns:w14="http://schemas.microsoft.com/office/word/2010/wordml" xmlns:w15="http://schemas.microsoft.com/office/word/2012/wordml" xmlns:wpg="http://schemas.microsoft.com/office/word/2010/wordprocessingGroup" xmlns:wpi="http://schemas.microsoft.com/office/word/2010/wordprocessingInk" xmlns:wne="http://schemas.microsoft.com/office/word/2006/wordml" xmlns:wps="http://schemas.microsoft.com/office/word/2010/wordprocessingShape" mc:Ignorable="w14 w15 wp14">
+<w:footnotes xmlns:ve="http://schemas.openxmlformats.org/markup-compatibility/2006" xmlns:o="urn:schemas-microsoft-com:office:office" xmlns:r="http://schemas.openxmlformats.org/officeDocument/2006/relationships" xmlns:m="http://schemas.openxmlformats.org/officeDocument/2006/math" xmlns:v="urn:schemas-microsoft-com:vml" xmlns:wp="http://schemas.openxmlformats.org/drawingml/2006/wordprocessingDrawing" xmlns:w10="urn:schemas-microsoft-com:office:word" xmlns:w="http://schemas.openxmlformats.org/wordprocessingml/2006/main" xmlns:wne="http://schemas.microsoft.com/office/word/2006/wordml">
   <w:footnote w:type="separator" w:id="-1">
     <w:p>
       <w:r>
@@ -56818,7 +57127,7 @@
 </file>
 
 <file path=word/header1.xml><?xml version="1.0" encoding="utf-8"?>
-<w:hdr xmlns:wpc="http://schemas.microsoft.com/office/word/2010/wordprocessingCanvas" xmlns:mc="http://schemas.openxmlformats.org/markup-compatibility/2006" xmlns:o="urn:schemas-microsoft-com:office:office" xmlns:r="http://schemas.openxmlformats.org/officeDocument/2006/relationships" xmlns:m="http://schemas.openxmlformats.org/officeDocument/2006/math" xmlns:v="urn:schemas-microsoft-com:vml" xmlns:wp14="http://schemas.microsoft.com/office/word/2010/wordprocessingDrawing" xmlns:wp="http://schemas.openxmlformats.org/drawingml/2006/wordprocessingDrawing" xmlns:w10="urn:schemas-microsoft-com:office:word" xmlns:w="http://schemas.openxmlformats.org/wordprocessingml/2006/main" xmlns:w14="http://schemas.microsoft.com/office/word/2010/wordml" xmlns:w15="http://schemas.microsoft.com/office/word/2012/wordml" xmlns:wpg="http://schemas.microsoft.com/office/word/2010/wordprocessingGroup" xmlns:wpi="http://schemas.microsoft.com/office/word/2010/wordprocessingInk" xmlns:wne="http://schemas.microsoft.com/office/word/2006/wordml" xmlns:wps="http://schemas.microsoft.com/office/word/2010/wordprocessingShape" mc:Ignorable="w14 w15 wp14">
+<w:hdr xmlns:ve="http://schemas.openxmlformats.org/markup-compatibility/2006" xmlns:o="urn:schemas-microsoft-com:office:office" xmlns:r="http://schemas.openxmlformats.org/officeDocument/2006/relationships" xmlns:m="http://schemas.openxmlformats.org/officeDocument/2006/math" xmlns:v="urn:schemas-microsoft-com:vml" xmlns:wp="http://schemas.openxmlformats.org/drawingml/2006/wordprocessingDrawing" xmlns:w10="urn:schemas-microsoft-com:office:word" xmlns:w="http://schemas.openxmlformats.org/wordprocessingml/2006/main" xmlns:wne="http://schemas.microsoft.com/office/word/2006/wordml">
   <w:tbl>
     <w:tblPr>
       <w:tblW w:w="9889" w:type="dxa"/>
@@ -56827,7 +57136,7 @@
         <w:bottom w:val="single" w:sz="4" w:space="0" w:color="auto"/>
       </w:tblBorders>
       <w:tblLayout w:type="fixed"/>
-      <w:tblLook w:val="04A0" w:firstRow="1" w:lastRow="0" w:firstColumn="1" w:lastColumn="0" w:noHBand="0" w:noVBand="1"/>
+      <w:tblLook w:val="04A0"/>
     </w:tblPr>
     <w:tblGrid>
       <w:gridCol w:w="4261"/>
@@ -56902,7 +57211,7 @@
 </file>
 
 <file path=word/numbering.xml><?xml version="1.0" encoding="utf-8"?>
-<w:numbering xmlns:wpc="http://schemas.microsoft.com/office/word/2010/wordprocessingCanvas" xmlns:mc="http://schemas.openxmlformats.org/markup-compatibility/2006" xmlns:o="urn:schemas-microsoft-com:office:office" xmlns:r="http://schemas.openxmlformats.org/officeDocument/2006/relationships" xmlns:m="http://schemas.openxmlformats.org/officeDocument/2006/math" xmlns:v="urn:schemas-microsoft-com:vml" xmlns:wp14="http://schemas.microsoft.com/office/word/2010/wordprocessingDrawing" xmlns:wp="http://schemas.openxmlformats.org/drawingml/2006/wordprocessingDrawing" xmlns:w10="urn:schemas-microsoft-com:office:word" xmlns:w="http://schemas.openxmlformats.org/wordprocessingml/2006/main" xmlns:w14="http://schemas.microsoft.com/office/word/2010/wordml" xmlns:w15="http://schemas.microsoft.com/office/word/2012/wordml" xmlns:wpg="http://schemas.microsoft.com/office/word/2010/wordprocessingGroup" xmlns:wpi="http://schemas.microsoft.com/office/word/2010/wordprocessingInk" xmlns:wne="http://schemas.microsoft.com/office/word/2006/wordml" xmlns:wps="http://schemas.microsoft.com/office/word/2010/wordprocessingShape" mc:Ignorable="w14 w15 wp14">
+<w:numbering xmlns:ve="http://schemas.openxmlformats.org/markup-compatibility/2006" xmlns:o="urn:schemas-microsoft-com:office:office" xmlns:r="http://schemas.openxmlformats.org/officeDocument/2006/relationships" xmlns:m="http://schemas.openxmlformats.org/officeDocument/2006/math" xmlns:v="urn:schemas-microsoft-com:vml" xmlns:wp="http://schemas.openxmlformats.org/drawingml/2006/wordprocessingDrawing" xmlns:w10="urn:schemas-microsoft-com:office:word" xmlns:w="http://schemas.openxmlformats.org/wordprocessingml/2006/main" xmlns:wne="http://schemas.microsoft.com/office/word/2006/wordml">
   <w:abstractNum w:abstractNumId="0">
     <w:nsid w:val="1A655C9D"/>
     <w:multiLevelType w:val="multilevel"/>
@@ -57085,7 +57394,7 @@
 </file>
 
 <file path=word/styles.xml><?xml version="1.0" encoding="utf-8"?>
-<w:styles xmlns:mc="http://schemas.openxmlformats.org/markup-compatibility/2006" xmlns:r="http://schemas.openxmlformats.org/officeDocument/2006/relationships" xmlns:w="http://schemas.openxmlformats.org/wordprocessingml/2006/main" xmlns:w14="http://schemas.microsoft.com/office/word/2010/wordml" xmlns:w15="http://schemas.microsoft.com/office/word/2012/wordml" mc:Ignorable="w14 w15">
+<w:styles xmlns:r="http://schemas.openxmlformats.org/officeDocument/2006/relationships" xmlns:w="http://schemas.openxmlformats.org/wordprocessingml/2006/main">
   <w:docDefaults>
     <w:rPrDefault>
       <w:rPr>
@@ -57095,377 +57404,198 @@
     </w:rPrDefault>
     <w:pPrDefault/>
   </w:docDefaults>
-  <w:latentStyles w:defLockedState="0" w:defUIPriority="0" w:defSemiHidden="0" w:defUnhideWhenUsed="0" w:defQFormat="0" w:count="371">
-    <w:lsdException w:name="Normal" w:qFormat="1"/>
-    <w:lsdException w:name="heading 1" w:uiPriority="9" w:qFormat="1"/>
-    <w:lsdException w:name="heading 2" w:semiHidden="1" w:uiPriority="9" w:unhideWhenUsed="1" w:qFormat="1"/>
-    <w:lsdException w:name="heading 3" w:semiHidden="1" w:uiPriority="9" w:unhideWhenUsed="1" w:qFormat="1"/>
-    <w:lsdException w:name="heading 4" w:semiHidden="1" w:uiPriority="9" w:unhideWhenUsed="1" w:qFormat="1"/>
-    <w:lsdException w:name="heading 5" w:semiHidden="1" w:uiPriority="9" w:unhideWhenUsed="1" w:qFormat="1"/>
-    <w:lsdException w:name="heading 6" w:semiHidden="1" w:uiPriority="9" w:unhideWhenUsed="1" w:qFormat="1"/>
-    <w:lsdException w:name="heading 7" w:semiHidden="1" w:uiPriority="9" w:unhideWhenUsed="1" w:qFormat="1"/>
-    <w:lsdException w:name="heading 8" w:semiHidden="1" w:uiPriority="9" w:unhideWhenUsed="1" w:qFormat="1"/>
-    <w:lsdException w:name="heading 9" w:semiHidden="1" w:uiPriority="9" w:unhideWhenUsed="1" w:qFormat="1"/>
-    <w:lsdException w:name="index 1" w:semiHidden="1" w:unhideWhenUsed="1"/>
-    <w:lsdException w:name="index 2" w:semiHidden="1" w:unhideWhenUsed="1"/>
-    <w:lsdException w:name="index 3" w:semiHidden="1" w:unhideWhenUsed="1"/>
-    <w:lsdException w:name="index 4" w:semiHidden="1" w:unhideWhenUsed="1"/>
-    <w:lsdException w:name="index 5" w:semiHidden="1" w:unhideWhenUsed="1"/>
-    <w:lsdException w:name="index 6" w:semiHidden="1" w:unhideWhenUsed="1"/>
-    <w:lsdException w:name="index 7" w:semiHidden="1" w:unhideWhenUsed="1"/>
-    <w:lsdException w:name="index 8" w:semiHidden="1" w:unhideWhenUsed="1"/>
-    <w:lsdException w:name="index 9" w:semiHidden="1" w:unhideWhenUsed="1"/>
-    <w:lsdException w:name="toc 1" w:semiHidden="1" w:uiPriority="39" w:unhideWhenUsed="1"/>
-    <w:lsdException w:name="toc 2" w:semiHidden="1" w:uiPriority="39" w:unhideWhenUsed="1"/>
-    <w:lsdException w:name="toc 3" w:semiHidden="1" w:uiPriority="39" w:unhideWhenUsed="1"/>
-    <w:lsdException w:name="toc 4" w:semiHidden="1" w:uiPriority="39" w:unhideWhenUsed="1"/>
-    <w:lsdException w:name="toc 5" w:semiHidden="1" w:uiPriority="39" w:unhideWhenUsed="1"/>
-    <w:lsdException w:name="toc 6" w:semiHidden="1" w:uiPriority="39" w:unhideWhenUsed="1"/>
-    <w:lsdException w:name="toc 7" w:semiHidden="1" w:uiPriority="39" w:unhideWhenUsed="1"/>
-    <w:lsdException w:name="toc 8" w:semiHidden="1" w:uiPriority="39" w:unhideWhenUsed="1"/>
-    <w:lsdException w:name="toc 9" w:semiHidden="1" w:uiPriority="39" w:unhideWhenUsed="1"/>
-    <w:lsdException w:name="Normal Indent" w:semiHidden="1" w:unhideWhenUsed="1"/>
-    <w:lsdException w:name="footnote text" w:semiHidden="1" w:unhideWhenUsed="1"/>
-    <w:lsdException w:name="annotation text" w:semiHidden="1" w:unhideWhenUsed="1"/>
-    <w:lsdException w:name="header" w:uiPriority="99" w:unhideWhenUsed="1"/>
-    <w:lsdException w:name="footer" w:uiPriority="99" w:unhideWhenUsed="1"/>
-    <w:lsdException w:name="index heading" w:semiHidden="1" w:unhideWhenUsed="1"/>
-    <w:lsdException w:name="caption" w:semiHidden="1" w:uiPriority="35" w:unhideWhenUsed="1" w:qFormat="1"/>
-    <w:lsdException w:name="table of figures" w:semiHidden="1" w:unhideWhenUsed="1"/>
-    <w:lsdException w:name="envelope address" w:semiHidden="1" w:unhideWhenUsed="1"/>
-    <w:lsdException w:name="envelope return" w:semiHidden="1" w:unhideWhenUsed="1"/>
-    <w:lsdException w:name="footnote reference" w:semiHidden="1" w:unhideWhenUsed="1"/>
-    <w:lsdException w:name="annotation reference" w:semiHidden="1" w:unhideWhenUsed="1"/>
-    <w:lsdException w:name="line number" w:semiHidden="1" w:unhideWhenUsed="1"/>
-    <w:lsdException w:name="endnote reference" w:semiHidden="1" w:unhideWhenUsed="1"/>
-    <w:lsdException w:name="endnote text" w:semiHidden="1" w:unhideWhenUsed="1"/>
-    <w:lsdException w:name="table of authorities" w:semiHidden="1" w:unhideWhenUsed="1"/>
-    <w:lsdException w:name="macro" w:semiHidden="1" w:unhideWhenUsed="1"/>
-    <w:lsdException w:name="toa heading" w:semiHidden="1" w:unhideWhenUsed="1"/>
-    <w:lsdException w:name="List" w:semiHidden="1" w:unhideWhenUsed="1"/>
-    <w:lsdException w:name="List Bullet" w:semiHidden="1" w:unhideWhenUsed="1"/>
-    <w:lsdException w:name="List Number" w:semiHidden="1" w:unhideWhenUsed="1"/>
-    <w:lsdException w:name="List 2" w:semiHidden="1" w:unhideWhenUsed="1"/>
-    <w:lsdException w:name="List 3" w:semiHidden="1" w:unhideWhenUsed="1"/>
-    <w:lsdException w:name="List 4" w:semiHidden="1" w:unhideWhenUsed="1"/>
-    <w:lsdException w:name="List 5" w:semiHidden="1" w:unhideWhenUsed="1"/>
-    <w:lsdException w:name="List Bullet 2" w:semiHidden="1" w:unhideWhenUsed="1"/>
-    <w:lsdException w:name="List Bullet 3" w:semiHidden="1" w:unhideWhenUsed="1"/>
-    <w:lsdException w:name="List Bullet 4" w:semiHidden="1" w:unhideWhenUsed="1"/>
-    <w:lsdException w:name="List Bullet 5" w:semiHidden="1" w:unhideWhenUsed="1"/>
-    <w:lsdException w:name="List Number 2" w:semiHidden="1" w:unhideWhenUsed="1"/>
-    <w:lsdException w:name="List Number 3" w:semiHidden="1" w:unhideWhenUsed="1"/>
-    <w:lsdException w:name="List Number 4" w:semiHidden="1" w:unhideWhenUsed="1"/>
-    <w:lsdException w:name="List Number 5" w:semiHidden="1" w:unhideWhenUsed="1"/>
-    <w:lsdException w:name="Title" w:uiPriority="10" w:qFormat="1"/>
-    <w:lsdException w:name="Closing" w:semiHidden="1" w:unhideWhenUsed="1"/>
-    <w:lsdException w:name="Signature" w:semiHidden="1" w:unhideWhenUsed="1"/>
-    <w:lsdException w:name="Default Paragraph Font" w:semiHidden="1" w:uiPriority="1" w:unhideWhenUsed="1"/>
-    <w:lsdException w:name="Body Text" w:semiHidden="1" w:unhideWhenUsed="1"/>
-    <w:lsdException w:name="Body Text Indent" w:semiHidden="1" w:unhideWhenUsed="1"/>
-    <w:lsdException w:name="List Continue" w:semiHidden="1" w:unhideWhenUsed="1"/>
-    <w:lsdException w:name="List Continue 2" w:semiHidden="1" w:unhideWhenUsed="1"/>
-    <w:lsdException w:name="List Continue 3" w:semiHidden="1" w:unhideWhenUsed="1"/>
-    <w:lsdException w:name="List Continue 4" w:semiHidden="1" w:unhideWhenUsed="1"/>
-    <w:lsdException w:name="List Continue 5" w:semiHidden="1" w:unhideWhenUsed="1"/>
-    <w:lsdException w:name="Message Header" w:semiHidden="1" w:unhideWhenUsed="1"/>
-    <w:lsdException w:name="Subtitle" w:uiPriority="11" w:qFormat="1"/>
-    <w:lsdException w:name="Salutation" w:semiHidden="1" w:unhideWhenUsed="1"/>
-    <w:lsdException w:name="Date" w:semiHidden="1" w:unhideWhenUsed="1"/>
-    <w:lsdException w:name="Body Text First Indent" w:semiHidden="1" w:unhideWhenUsed="1"/>
-    <w:lsdException w:name="Body Text First Indent 2" w:semiHidden="1" w:unhideWhenUsed="1"/>
-    <w:lsdException w:name="Note Heading" w:semiHidden="1" w:unhideWhenUsed="1"/>
-    <w:lsdException w:name="Body Text 2" w:semiHidden="1" w:unhideWhenUsed="1"/>
-    <w:lsdException w:name="Body Text 3" w:semiHidden="1" w:unhideWhenUsed="1"/>
-    <w:lsdException w:name="Body Text Indent 2" w:semiHidden="1" w:unhideWhenUsed="1"/>
-    <w:lsdException w:name="Body Text Indent 3" w:semiHidden="1" w:unhideWhenUsed="1"/>
-    <w:lsdException w:name="Block Text" w:semiHidden="1" w:unhideWhenUsed="1"/>
-    <w:lsdException w:name="Hyperlink" w:semiHidden="1" w:unhideWhenUsed="1"/>
-    <w:lsdException w:name="FollowedHyperlink" w:semiHidden="1" w:unhideWhenUsed="1"/>
-    <w:lsdException w:name="Strong" w:uiPriority="22" w:qFormat="1"/>
-    <w:lsdException w:name="Emphasis" w:uiPriority="20" w:qFormat="1"/>
-    <w:lsdException w:name="Document Map" w:semiHidden="1" w:unhideWhenUsed="1"/>
-    <w:lsdException w:name="Plain Text" w:semiHidden="1" w:unhideWhenUsed="1"/>
-    <w:lsdException w:name="E-mail Signature" w:semiHidden="1" w:unhideWhenUsed="1"/>
-    <w:lsdException w:name="HTML Top of Form" w:semiHidden="1" w:uiPriority="99" w:unhideWhenUsed="1"/>
-    <w:lsdException w:name="HTML Bottom of Form" w:semiHidden="1" w:uiPriority="99" w:unhideWhenUsed="1"/>
-    <w:lsdException w:name="Normal (Web)" w:semiHidden="1" w:unhideWhenUsed="1"/>
-    <w:lsdException w:name="HTML Acronym" w:semiHidden="1" w:unhideWhenUsed="1"/>
-    <w:lsdException w:name="HTML Address" w:semiHidden="1" w:unhideWhenUsed="1"/>
-    <w:lsdException w:name="HTML Cite" w:semiHidden="1" w:unhideWhenUsed="1"/>
-    <w:lsdException w:name="HTML Code" w:semiHidden="1" w:unhideWhenUsed="1"/>
-    <w:lsdException w:name="HTML Definition" w:semiHidden="1" w:unhideWhenUsed="1"/>
-    <w:lsdException w:name="HTML Keyboard" w:semiHidden="1" w:unhideWhenUsed="1"/>
-    <w:lsdException w:name="HTML Preformatted" w:semiHidden="1" w:unhideWhenUsed="1"/>
-    <w:lsdException w:name="HTML Sample" w:semiHidden="1" w:unhideWhenUsed="1"/>
-    <w:lsdException w:name="HTML Typewriter" w:semiHidden="1" w:unhideWhenUsed="1"/>
-    <w:lsdException w:name="HTML Variable" w:semiHidden="1" w:unhideWhenUsed="1"/>
-    <w:lsdException w:name="Normal Table" w:semiHidden="1" w:uiPriority="99" w:unhideWhenUsed="1"/>
-    <w:lsdException w:name="annotation subject" w:semiHidden="1" w:unhideWhenUsed="1"/>
-    <w:lsdException w:name="No List" w:semiHidden="1" w:uiPriority="99" w:unhideWhenUsed="1"/>
-    <w:lsdException w:name="Outline List 1" w:semiHidden="1" w:uiPriority="99" w:unhideWhenUsed="1"/>
-    <w:lsdException w:name="Outline List 2" w:semiHidden="1" w:uiPriority="99" w:unhideWhenUsed="1"/>
-    <w:lsdException w:name="Outline List 3" w:semiHidden="1" w:uiPriority="99" w:unhideWhenUsed="1"/>
-    <w:lsdException w:name="Table Simple 1" w:semiHidden="1" w:uiPriority="99" w:unhideWhenUsed="1"/>
-    <w:lsdException w:name="Table Simple 2" w:semiHidden="1" w:uiPriority="99" w:unhideWhenUsed="1"/>
-    <w:lsdException w:name="Table Simple 3" w:semiHidden="1" w:uiPriority="99" w:unhideWhenUsed="1"/>
-    <w:lsdException w:name="Table Classic 1" w:semiHidden="1" w:uiPriority="99" w:unhideWhenUsed="1"/>
-    <w:lsdException w:name="Table Classic 2" w:semiHidden="1" w:uiPriority="99" w:unhideWhenUsed="1"/>
-    <w:lsdException w:name="Table Classic 3" w:semiHidden="1" w:uiPriority="99" w:unhideWhenUsed="1"/>
-    <w:lsdException w:name="Table Classic 4" w:semiHidden="1" w:uiPriority="99" w:unhideWhenUsed="1"/>
-    <w:lsdException w:name="Table Colorful 1" w:semiHidden="1" w:uiPriority="99" w:unhideWhenUsed="1"/>
-    <w:lsdException w:name="Table Colorful 2" w:semiHidden="1" w:uiPriority="99" w:unhideWhenUsed="1"/>
-    <w:lsdException w:name="Table Colorful 3" w:semiHidden="1" w:uiPriority="99" w:unhideWhenUsed="1"/>
-    <w:lsdException w:name="Table Columns 1" w:semiHidden="1" w:uiPriority="99" w:unhideWhenUsed="1"/>
-    <w:lsdException w:name="Table Columns 2" w:semiHidden="1" w:uiPriority="99" w:unhideWhenUsed="1"/>
-    <w:lsdException w:name="Table Columns 3" w:semiHidden="1" w:uiPriority="99" w:unhideWhenUsed="1"/>
-    <w:lsdException w:name="Table Columns 4" w:semiHidden="1" w:uiPriority="99" w:unhideWhenUsed="1"/>
-    <w:lsdException w:name="Table Columns 5" w:semiHidden="1" w:uiPriority="99" w:unhideWhenUsed="1"/>
-    <w:lsdException w:name="Table Grid 1" w:semiHidden="1" w:uiPriority="99" w:unhideWhenUsed="1"/>
-    <w:lsdException w:name="Table Grid 2" w:semiHidden="1" w:uiPriority="99" w:unhideWhenUsed="1"/>
-    <w:lsdException w:name="Table Grid 3" w:semiHidden="1" w:uiPriority="99" w:unhideWhenUsed="1"/>
-    <w:lsdException w:name="Table Grid 4" w:semiHidden="1" w:uiPriority="99" w:unhideWhenUsed="1"/>
-    <w:lsdException w:name="Table Grid 5" w:semiHidden="1" w:uiPriority="99" w:unhideWhenUsed="1"/>
-    <w:lsdException w:name="Table Grid 6" w:semiHidden="1" w:uiPriority="99" w:unhideWhenUsed="1"/>
-    <w:lsdException w:name="Table Grid 7" w:semiHidden="1" w:uiPriority="99" w:unhideWhenUsed="1"/>
-    <w:lsdException w:name="Table Grid 8" w:semiHidden="1" w:uiPriority="99" w:unhideWhenUsed="1"/>
-    <w:lsdException w:name="Table List 1" w:semiHidden="1" w:uiPriority="99" w:unhideWhenUsed="1"/>
-    <w:lsdException w:name="Table List 2" w:semiHidden="1" w:uiPriority="99" w:unhideWhenUsed="1"/>
-    <w:lsdException w:name="Table List 3" w:semiHidden="1" w:uiPriority="99" w:unhideWhenUsed="1"/>
-    <w:lsdException w:name="Table List 4" w:semiHidden="1" w:uiPriority="99" w:unhideWhenUsed="1"/>
-    <w:lsdException w:name="Table List 5" w:semiHidden="1" w:uiPriority="99" w:unhideWhenUsed="1"/>
-    <w:lsdException w:name="Table List 6" w:semiHidden="1" w:uiPriority="99" w:unhideWhenUsed="1"/>
-    <w:lsdException w:name="Table List 7" w:semiHidden="1" w:uiPriority="99" w:unhideWhenUsed="1"/>
-    <w:lsdException w:name="Table List 8" w:semiHidden="1" w:uiPriority="99" w:unhideWhenUsed="1"/>
-    <w:lsdException w:name="Table 3D effects 1" w:semiHidden="1" w:uiPriority="99" w:unhideWhenUsed="1"/>
-    <w:lsdException w:name="Table 3D effects 2" w:semiHidden="1" w:uiPriority="99" w:unhideWhenUsed="1"/>
-    <w:lsdException w:name="Table 3D effects 3" w:semiHidden="1" w:uiPriority="99" w:unhideWhenUsed="1"/>
-    <w:lsdException w:name="Table Contemporary" w:semiHidden="1" w:uiPriority="99" w:unhideWhenUsed="1"/>
-    <w:lsdException w:name="Table Elegant" w:semiHidden="1" w:uiPriority="99" w:unhideWhenUsed="1"/>
-    <w:lsdException w:name="Table Professional" w:semiHidden="1" w:uiPriority="99" w:unhideWhenUsed="1"/>
-    <w:lsdException w:name="Table Subtle 1" w:semiHidden="1" w:uiPriority="99" w:unhideWhenUsed="1"/>
-    <w:lsdException w:name="Table Subtle 2" w:semiHidden="1" w:uiPriority="99" w:unhideWhenUsed="1"/>
-    <w:lsdException w:name="Table Web 1" w:semiHidden="1" w:uiPriority="99" w:unhideWhenUsed="1"/>
-    <w:lsdException w:name="Table Web 2" w:semiHidden="1" w:uiPriority="99" w:unhideWhenUsed="1"/>
-    <w:lsdException w:name="Table Web 3" w:semiHidden="1" w:uiPriority="99" w:unhideWhenUsed="1"/>
-    <w:lsdException w:name="Balloon Text" w:semiHidden="1" w:uiPriority="99" w:unhideWhenUsed="1"/>
-    <w:lsdException w:name="Table Grid" w:uiPriority="99"/>
-    <w:lsdException w:name="Table Theme" w:semiHidden="1" w:uiPriority="99" w:unhideWhenUsed="1"/>
-    <w:lsdException w:name="Placeholder Text" w:semiHidden="1" w:uiPriority="99" w:unhideWhenUsed="1"/>
-    <w:lsdException w:name="No Spacing" w:semiHidden="1" w:uiPriority="99" w:unhideWhenUsed="1"/>
-    <w:lsdException w:name="Light Shading" w:uiPriority="60"/>
-    <w:lsdException w:name="Light List" w:uiPriority="61"/>
-    <w:lsdException w:name="Light Grid" w:uiPriority="62"/>
-    <w:lsdException w:name="Medium Shading 1" w:uiPriority="63"/>
-    <w:lsdException w:name="Medium Shading 2" w:uiPriority="64"/>
-    <w:lsdException w:name="Medium List 1" w:uiPriority="65"/>
-    <w:lsdException w:name="Medium List 2" w:uiPriority="66"/>
-    <w:lsdException w:name="Medium Grid 1" w:uiPriority="67"/>
-    <w:lsdException w:name="Medium Grid 2" w:uiPriority="68"/>
-    <w:lsdException w:name="Medium Grid 3" w:uiPriority="69"/>
-    <w:lsdException w:name="Dark List" w:uiPriority="70"/>
-    <w:lsdException w:name="Colorful Shading" w:uiPriority="71"/>
-    <w:lsdException w:name="Colorful List" w:uiPriority="72"/>
-    <w:lsdException w:name="Colorful Grid" w:uiPriority="73"/>
-    <w:lsdException w:name="Light Shading Accent 1" w:uiPriority="60"/>
-    <w:lsdException w:name="Light List Accent 1" w:uiPriority="61"/>
-    <w:lsdException w:name="Light Grid Accent 1" w:uiPriority="62"/>
-    <w:lsdException w:name="Medium Shading 1 Accent 1" w:uiPriority="63"/>
-    <w:lsdException w:name="Medium Shading 2 Accent 1" w:uiPriority="64"/>
-    <w:lsdException w:name="Medium List 1 Accent 1" w:uiPriority="65"/>
-    <w:lsdException w:name="Revision" w:semiHidden="1" w:uiPriority="99"/>
-    <w:lsdException w:name="List Paragraph" w:uiPriority="99"/>
-    <w:lsdException w:name="Quote" w:uiPriority="99"/>
-    <w:lsdException w:name="Intense Quote" w:uiPriority="99"/>
-    <w:lsdException w:name="Medium List 2 Accent 1" w:uiPriority="66"/>
-    <w:lsdException w:name="Medium Grid 1 Accent 1" w:uiPriority="67"/>
-    <w:lsdException w:name="Medium Grid 2 Accent 1" w:uiPriority="68"/>
-    <w:lsdException w:name="Medium Grid 3 Accent 1" w:uiPriority="69"/>
-    <w:lsdException w:name="Dark List Accent 1" w:uiPriority="70"/>
-    <w:lsdException w:name="Colorful Shading Accent 1" w:uiPriority="71"/>
-    <w:lsdException w:name="Colorful List Accent 1" w:uiPriority="72"/>
-    <w:lsdException w:name="Colorful Grid Accent 1" w:uiPriority="73"/>
-    <w:lsdException w:name="Light Shading Accent 2" w:uiPriority="60"/>
-    <w:lsdException w:name="Light List Accent 2" w:uiPriority="61"/>
-    <w:lsdException w:name="Light Grid Accent 2" w:uiPriority="62"/>
-    <w:lsdException w:name="Medium Shading 1 Accent 2" w:uiPriority="63"/>
-    <w:lsdException w:name="Medium Shading 2 Accent 2" w:uiPriority="64"/>
-    <w:lsdException w:name="Medium List 1 Accent 2" w:uiPriority="65"/>
-    <w:lsdException w:name="Medium List 2 Accent 2" w:uiPriority="66"/>
-    <w:lsdException w:name="Medium Grid 1 Accent 2" w:uiPriority="67"/>
-    <w:lsdException w:name="Medium Grid 2 Accent 2" w:uiPriority="68"/>
-    <w:lsdException w:name="Medium Grid 3 Accent 2" w:uiPriority="69"/>
-    <w:lsdException w:name="Dark List Accent 2" w:uiPriority="70"/>
-    <w:lsdException w:name="Colorful Shading Accent 2" w:uiPriority="71"/>
-    <w:lsdException w:name="Colorful List Accent 2" w:uiPriority="72"/>
-    <w:lsdException w:name="Colorful Grid Accent 2" w:uiPriority="73"/>
-    <w:lsdException w:name="Light Shading Accent 3" w:uiPriority="60"/>
-    <w:lsdException w:name="Light List Accent 3" w:uiPriority="61"/>
-    <w:lsdException w:name="Light Grid Accent 3" w:uiPriority="62"/>
-    <w:lsdException w:name="Medium Shading 1 Accent 3" w:uiPriority="63"/>
-    <w:lsdException w:name="Medium Shading 2 Accent 3" w:uiPriority="64"/>
-    <w:lsdException w:name="Medium List 1 Accent 3" w:uiPriority="65"/>
-    <w:lsdException w:name="Medium List 2 Accent 3" w:uiPriority="66"/>
-    <w:lsdException w:name="Medium Grid 1 Accent 3" w:uiPriority="67"/>
-    <w:lsdException w:name="Medium Grid 2 Accent 3" w:uiPriority="68"/>
-    <w:lsdException w:name="Medium Grid 3 Accent 3" w:uiPriority="69"/>
-    <w:lsdException w:name="Dark List Accent 3" w:uiPriority="70"/>
-    <w:lsdException w:name="Colorful Shading Accent 3" w:uiPriority="71"/>
-    <w:lsdException w:name="Colorful List Accent 3" w:uiPriority="72"/>
-    <w:lsdException w:name="Colorful Grid Accent 3" w:uiPriority="73"/>
-    <w:lsdException w:name="Light Shading Accent 4" w:uiPriority="60"/>
-    <w:lsdException w:name="Light List Accent 4" w:uiPriority="61"/>
-    <w:lsdException w:name="Light Grid Accent 4" w:uiPriority="62"/>
-    <w:lsdException w:name="Medium Shading 1 Accent 4" w:uiPriority="63"/>
-    <w:lsdException w:name="Medium Shading 2 Accent 4" w:uiPriority="64"/>
-    <w:lsdException w:name="Medium List 1 Accent 4" w:uiPriority="65"/>
-    <w:lsdException w:name="Medium List 2 Accent 4" w:uiPriority="66"/>
-    <w:lsdException w:name="Medium Grid 1 Accent 4" w:uiPriority="67"/>
-    <w:lsdException w:name="Medium Grid 2 Accent 4" w:uiPriority="68"/>
-    <w:lsdException w:name="Medium Grid 3 Accent 4" w:uiPriority="69"/>
-    <w:lsdException w:name="Dark List Accent 4" w:uiPriority="70"/>
-    <w:lsdException w:name="Colorful Shading Accent 4" w:uiPriority="71"/>
-    <w:lsdException w:name="Colorful List Accent 4" w:uiPriority="72"/>
-    <w:lsdException w:name="Colorful Grid Accent 4" w:uiPriority="73"/>
-    <w:lsdException w:name="Light Shading Accent 5" w:uiPriority="60"/>
-    <w:lsdException w:name="Light List Accent 5" w:uiPriority="61"/>
-    <w:lsdException w:name="Light Grid Accent 5" w:uiPriority="62"/>
-    <w:lsdException w:name="Medium Shading 1 Accent 5" w:uiPriority="63"/>
-    <w:lsdException w:name="Medium Shading 2 Accent 5" w:uiPriority="64"/>
-    <w:lsdException w:name="Medium List 1 Accent 5" w:uiPriority="65"/>
-    <w:lsdException w:name="Medium List 2 Accent 5" w:uiPriority="66"/>
-    <w:lsdException w:name="Medium Grid 1 Accent 5" w:uiPriority="67"/>
-    <w:lsdException w:name="Medium Grid 2 Accent 5" w:uiPriority="68"/>
-    <w:lsdException w:name="Medium Grid 3 Accent 5" w:uiPriority="69"/>
-    <w:lsdException w:name="Dark List Accent 5" w:uiPriority="70"/>
-    <w:lsdException w:name="Colorful Shading Accent 5" w:uiPriority="71"/>
-    <w:lsdException w:name="Colorful List Accent 5" w:uiPriority="72"/>
-    <w:lsdException w:name="Colorful Grid Accent 5" w:uiPriority="73"/>
-    <w:lsdException w:name="Light Shading Accent 6" w:uiPriority="60"/>
-    <w:lsdException w:name="Light List Accent 6" w:uiPriority="61"/>
-    <w:lsdException w:name="Light Grid Accent 6" w:uiPriority="62"/>
-    <w:lsdException w:name="Medium Shading 1 Accent 6" w:uiPriority="63"/>
-    <w:lsdException w:name="Medium Shading 2 Accent 6" w:uiPriority="64"/>
-    <w:lsdException w:name="Medium List 1 Accent 6" w:uiPriority="65"/>
-    <w:lsdException w:name="Medium List 2 Accent 6" w:uiPriority="66"/>
-    <w:lsdException w:name="Medium Grid 1 Accent 6" w:uiPriority="67"/>
-    <w:lsdException w:name="Medium Grid 2 Accent 6" w:uiPriority="68"/>
-    <w:lsdException w:name="Medium Grid 3 Accent 6" w:uiPriority="69"/>
-    <w:lsdException w:name="Dark List Accent 6" w:uiPriority="70"/>
-    <w:lsdException w:name="Colorful Shading Accent 6" w:uiPriority="71"/>
-    <w:lsdException w:name="Colorful List Accent 6" w:uiPriority="72"/>
-    <w:lsdException w:name="Colorful Grid Accent 6" w:uiPriority="73"/>
-    <w:lsdException w:name="Subtle Emphasis" w:uiPriority="19" w:qFormat="1"/>
-    <w:lsdException w:name="Intense Emphasis" w:uiPriority="21" w:qFormat="1"/>
-    <w:lsdException w:name="Subtle Reference" w:uiPriority="31" w:qFormat="1"/>
-    <w:lsdException w:name="Intense Reference" w:uiPriority="32" w:qFormat="1"/>
-    <w:lsdException w:name="Book Title" w:uiPriority="33" w:qFormat="1"/>
-    <w:lsdException w:name="Bibliography" w:semiHidden="1" w:uiPriority="37" w:unhideWhenUsed="1"/>
-    <w:lsdException w:name="TOC Heading" w:semiHidden="1" w:uiPriority="39" w:unhideWhenUsed="1" w:qFormat="1"/>
-    <w:lsdException w:name="Plain Table 1" w:uiPriority="41"/>
-    <w:lsdException w:name="Plain Table 2" w:uiPriority="42"/>
-    <w:lsdException w:name="Plain Table 3" w:uiPriority="43"/>
-    <w:lsdException w:name="Plain Table 4" w:uiPriority="44"/>
-    <w:lsdException w:name="Plain Table 5" w:uiPriority="45"/>
-    <w:lsdException w:name="Grid Table Light" w:uiPriority="40"/>
-    <w:lsdException w:name="Grid Table 1 Light" w:uiPriority="46"/>
-    <w:lsdException w:name="Grid Table 2" w:uiPriority="47"/>
-    <w:lsdException w:name="Grid Table 3" w:uiPriority="48"/>
-    <w:lsdException w:name="Grid Table 4" w:uiPriority="49"/>
-    <w:lsdException w:name="Grid Table 5 Dark" w:uiPriority="50"/>
-    <w:lsdException w:name="Grid Table 6 Colorful" w:uiPriority="51"/>
-    <w:lsdException w:name="Grid Table 7 Colorful" w:uiPriority="52"/>
-    <w:lsdException w:name="Grid Table 1 Light Accent 1" w:uiPriority="46"/>
-    <w:lsdException w:name="Grid Table 2 Accent 1" w:uiPriority="47"/>
-    <w:lsdException w:name="Grid Table 3 Accent 1" w:uiPriority="48"/>
-    <w:lsdException w:name="Grid Table 4 Accent 1" w:uiPriority="49"/>
-    <w:lsdException w:name="Grid Table 5 Dark Accent 1" w:uiPriority="50"/>
-    <w:lsdException w:name="Grid Table 6 Colorful Accent 1" w:uiPriority="51"/>
-    <w:lsdException w:name="Grid Table 7 Colorful Accent 1" w:uiPriority="52"/>
-    <w:lsdException w:name="Grid Table 1 Light Accent 2" w:uiPriority="46"/>
-    <w:lsdException w:name="Grid Table 2 Accent 2" w:uiPriority="47"/>
-    <w:lsdException w:name="Grid Table 3 Accent 2" w:uiPriority="48"/>
-    <w:lsdException w:name="Grid Table 4 Accent 2" w:uiPriority="49"/>
-    <w:lsdException w:name="Grid Table 5 Dark Accent 2" w:uiPriority="50"/>
-    <w:lsdException w:name="Grid Table 6 Colorful Accent 2" w:uiPriority="51"/>
-    <w:lsdException w:name="Grid Table 7 Colorful Accent 2" w:uiPriority="52"/>
-    <w:lsdException w:name="Grid Table 1 Light Accent 3" w:uiPriority="46"/>
-    <w:lsdException w:name="Grid Table 2 Accent 3" w:uiPriority="47"/>
-    <w:lsdException w:name="Grid Table 3 Accent 3" w:uiPriority="48"/>
-    <w:lsdException w:name="Grid Table 4 Accent 3" w:uiPriority="49"/>
-    <w:lsdException w:name="Grid Table 5 Dark Accent 3" w:uiPriority="50"/>
-    <w:lsdException w:name="Grid Table 6 Colorful Accent 3" w:uiPriority="51"/>
-    <w:lsdException w:name="Grid Table 7 Colorful Accent 3" w:uiPriority="52"/>
-    <w:lsdException w:name="Grid Table 1 Light Accent 4" w:uiPriority="46"/>
-    <w:lsdException w:name="Grid Table 2 Accent 4" w:uiPriority="47"/>
-    <w:lsdException w:name="Grid Table 3 Accent 4" w:uiPriority="48"/>
-    <w:lsdException w:name="Grid Table 4 Accent 4" w:uiPriority="49"/>
-    <w:lsdException w:name="Grid Table 5 Dark Accent 4" w:uiPriority="50"/>
-    <w:lsdException w:name="Grid Table 6 Colorful Accent 4" w:uiPriority="51"/>
-    <w:lsdException w:name="Grid Table 7 Colorful Accent 4" w:uiPriority="52"/>
-    <w:lsdException w:name="Grid Table 1 Light Accent 5" w:uiPriority="46"/>
-    <w:lsdException w:name="Grid Table 2 Accent 5" w:uiPriority="47"/>
-    <w:lsdException w:name="Grid Table 3 Accent 5" w:uiPriority="48"/>
-    <w:lsdException w:name="Grid Table 4 Accent 5" w:uiPriority="49"/>
-    <w:lsdException w:name="Grid Table 5 Dark Accent 5" w:uiPriority="50"/>
-    <w:lsdException w:name="Grid Table 6 Colorful Accent 5" w:uiPriority="51"/>
-    <w:lsdException w:name="Grid Table 7 Colorful Accent 5" w:uiPriority="52"/>
-    <w:lsdException w:name="Grid Table 1 Light Accent 6" w:uiPriority="46"/>
-    <w:lsdException w:name="Grid Table 2 Accent 6" w:uiPriority="47"/>
-    <w:lsdException w:name="Grid Table 3 Accent 6" w:uiPriority="48"/>
-    <w:lsdException w:name="Grid Table 4 Accent 6" w:uiPriority="49"/>
-    <w:lsdException w:name="Grid Table 5 Dark Accent 6" w:uiPriority="50"/>
-    <w:lsdException w:name="Grid Table 6 Colorful Accent 6" w:uiPriority="51"/>
-    <w:lsdException w:name="Grid Table 7 Colorful Accent 6" w:uiPriority="52"/>
-    <w:lsdException w:name="List Table 1 Light" w:uiPriority="46"/>
-    <w:lsdException w:name="List Table 2" w:uiPriority="47"/>
-    <w:lsdException w:name="List Table 3" w:uiPriority="48"/>
-    <w:lsdException w:name="List Table 4" w:uiPriority="49"/>
-    <w:lsdException w:name="List Table 5 Dark" w:uiPriority="50"/>
-    <w:lsdException w:name="List Table 6 Colorful" w:uiPriority="51"/>
-    <w:lsdException w:name="List Table 7 Colorful" w:uiPriority="52"/>
-    <w:lsdException w:name="List Table 1 Light Accent 1" w:uiPriority="46"/>
-    <w:lsdException w:name="List Table 2 Accent 1" w:uiPriority="47"/>
-    <w:lsdException w:name="List Table 3 Accent 1" w:uiPriority="48"/>
-    <w:lsdException w:name="List Table 4 Accent 1" w:uiPriority="49"/>
-    <w:lsdException w:name="List Table 5 Dark Accent 1" w:uiPriority="50"/>
-    <w:lsdException w:name="List Table 6 Colorful Accent 1" w:uiPriority="51"/>
-    <w:lsdException w:name="List Table 7 Colorful Accent 1" w:uiPriority="52"/>
-    <w:lsdException w:name="List Table 1 Light Accent 2" w:uiPriority="46"/>
-    <w:lsdException w:name="List Table 2 Accent 2" w:uiPriority="47"/>
-    <w:lsdException w:name="List Table 3 Accent 2" w:uiPriority="48"/>
-    <w:lsdException w:name="List Table 4 Accent 2" w:uiPriority="49"/>
-    <w:lsdException w:name="List Table 5 Dark Accent 2" w:uiPriority="50"/>
-    <w:lsdException w:name="List Table 6 Colorful Accent 2" w:uiPriority="51"/>
-    <w:lsdException w:name="List Table 7 Colorful Accent 2" w:uiPriority="52"/>
-    <w:lsdException w:name="List Table 1 Light Accent 3" w:uiPriority="46"/>
-    <w:lsdException w:name="List Table 2 Accent 3" w:uiPriority="47"/>
-    <w:lsdException w:name="List Table 3 Accent 3" w:uiPriority="48"/>
-    <w:lsdException w:name="List Table 4 Accent 3" w:uiPriority="49"/>
-    <w:lsdException w:name="List Table 5 Dark Accent 3" w:uiPriority="50"/>
-    <w:lsdException w:name="List Table 6 Colorful Accent 3" w:uiPriority="51"/>
-    <w:lsdException w:name="List Table 7 Colorful Accent 3" w:uiPriority="52"/>
-    <w:lsdException w:name="List Table 1 Light Accent 4" w:uiPriority="46"/>
-    <w:lsdException w:name="List Table 2 Accent 4" w:uiPriority="47"/>
-    <w:lsdException w:name="List Table 3 Accent 4" w:uiPriority="48"/>
-    <w:lsdException w:name="List Table 4 Accent 4" w:uiPriority="49"/>
-    <w:lsdException w:name="List Table 5 Dark Accent 4" w:uiPriority="50"/>
-    <w:lsdException w:name="List Table 6 Colorful Accent 4" w:uiPriority="51"/>
-    <w:lsdException w:name="List Table 7 Colorful Accent 4" w:uiPriority="52"/>
-    <w:lsdException w:name="List Table 1 Light Accent 5" w:uiPriority="46"/>
-    <w:lsdException w:name="List Table 2 Accent 5" w:uiPriority="47"/>
-    <w:lsdException w:name="List Table 3 Accent 5" w:uiPriority="48"/>
-    <w:lsdException w:name="List Table 4 Accent 5" w:uiPriority="49"/>
-    <w:lsdException w:name="List Table 5 Dark Accent 5" w:uiPriority="50"/>
-    <w:lsdException w:name="List Table 6 Colorful Accent 5" w:uiPriority="51"/>
-    <w:lsdException w:name="List Table 7 Colorful Accent 5" w:uiPriority="52"/>
-    <w:lsdException w:name="List Table 1 Light Accent 6" w:uiPriority="46"/>
-    <w:lsdException w:name="List Table 2 Accent 6" w:uiPriority="47"/>
-    <w:lsdException w:name="List Table 3 Accent 6" w:uiPriority="48"/>
-    <w:lsdException w:name="List Table 4 Accent 6" w:uiPriority="49"/>
-    <w:lsdException w:name="List Table 5 Dark Accent 6" w:uiPriority="50"/>
-    <w:lsdException w:name="List Table 6 Colorful Accent 6" w:uiPriority="51"/>
-    <w:lsdException w:name="List Table 7 Colorful Accent 6" w:uiPriority="52"/>
+  <w:latentStyles w:defLockedState="0" w:defUIPriority="0" w:defSemiHidden="1" w:defUnhideWhenUsed="1" w:defQFormat="0" w:count="267">
+    <w:lsdException w:name="Normal" w:semiHidden="0" w:unhideWhenUsed="0" w:qFormat="1"/>
+    <w:lsdException w:name="heading 1" w:semiHidden="0" w:uiPriority="9" w:unhideWhenUsed="0" w:qFormat="1"/>
+    <w:lsdException w:name="heading 2" w:uiPriority="9" w:qFormat="1"/>
+    <w:lsdException w:name="heading 3" w:uiPriority="9" w:qFormat="1"/>
+    <w:lsdException w:name="heading 4" w:uiPriority="9" w:qFormat="1"/>
+    <w:lsdException w:name="heading 5" w:uiPriority="9" w:qFormat="1"/>
+    <w:lsdException w:name="heading 6" w:uiPriority="9" w:qFormat="1"/>
+    <w:lsdException w:name="heading 7" w:uiPriority="9" w:qFormat="1"/>
+    <w:lsdException w:name="heading 8" w:uiPriority="9" w:qFormat="1"/>
+    <w:lsdException w:name="heading 9" w:uiPriority="9" w:qFormat="1"/>
+    <w:lsdException w:name="toc 1" w:uiPriority="39"/>
+    <w:lsdException w:name="toc 2" w:uiPriority="39"/>
+    <w:lsdException w:name="toc 3" w:uiPriority="39"/>
+    <w:lsdException w:name="toc 4" w:uiPriority="39"/>
+    <w:lsdException w:name="toc 5" w:uiPriority="39"/>
+    <w:lsdException w:name="toc 6" w:uiPriority="39"/>
+    <w:lsdException w:name="toc 7" w:uiPriority="39"/>
+    <w:lsdException w:name="toc 8" w:uiPriority="39"/>
+    <w:lsdException w:name="toc 9" w:uiPriority="39"/>
+    <w:lsdException w:name="header" w:semiHidden="0" w:uiPriority="99"/>
+    <w:lsdException w:name="footer" w:semiHidden="0" w:uiPriority="99"/>
+    <w:lsdException w:name="caption" w:uiPriority="35" w:qFormat="1"/>
+    <w:lsdException w:name="page number" w:semiHidden="0" w:unhideWhenUsed="0"/>
+    <w:lsdException w:name="Title" w:semiHidden="0" w:uiPriority="10" w:unhideWhenUsed="0" w:qFormat="1"/>
+    <w:lsdException w:name="Default Paragraph Font" w:uiPriority="1"/>
+    <w:lsdException w:name="Subtitle" w:semiHidden="0" w:uiPriority="11" w:unhideWhenUsed="0" w:qFormat="1"/>
+    <w:lsdException w:name="Strong" w:semiHidden="0" w:uiPriority="22" w:unhideWhenUsed="0" w:qFormat="1"/>
+    <w:lsdException w:name="Emphasis" w:semiHidden="0" w:uiPriority="20" w:unhideWhenUsed="0" w:qFormat="1"/>
+    <w:lsdException w:name="HTML Top of Form" w:uiPriority="99"/>
+    <w:lsdException w:name="HTML Bottom of Form" w:uiPriority="99"/>
+    <w:lsdException w:name="Normal Table" w:uiPriority="99"/>
+    <w:lsdException w:name="No List" w:uiPriority="99"/>
+    <w:lsdException w:name="Outline List 1" w:uiPriority="99"/>
+    <w:lsdException w:name="Outline List 2" w:uiPriority="99"/>
+    <w:lsdException w:name="Outline List 3" w:uiPriority="99"/>
+    <w:lsdException w:name="Table Simple 1" w:uiPriority="99"/>
+    <w:lsdException w:name="Table Simple 2" w:uiPriority="99"/>
+    <w:lsdException w:name="Table Simple 3" w:uiPriority="99"/>
+    <w:lsdException w:name="Table Classic 1" w:uiPriority="99"/>
+    <w:lsdException w:name="Table Classic 2" w:uiPriority="99"/>
+    <w:lsdException w:name="Table Classic 3" w:uiPriority="99"/>
+    <w:lsdException w:name="Table Classic 4" w:uiPriority="99"/>
+    <w:lsdException w:name="Table Colorful 1" w:uiPriority="99"/>
+    <w:lsdException w:name="Table Colorful 2" w:uiPriority="99"/>
+    <w:lsdException w:name="Table Colorful 3" w:uiPriority="99"/>
+    <w:lsdException w:name="Table Columns 1" w:uiPriority="99"/>
+    <w:lsdException w:name="Table Columns 2" w:uiPriority="99"/>
+    <w:lsdException w:name="Table Columns 3" w:uiPriority="99"/>
+    <w:lsdException w:name="Table Columns 4" w:uiPriority="99"/>
+    <w:lsdException w:name="Table Columns 5" w:uiPriority="99"/>
+    <w:lsdException w:name="Table Grid 1" w:uiPriority="99"/>
+    <w:lsdException w:name="Table Grid 2" w:uiPriority="99"/>
+    <w:lsdException w:name="Table Grid 3" w:uiPriority="99"/>
+    <w:lsdException w:name="Table Grid 4" w:uiPriority="99"/>
+    <w:lsdException w:name="Table Grid 5" w:uiPriority="99"/>
+    <w:lsdException w:name="Table Grid 6" w:uiPriority="99"/>
+    <w:lsdException w:name="Table Grid 7" w:uiPriority="99"/>
+    <w:lsdException w:name="Table Grid 8" w:uiPriority="99"/>
+    <w:lsdException w:name="Table List 1" w:uiPriority="99"/>
+    <w:lsdException w:name="Table List 2" w:uiPriority="99"/>
+    <w:lsdException w:name="Table List 3" w:uiPriority="99"/>
+    <w:lsdException w:name="Table List 4" w:uiPriority="99"/>
+    <w:lsdException w:name="Table List 5" w:uiPriority="99"/>
+    <w:lsdException w:name="Table List 6" w:uiPriority="99"/>
+    <w:lsdException w:name="Table List 7" w:uiPriority="99"/>
+    <w:lsdException w:name="Table List 8" w:uiPriority="99"/>
+    <w:lsdException w:name="Table 3D effects 1" w:uiPriority="99"/>
+    <w:lsdException w:name="Table 3D effects 2" w:uiPriority="99"/>
+    <w:lsdException w:name="Table 3D effects 3" w:uiPriority="99"/>
+    <w:lsdException w:name="Table Contemporary" w:uiPriority="99"/>
+    <w:lsdException w:name="Table Elegant" w:uiPriority="99"/>
+    <w:lsdException w:name="Table Professional" w:uiPriority="99"/>
+    <w:lsdException w:name="Table Subtle 1" w:uiPriority="99"/>
+    <w:lsdException w:name="Table Subtle 2" w:uiPriority="99"/>
+    <w:lsdException w:name="Table Web 1" w:uiPriority="99"/>
+    <w:lsdException w:name="Table Web 2" w:uiPriority="99"/>
+    <w:lsdException w:name="Table Web 3" w:uiPriority="99"/>
+    <w:lsdException w:name="Balloon Text" w:uiPriority="99"/>
+    <w:lsdException w:name="Table Grid" w:semiHidden="0" w:uiPriority="99" w:unhideWhenUsed="0"/>
+    <w:lsdException w:name="Table Theme" w:uiPriority="99"/>
+    <w:lsdException w:name="Placeholder Text" w:uiPriority="99"/>
+    <w:lsdException w:name="No Spacing" w:uiPriority="99"/>
+    <w:lsdException w:name="Light Shading" w:semiHidden="0" w:uiPriority="60" w:unhideWhenUsed="0"/>
+    <w:lsdException w:name="Light List" w:semiHidden="0" w:uiPriority="61" w:unhideWhenUsed="0"/>
+    <w:lsdException w:name="Light Grid" w:semiHidden="0" w:uiPriority="62" w:unhideWhenUsed="0"/>
+    <w:lsdException w:name="Medium Shading 1" w:semiHidden="0" w:uiPriority="63" w:unhideWhenUsed="0"/>
+    <w:lsdException w:name="Medium Shading 2" w:semiHidden="0" w:uiPriority="64" w:unhideWhenUsed="0"/>
+    <w:lsdException w:name="Medium List 1" w:semiHidden="0" w:uiPriority="65" w:unhideWhenUsed="0"/>
+    <w:lsdException w:name="Medium List 2" w:semiHidden="0" w:uiPriority="66" w:unhideWhenUsed="0"/>
+    <w:lsdException w:name="Medium Grid 1" w:semiHidden="0" w:uiPriority="67" w:unhideWhenUsed="0"/>
+    <w:lsdException w:name="Medium Grid 2" w:semiHidden="0" w:uiPriority="68" w:unhideWhenUsed="0"/>
+    <w:lsdException w:name="Medium Grid 3" w:semiHidden="0" w:uiPriority="69" w:unhideWhenUsed="0"/>
+    <w:lsdException w:name="Dark List" w:semiHidden="0" w:uiPriority="70" w:unhideWhenUsed="0"/>
+    <w:lsdException w:name="Colorful Shading" w:semiHidden="0" w:uiPriority="71" w:unhideWhenUsed="0"/>
+    <w:lsdException w:name="Colorful List" w:semiHidden="0" w:uiPriority="72" w:unhideWhenUsed="0"/>
+    <w:lsdException w:name="Colorful Grid" w:semiHidden="0" w:uiPriority="73" w:unhideWhenUsed="0"/>
+    <w:lsdException w:name="Light Shading Accent 1" w:semiHidden="0" w:uiPriority="60" w:unhideWhenUsed="0"/>
+    <w:lsdException w:name="Light List Accent 1" w:semiHidden="0" w:uiPriority="61" w:unhideWhenUsed="0"/>
+    <w:lsdException w:name="Light Grid Accent 1" w:semiHidden="0" w:uiPriority="62" w:unhideWhenUsed="0"/>
+    <w:lsdException w:name="Medium Shading 1 Accent 1" w:semiHidden="0" w:uiPriority="63" w:unhideWhenUsed="0"/>
+    <w:lsdException w:name="Medium Shading 2 Accent 1" w:semiHidden="0" w:uiPriority="64" w:unhideWhenUsed="0"/>
+    <w:lsdException w:name="Medium List 1 Accent 1" w:semiHidden="0" w:uiPriority="65" w:unhideWhenUsed="0"/>
+    <w:lsdException w:name="Revision" w:uiPriority="99" w:unhideWhenUsed="0"/>
+    <w:lsdException w:name="List Paragraph" w:semiHidden="0" w:uiPriority="99" w:unhideWhenUsed="0"/>
+    <w:lsdException w:name="Quote" w:semiHidden="0" w:uiPriority="99" w:unhideWhenUsed="0"/>
+    <w:lsdException w:name="Intense Quote" w:semiHidden="0" w:uiPriority="99" w:unhideWhenUsed="0"/>
+    <w:lsdException w:name="Medium List 2 Accent 1" w:semiHidden="0" w:uiPriority="66" w:unhideWhenUsed="0"/>
+    <w:lsdException w:name="Medium Grid 1 Accent 1" w:semiHidden="0" w:uiPriority="67" w:unhideWhenUsed="0"/>
+    <w:lsdException w:name="Medium Grid 2 Accent 1" w:semiHidden="0" w:uiPriority="68" w:unhideWhenUsed="0"/>
+    <w:lsdException w:name="Medium Grid 3 Accent 1" w:semiHidden="0" w:uiPriority="69" w:unhideWhenUsed="0"/>
+    <w:lsdException w:name="Dark List Accent 1" w:semiHidden="0" w:uiPriority="70" w:unhideWhenUsed="0"/>
+    <w:lsdException w:name="Colorful Shading Accent 1" w:semiHidden="0" w:uiPriority="71" w:unhideWhenUsed="0"/>
+    <w:lsdException w:name="Colorful List Accent 1" w:semiHidden="0" w:uiPriority="72" w:unhideWhenUsed="0"/>
+    <w:lsdException w:name="Colorful Grid Accent 1" w:semiHidden="0" w:uiPriority="73" w:unhideWhenUsed="0"/>
+    <w:lsdException w:name="Light Shading Accent 2" w:semiHidden="0" w:uiPriority="60" w:unhideWhenUsed="0"/>
+    <w:lsdException w:name="Light List Accent 2" w:semiHidden="0" w:uiPriority="61" w:unhideWhenUsed="0"/>
+    <w:lsdException w:name="Light Grid Accent 2" w:semiHidden="0" w:uiPriority="62" w:unhideWhenUsed="0"/>
+    <w:lsdException w:name="Medium Shading 1 Accent 2" w:semiHidden="0" w:uiPriority="63" w:unhideWhenUsed="0"/>
+    <w:lsdException w:name="Medium Shading 2 Accent 2" w:semiHidden="0" w:uiPriority="64" w:unhideWhenUsed="0"/>
+    <w:lsdException w:name="Medium List 1 Accent 2" w:semiHidden="0" w:uiPriority="65" w:unhideWhenUsed="0"/>
+    <w:lsdException w:name="Medium List 2 Accent 2" w:semiHidden="0" w:uiPriority="66" w:unhideWhenUsed="0"/>
+    <w:lsdException w:name="Medium Grid 1 Accent 2" w:semiHidden="0" w:uiPriority="67" w:unhideWhenUsed="0"/>
+    <w:lsdException w:name="Medium Grid 2 Accent 2" w:semiHidden="0" w:uiPriority="68" w:unhideWhenUsed="0"/>
+    <w:lsdException w:name="Medium Grid 3 Accent 2" w:semiHidden="0" w:uiPriority="69" w:unhideWhenUsed="0"/>
+    <w:lsdException w:name="Dark List Accent 2" w:semiHidden="0" w:uiPriority="70" w:unhideWhenUsed="0"/>
+    <w:lsdException w:name="Colorful Shading Accent 2" w:semiHidden="0" w:uiPriority="71" w:unhideWhenUsed="0"/>
+    <w:lsdException w:name="Colorful List Accent 2" w:semiHidden="0" w:uiPriority="72" w:unhideWhenUsed="0"/>
+    <w:lsdException w:name="Colorful Grid Accent 2" w:semiHidden="0" w:uiPriority="73" w:unhideWhenUsed="0"/>
+    <w:lsdException w:name="Light Shading Accent 3" w:semiHidden="0" w:uiPriority="60" w:unhideWhenUsed="0"/>
+    <w:lsdException w:name="Light List Accent 3" w:semiHidden="0" w:uiPriority="61" w:unhideWhenUsed="0"/>
+    <w:lsdException w:name="Light Grid Accent 3" w:semiHidden="0" w:uiPriority="62" w:unhideWhenUsed="0"/>
+    <w:lsdException w:name="Medium Shading 1 Accent 3" w:semiHidden="0" w:uiPriority="63" w:unhideWhenUsed="0"/>
+    <w:lsdException w:name="Medium Shading 2 Accent 3" w:semiHidden="0" w:uiPriority="64" w:unhideWhenUsed="0"/>
+    <w:lsdException w:name="Medium List 1 Accent 3" w:semiHidden="0" w:uiPriority="65" w:unhideWhenUsed="0"/>
+    <w:lsdException w:name="Medium List 2 Accent 3" w:semiHidden="0" w:uiPriority="66" w:unhideWhenUsed="0"/>
+    <w:lsdException w:name="Medium Grid 1 Accent 3" w:semiHidden="0" w:uiPriority="67" w:unhideWhenUsed="0"/>
+    <w:lsdException w:name="Medium Grid 2 Accent 3" w:semiHidden="0" w:uiPriority="68" w:unhideWhenUsed="0"/>
+    <w:lsdException w:name="Medium Grid 3 Accent 3" w:semiHidden="0" w:uiPriority="69" w:unhideWhenUsed="0"/>
+    <w:lsdException w:name="Dark List Accent 3" w:semiHidden="0" w:uiPriority="70" w:unhideWhenUsed="0"/>
+    <w:lsdException w:name="Colorful Shading Accent 3" w:semiHidden="0" w:uiPriority="71" w:unhideWhenUsed="0"/>
+    <w:lsdException w:name="Colorful List Accent 3" w:semiHidden="0" w:uiPriority="72" w:unhideWhenUsed="0"/>
+    <w:lsdException w:name="Colorful Grid Accent 3" w:semiHidden="0" w:uiPriority="73" w:unhideWhenUsed="0"/>
+    <w:lsdException w:name="Light Shading Accent 4" w:semiHidden="0" w:uiPriority="60" w:unhideWhenUsed="0"/>
+    <w:lsdException w:name="Light List Accent 4" w:semiHidden="0" w:uiPriority="61" w:unhideWhenUsed="0"/>
+    <w:lsdException w:name="Light Grid Accent 4" w:semiHidden="0" w:uiPriority="62" w:unhideWhenUsed="0"/>
+    <w:lsdException w:name="Medium Shading 1 Accent 4" w:semiHidden="0" w:uiPriority="63" w:unhideWhenUsed="0"/>
+    <w:lsdException w:name="Medium Shading 2 Accent 4" w:semiHidden="0" w:uiPriority="64" w:unhideWhenUsed="0"/>
+    <w:lsdException w:name="Medium List 1 Accent 4" w:semiHidden="0" w:uiPriority="65" w:unhideWhenUsed="0"/>
+    <w:lsdException w:name="Medium List 2 Accent 4" w:semiHidden="0" w:uiPriority="66" w:unhideWhenUsed="0"/>
+    <w:lsdException w:name="Medium Grid 1 Accent 4" w:semiHidden="0" w:uiPriority="67" w:unhideWhenUsed="0"/>
+    <w:lsdException w:name="Medium Grid 2 Accent 4" w:semiHidden="0" w:uiPriority="68" w:unhideWhenUsed="0"/>
+    <w:lsdException w:name="Medium Grid 3 Accent 4" w:semiHidden="0" w:uiPriority="69" w:unhideWhenUsed="0"/>
+    <w:lsdException w:name="Dark List Accent 4" w:semiHidden="0" w:uiPriority="70" w:unhideWhenUsed="0"/>
+    <w:lsdException w:name="Colorful Shading Accent 4" w:semiHidden="0" w:uiPriority="71" w:unhideWhenUsed="0"/>
+    <w:lsdException w:name="Colorful List Accent 4" w:semiHidden="0" w:uiPriority="72" w:unhideWhenUsed="0"/>
+    <w:lsdException w:name="Colorful Grid Accent 4" w:semiHidden="0" w:uiPriority="73" w:unhideWhenUsed="0"/>
+    <w:lsdException w:name="Light Shading Accent 5" w:semiHidden="0" w:uiPriority="60" w:unhideWhenUsed="0"/>
+    <w:lsdException w:name="Light List Accent 5" w:semiHidden="0" w:uiPriority="61" w:unhideWhenUsed="0"/>
+    <w:lsdException w:name="Light Grid Accent 5" w:semiHidden="0" w:uiPriority="62" w:unhideWhenUsed="0"/>
+    <w:lsdException w:name="Medium Shading 1 Accent 5" w:semiHidden="0" w:uiPriority="63" w:unhideWhenUsed="0"/>
+    <w:lsdException w:name="Medium Shading 2 Accent 5" w:semiHidden="0" w:uiPriority="64" w:unhideWhenUsed="0"/>
+    <w:lsdException w:name="Medium List 1 Accent 5" w:semiHidden="0" w:uiPriority="65" w:unhideWhenUsed="0"/>
+    <w:lsdException w:name="Medium List 2 Accent 5" w:semiHidden="0" w:uiPriority="66" w:unhideWhenUsed="0"/>
+    <w:lsdException w:name="Medium Grid 1 Accent 5" w:semiHidden="0" w:uiPriority="67" w:unhideWhenUsed="0"/>
+    <w:lsdException w:name="Medium Grid 2 Accent 5" w:semiHidden="0" w:uiPriority="68" w:unhideWhenUsed="0"/>
+    <w:lsdException w:name="Medium Grid 3 Accent 5" w:semiHidden="0" w:uiPriority="69" w:unhideWhenUsed="0"/>
+    <w:lsdException w:name="Dark List Accent 5" w:semiHidden="0" w:uiPriority="70" w:unhideWhenUsed="0"/>
+    <w:lsdException w:name="Colorful Shading Accent 5" w:semiHidden="0" w:uiPriority="71" w:unhideWhenUsed="0"/>
+    <w:lsdException w:name="Colorful List Accent 5" w:semiHidden="0" w:uiPriority="72" w:unhideWhenUsed="0"/>
+    <w:lsdException w:name="Colorful Grid Accent 5" w:semiHidden="0" w:uiPriority="73" w:unhideWhenUsed="0"/>
+    <w:lsdException w:name="Light Shading Accent 6" w:semiHidden="0" w:uiPriority="60" w:unhideWhenUsed="0"/>
+    <w:lsdException w:name="Light List Accent 6" w:semiHidden="0" w:uiPriority="61" w:unhideWhenUsed="0"/>
+    <w:lsdException w:name="Light Grid Accent 6" w:semiHidden="0" w:uiPriority="62" w:unhideWhenUsed="0"/>
+    <w:lsdException w:name="Medium Shading 1 Accent 6" w:semiHidden="0" w:uiPriority="63" w:unhideWhenUsed="0"/>
+    <w:lsdException w:name="Medium Shading 2 Accent 6" w:semiHidden="0" w:uiPriority="64" w:unhideWhenUsed="0"/>
+    <w:lsdException w:name="Medium List 1 Accent 6" w:semiHidden="0" w:uiPriority="65" w:unhideWhenUsed="0"/>
+    <w:lsdException w:name="Medium List 2 Accent 6" w:semiHidden="0" w:uiPriority="66" w:unhideWhenUsed="0"/>
+    <w:lsdException w:name="Medium Grid 1 Accent 6" w:semiHidden="0" w:uiPriority="67" w:unhideWhenUsed="0"/>
+    <w:lsdException w:name="Medium Grid 2 Accent 6" w:semiHidden="0" w:uiPriority="68" w:unhideWhenUsed="0"/>
+    <w:lsdException w:name="Medium Grid 3 Accent 6" w:semiHidden="0" w:uiPriority="69" w:unhideWhenUsed="0"/>
+    <w:lsdException w:name="Dark List Accent 6" w:semiHidden="0" w:uiPriority="70" w:unhideWhenUsed="0"/>
+    <w:lsdException w:name="Colorful Shading Accent 6" w:semiHidden="0" w:uiPriority="71" w:unhideWhenUsed="0"/>
+    <w:lsdException w:name="Colorful List Accent 6" w:semiHidden="0" w:uiPriority="72" w:unhideWhenUsed="0"/>
+    <w:lsdException w:name="Colorful Grid Accent 6" w:semiHidden="0" w:uiPriority="73" w:unhideWhenUsed="0"/>
+    <w:lsdException w:name="Subtle Emphasis" w:semiHidden="0" w:uiPriority="19" w:unhideWhenUsed="0" w:qFormat="1"/>
+    <w:lsdException w:name="Intense Emphasis" w:semiHidden="0" w:uiPriority="21" w:unhideWhenUsed="0" w:qFormat="1"/>
+    <w:lsdException w:name="Subtle Reference" w:semiHidden="0" w:uiPriority="31" w:unhideWhenUsed="0" w:qFormat="1"/>
+    <w:lsdException w:name="Intense Reference" w:semiHidden="0" w:uiPriority="32" w:unhideWhenUsed="0" w:qFormat="1"/>
+    <w:lsdException w:name="Book Title" w:semiHidden="0" w:uiPriority="33" w:unhideWhenUsed="0" w:qFormat="1"/>
+    <w:lsdException w:name="Bibliography" w:uiPriority="37"/>
+    <w:lsdException w:name="TOC Heading" w:uiPriority="39" w:qFormat="1"/>
   </w:latentStyles>
   <w:style w:type="paragraph" w:default="1" w:styleId="a">
     <w:name w:val="Normal"/>
@@ -57515,6 +57645,7 @@
     <w:uiPriority w:val="99"/>
     <w:semiHidden/>
     <w:unhideWhenUsed/>
+    <w:qFormat/>
     <w:tblPr>
       <w:tblInd w:w="0" w:type="dxa"/>
       <w:tblCellMar>
@@ -58068,7 +58199,7 @@
 </file>
 
 <file path=customXml/itemProps2.xml><?xml version="1.0" encoding="utf-8"?>
-<ds:datastoreItem xmlns:ds="http://schemas.openxmlformats.org/officeDocument/2006/customXml" ds:itemID="{5981E34B-74C3-4032-8156-16751AB83361}">
+<ds:datastoreItem xmlns:ds="http://schemas.openxmlformats.org/officeDocument/2006/customXml" ds:itemID="{6CB720F7-0521-4212-9350-48FAD7CDA6B5}">
   <ds:schemaRefs>
     <ds:schemaRef ds:uri="http://schemas.openxmlformats.org/officeDocument/2006/bibliography"/>
   </ds:schemaRefs>

</xml_diff>